<commit_message>
word doc bug fixed
</commit_message>
<xml_diff>
--- a/Src/AjayCV.docx
+++ b/Src/AjayCV.docx
@@ -1,23 +1,20 @@
 
 <file path=word/document.xml><?xml version="1.0" encoding="utf-8"?>
-<w:document xmlns:wpc="http://schemas.microsoft.com/office/word/2010/wordprocessingCanvas" xmlns:cx="http://schemas.microsoft.com/office/drawing/2014/chartex" xmlns:cx1="http://schemas.microsoft.com/office/drawing/2015/9/8/chartex" xmlns:cx2="http://schemas.microsoft.com/office/drawing/2015/10/21/chartex" xmlns:cx3="http://schemas.microsoft.com/office/drawing/2016/5/9/chartex" xmlns:cx4="http://schemas.microsoft.com/office/drawing/2016/5/10/chartex" xmlns:cx5="http://schemas.microsoft.com/office/drawing/2016/5/11/chartex" xmlns:cx6="http://schemas.microsoft.com/office/drawing/2016/5/12/chartex" xmlns:cx7="http://schemas.microsoft.com/office/drawing/2016/5/13/chartex" xmlns:cx8="http://schemas.microsoft.com/office/drawing/2016/5/14/chartex" xmlns:mc="http://schemas.openxmlformats.org/markup-compatibility/2006" xmlns:aink="http://schemas.microsoft.com/office/drawing/2016/ink" xmlns:am3d="http://schemas.microsoft.com/office/drawing/2017/model3d" xmlns:o="urn:schemas-microsoft-com:office:office" xmlns:r="http://schemas.openxmlformats.org/officeDocument/2006/relationships" xmlns:m="http://schemas.openxmlformats.org/officeDocument/2006/math" xmlns:v="urn:schemas-microsoft-com:vml" xmlns:wp14="http://schemas.microsoft.com/office/word/2010/wordprocessingDrawing" xmlns:wp="http://schemas.openxmlformats.org/drawingml/2006/wordprocessingDrawing" xmlns:w10="urn:schemas-microsoft-com:office:word" xmlns:w="http://schemas.openxmlformats.org/wordprocessingml/2006/main" xmlns:w14="http://schemas.microsoft.com/office/word/2010/wordml" xmlns:w15="http://schemas.microsoft.com/office/word/2012/wordml" xmlns:w16cex="http://schemas.microsoft.com/office/word/2018/wordml/cex" xmlns:w16cid="http://schemas.microsoft.com/office/word/2016/wordml/cid" xmlns:w16="http://schemas.microsoft.com/office/word/2018/wordml" xmlns:w16sdtdh="http://schemas.microsoft.com/office/word/2020/wordml/sdtdatahash" xmlns:w16se="http://schemas.microsoft.com/office/word/2015/wordml/symex" xmlns:wpg="http://schemas.microsoft.com/office/word/2010/wordprocessingGroup" xmlns:wpi="http://schemas.microsoft.com/office/word/2010/wordprocessingInk" xmlns:wne="http://schemas.microsoft.com/office/word/2006/wordml" xmlns:wps="http://schemas.microsoft.com/office/word/2010/wordprocessingShape" mc:Ignorable="w14 w15 w16se w16cid w16 w16cex w16sdtdh wp14">
+<w:document xmlns:wpc="http://schemas.microsoft.com/office/word/2010/wordprocessingCanvas" xmlns:mc="http://schemas.openxmlformats.org/markup-compatibility/2006" xmlns:o="urn:schemas-microsoft-com:office:office" xmlns:r="http://schemas.openxmlformats.org/officeDocument/2006/relationships" xmlns:m="http://schemas.openxmlformats.org/officeDocument/2006/math" xmlns:v="urn:schemas-microsoft-com:vml" xmlns:wp14="http://schemas.microsoft.com/office/word/2010/wordprocessingDrawing" xmlns:wp="http://schemas.openxmlformats.org/drawingml/2006/wordprocessingDrawing" xmlns:w="http://schemas.openxmlformats.org/wordprocessingml/2006/main" xmlns:w14="http://schemas.microsoft.com/office/word/2010/wordml" xmlns:w10="urn:schemas-microsoft-com:office:word" xmlns:w15="http://schemas.microsoft.com/office/word/2012/wordml" xmlns:wpg="http://schemas.microsoft.com/office/word/2010/wordprocessingGroup" xmlns:wpi="http://schemas.microsoft.com/office/word/2010/wordprocessingInk" xmlns:wne="http://schemas.microsoft.com/office/word/2006/wordml" xmlns:wps="http://schemas.microsoft.com/office/word/2010/wordprocessingShape" xmlns:wpsCustomData="http://www.wps.cn/officeDocument/2013/wpsCustomData" mc:Ignorable="w14 w15 wp14">
   <w:body>
     <w:p>
       <w:pPr>
-        <w:pStyle w:val="Title"/>
-      </w:pPr>
-      <w:r>
-        <w:rPr>
-          <w:noProof/>
-        </w:rPr>
+        <w:pStyle w:val="6"/>
+      </w:pPr>
+      <w:r>
         <w:drawing>
-          <wp:anchor distT="0" distB="0" distL="0" distR="0" simplePos="0" relativeHeight="15730688" behindDoc="0" locked="0" layoutInCell="1" allowOverlap="1" wp14:anchorId="10F4619C" wp14:editId="0A5162C2">
+          <wp:anchor distT="0" distB="0" distL="0" distR="0" simplePos="0" relativeHeight="251659264" behindDoc="0" locked="0" layoutInCell="1" allowOverlap="1">
             <wp:simplePos x="0" y="0"/>
             <wp:positionH relativeFrom="page">
-              <wp:posOffset>6396354</wp:posOffset>
+              <wp:posOffset>6395720</wp:posOffset>
             </wp:positionH>
             <wp:positionV relativeFrom="paragraph">
-              <wp:posOffset>63508</wp:posOffset>
+              <wp:posOffset>63500</wp:posOffset>
             </wp:positionV>
             <wp:extent cx="918845" cy="1136650"/>
             <wp:effectExtent l="0" t="0" r="0" b="0"/>
@@ -30,11 +27,13 @@
               <a:graphicData uri="http://schemas.openxmlformats.org/drawingml/2006/picture">
                 <pic:pic xmlns:pic="http://schemas.openxmlformats.org/drawingml/2006/picture">
                   <pic:nvPicPr>
-                    <pic:cNvPr id="2" name="image1.jpeg"/>
-                    <pic:cNvPicPr/>
+                    <pic:cNvPr id="1" name="image1.jpeg"/>
+                    <pic:cNvPicPr>
+                      <a:picLocks noChangeAspect="1"/>
+                    </pic:cNvPicPr>
                   </pic:nvPicPr>
                   <pic:blipFill>
-                    <a:blip r:embed="rId5" cstate="print"/>
+                    <a:blip r:embed="rId4" cstate="print"/>
                     <a:stretch>
                       <a:fillRect/>
                     </a:stretch>
@@ -67,49 +66,7 @@
         <w:rPr>
           <w:color w:val="404040"/>
         </w:rPr>
-        <w:t xml:space="preserve">2/131, </w:t>
-      </w:r>
-      <w:proofErr w:type="spellStart"/>
-      <w:r>
-        <w:rPr>
-          <w:color w:val="404040"/>
-        </w:rPr>
-        <w:t>Siranguadipuliyur</w:t>
-      </w:r>
-      <w:proofErr w:type="spellEnd"/>
-      <w:r>
-        <w:rPr>
-          <w:color w:val="404040"/>
-        </w:rPr>
-        <w:t xml:space="preserve">, </w:t>
-      </w:r>
-      <w:proofErr w:type="spellStart"/>
-      <w:r>
-        <w:rPr>
-          <w:color w:val="404040"/>
-        </w:rPr>
-        <w:t>Sikkal</w:t>
-      </w:r>
-      <w:proofErr w:type="spellEnd"/>
-      <w:r>
-        <w:rPr>
-          <w:color w:val="404040"/>
-        </w:rPr>
-        <w:t xml:space="preserve">, </w:t>
-      </w:r>
-      <w:proofErr w:type="spellStart"/>
-      <w:r>
-        <w:rPr>
-          <w:color w:val="404040"/>
-        </w:rPr>
-        <w:t>Nagapattinam</w:t>
-      </w:r>
-      <w:proofErr w:type="spellEnd"/>
-      <w:r>
-        <w:rPr>
-          <w:color w:val="404040"/>
-        </w:rPr>
-        <w:t xml:space="preserve"> | Phone no.: 9787105400 |</w:t>
+        <w:t>2/131, Siranguadipuliyur, Sikkal, Nagapattinam | Phone no.: 9787105400 |</w:t>
       </w:r>
     </w:p>
     <w:p>
@@ -118,9 +75,13 @@
         <w:ind w:left="112"/>
       </w:pPr>
       <w:r>
-        <w:pict w14:anchorId="6F467215">
-          <v:line id="_x0000_s1029" style="position:absolute;left:0;text-align:left;z-index:15730176;mso-position-horizontal-relative:page" from="36pt,21.55pt" to="587.45pt,21.55pt" strokecolor="#39a4b7" strokeweight="1.44pt">
-            <w10:wrap anchorx="page"/>
+        <w:pict>
+          <v:line id="_x0000_s1029" o:spid="_x0000_s1029" o:spt="20" style="position:absolute;left:0pt;margin-left:36pt;margin-top:21.55pt;height:0pt;width:551.45pt;mso-position-horizontal-relative:page;z-index:251659264;mso-width-relative:page;mso-height-relative:page;" stroked="t" coordsize="21600,21600">
+            <v:path arrowok="t"/>
+            <v:fill focussize="0,0"/>
+            <v:stroke weight="1.44pt" color="#39A4B7"/>
+            <v:imagedata o:title=""/>
+            <o:lock v:ext="edit"/>
           </v:line>
         </w:pict>
       </w:r>
@@ -130,19 +91,33 @@
         </w:rPr>
         <w:t xml:space="preserve">Email: </w:t>
       </w:r>
-      <w:hyperlink r:id="rId6">
-        <w:r>
-          <w:rPr>
-            <w:color w:val="0462C1"/>
-            <w:u w:val="single" w:color="0462C1"/>
-          </w:rPr>
-          <w:t>rajaybe@gmail.com</w:t>
-        </w:r>
-      </w:hyperlink>
-    </w:p>
-    <w:p>
-      <w:pPr>
-        <w:pStyle w:val="BodyText"/>
+      <w:r>
+        <w:fldChar w:fldCharType="begin"/>
+      </w:r>
+      <w:r>
+        <w:instrText xml:space="preserve"> HYPERLINK "mailto:rajaybe@gmail.com" \h </w:instrText>
+      </w:r>
+      <w:r>
+        <w:fldChar w:fldCharType="separate"/>
+      </w:r>
+      <w:r>
+        <w:rPr>
+          <w:color w:val="0462C1"/>
+          <w:u w:val="single" w:color="0462C1"/>
+        </w:rPr>
+        <w:t>rajaybe@gmail.com</w:t>
+      </w:r>
+      <w:r>
+        <w:rPr>
+          <w:color w:val="0462C1"/>
+          <w:u w:val="single" w:color="0462C1"/>
+        </w:rPr>
+        <w:fldChar w:fldCharType="end"/>
+      </w:r>
+    </w:p>
+    <w:p>
+      <w:pPr>
+        <w:pStyle w:val="5"/>
         <w:rPr>
           <w:sz w:val="20"/>
         </w:rPr>
@@ -150,7 +125,7 @@
     </w:p>
     <w:p>
       <w:pPr>
-        <w:pStyle w:val="BodyText"/>
+        <w:pStyle w:val="5"/>
         <w:spacing w:before="3"/>
         <w:rPr>
           <w:sz w:val="16"/>
@@ -159,7 +134,7 @@
     </w:p>
     <w:p>
       <w:pPr>
-        <w:pStyle w:val="Heading1"/>
+        <w:pStyle w:val="2"/>
         <w:spacing w:before="76"/>
       </w:pPr>
       <w:r>
@@ -168,7 +143,7 @@
     </w:p>
     <w:p>
       <w:pPr>
-        <w:pStyle w:val="BodyText"/>
+        <w:pStyle w:val="5"/>
         <w:spacing w:before="194" w:line="360" w:lineRule="auto"/>
         <w:ind w:left="120" w:right="199" w:firstLine="405"/>
       </w:pPr>
@@ -181,7 +156,7 @@
     </w:p>
     <w:p>
       <w:pPr>
-        <w:pStyle w:val="BodyText"/>
+        <w:pStyle w:val="5"/>
         <w:spacing w:before="2"/>
         <w:rPr>
           <w:sz w:val="31"/>
@@ -190,16 +165,17 @@
     </w:p>
     <w:p>
       <w:pPr>
-        <w:pStyle w:val="Heading1"/>
+        <w:pStyle w:val="2"/>
         <w:ind w:left="112"/>
       </w:pPr>
       <w:r>
-        <w:pict w14:anchorId="7C938603">
-          <v:shape id="_x0000_s1028" style="position:absolute;left:0;text-align:left;margin-left:36pt;margin-top:28.15pt;width:542.3pt;height:88.8pt;z-index:-15816704;mso-position-horizontal-relative:page" coordorigin="720,563" coordsize="10846,1776" o:spt="100" adj="0,,0" path="m730,563r-10,l720,2339r10,l730,563xm9405,563r-5649,l3747,563r-3017,l730,572r3017,l3747,1057r-3017,l730,1067r3017,l3747,1482r-3017,l730,1492r3017,l3747,1904r-3017,l730,1914r3017,l3747,2329r-3017,l730,2339r3017,l3756,2339r5649,l9405,2329r-5649,l3756,1914r5649,l9405,1904r-5649,l3756,1492r5649,l9405,1482r-5649,l3756,1067r5649,l9405,1057r-5649,l3756,572r5649,l9405,563xm9415,563r-10,l9405,2339r10,l9415,563xm11565,563r-9,l9415,563r,9l11556,572r,485l9415,1057r,10l11556,1067r,415l9415,1482r,10l11556,1492r,412l9415,1904r,10l11556,1914r,415l9415,2329r,10l11556,2339r9,l11565,563xe" fillcolor="black" stroked="f">
-            <v:stroke joinstyle="round"/>
-            <v:formulas/>
+        <w:pict>
+          <v:shape id="_x0000_s1028" o:spid="_x0000_s1028" o:spt="100" style="position:absolute;left:0pt;margin-left:36pt;margin-top:28.15pt;height:88.8pt;width:542.3pt;mso-position-horizontal-relative:page;z-index:-251656192;mso-width-relative:page;mso-height-relative:page;" fillcolor="#000000" filled="t" stroked="f" coordorigin="720,563" coordsize="10846,1776" adj=",," path="m730,563l720,563,720,2339,730,2339,730,563xm9405,563l3756,563,3747,563,730,563,730,572,3747,572,3747,1057,730,1057,730,1067,3747,1067,3747,1482,730,1482,730,1492,3747,1492,3747,1904,730,1904,730,1914,3747,1914,3747,2329,730,2329,730,2339,3747,2339,3756,2339,9405,2339,9405,2329,3756,2329,3756,1914,9405,1914,9405,1904,3756,1904,3756,1492,9405,1492,9405,1482,3756,1482,3756,1067,9405,1067,9405,1057,3756,1057,3756,572,9405,572,9405,563xm9415,563l9405,563,9405,2339,9415,2339,9415,563xm11565,563l11556,563,9415,563,9415,572,11556,572,11556,1057,9415,1057,9415,1067,11556,1067,11556,1482,9415,1482,9415,1492,11556,1492,11556,1904,9415,1904,9415,1914,11556,1914,11556,2329,9415,2329,9415,2339,11556,2339,11565,2339,11565,563xe">
             <v:path arrowok="t" o:connecttype="segments"/>
-            <w10:wrap anchorx="page"/>
+            <v:fill on="t" focussize="0,0"/>
+            <v:stroke on="f" joinstyle="round"/>
+            <v:imagedata o:title=""/>
+            <o:lock v:ext="edit"/>
           </v:shape>
         </w:pict>
       </w:r>
@@ -209,7 +185,7 @@
     </w:p>
     <w:p>
       <w:pPr>
-        <w:pStyle w:val="BodyText"/>
+        <w:pStyle w:val="5"/>
         <w:spacing w:before="4"/>
         <w:rPr>
           <w:b/>
@@ -219,14 +195,16 @@
     </w:p>
     <w:tbl>
       <w:tblPr>
+        <w:tblStyle w:val="4"/>
         <w:tblW w:w="0" w:type="auto"/>
         <w:tblInd w:w="132" w:type="dxa"/>
         <w:tblLayout w:type="fixed"/>
         <w:tblCellMar>
+          <w:top w:w="0" w:type="dxa"/>
           <w:left w:w="0" w:type="dxa"/>
+          <w:bottom w:w="0" w:type="dxa"/>
           <w:right w:w="0" w:type="dxa"/>
         </w:tblCellMar>
-        <w:tblLook w:val="01E0" w:firstRow="1" w:lastRow="1" w:firstColumn="1" w:lastColumn="1" w:noHBand="0" w:noVBand="0"/>
       </w:tblPr>
       <w:tblGrid>
         <w:gridCol w:w="3027"/>
@@ -234,8 +212,16 @@
         <w:gridCol w:w="2151"/>
       </w:tblGrid>
       <w:tr>
+        <w:tblPrEx>
+          <w:tblCellMar>
+            <w:top w:w="0" w:type="dxa"/>
+            <w:left w:w="0" w:type="dxa"/>
+            <w:bottom w:w="0" w:type="dxa"/>
+            <w:right w:w="0" w:type="dxa"/>
+          </w:tblCellMar>
+        </w:tblPrEx>
         <w:trPr>
-          <w:trHeight w:val="494"/>
+          <w:trHeight w:val="494" w:hRule="atLeast"/>
         </w:trPr>
         <w:tc>
           <w:tcPr>
@@ -243,7 +229,7 @@
           </w:tcPr>
           <w:p>
             <w:pPr>
-              <w:pStyle w:val="TableParagraph"/>
+              <w:pStyle w:val="8"/>
               <w:ind w:left="699" w:right="701"/>
               <w:jc w:val="center"/>
               <w:rPr>
@@ -266,7 +252,7 @@
           </w:tcPr>
           <w:p>
             <w:pPr>
-              <w:pStyle w:val="TableParagraph"/>
+              <w:pStyle w:val="8"/>
               <w:ind w:left="456" w:right="461"/>
               <w:jc w:val="center"/>
               <w:rPr>
@@ -289,7 +275,7 @@
           </w:tcPr>
           <w:p>
             <w:pPr>
-              <w:pStyle w:val="TableParagraph"/>
+              <w:pStyle w:val="8"/>
               <w:ind w:left="715" w:right="715"/>
               <w:jc w:val="center"/>
               <w:rPr>
@@ -308,8 +294,16 @@
         </w:tc>
       </w:tr>
       <w:tr>
+        <w:tblPrEx>
+          <w:tblCellMar>
+            <w:top w:w="0" w:type="dxa"/>
+            <w:left w:w="0" w:type="dxa"/>
+            <w:bottom w:w="0" w:type="dxa"/>
+            <w:right w:w="0" w:type="dxa"/>
+          </w:tblCellMar>
+        </w:tblPrEx>
         <w:trPr>
-          <w:trHeight w:val="424"/>
+          <w:trHeight w:val="424" w:hRule="atLeast"/>
         </w:trPr>
         <w:tc>
           <w:tcPr>
@@ -317,7 +311,7 @@
           </w:tcPr>
           <w:p>
             <w:pPr>
-              <w:pStyle w:val="TableParagraph"/>
+              <w:pStyle w:val="8"/>
               <w:ind w:left="699" w:right="699"/>
               <w:jc w:val="center"/>
               <w:rPr>
@@ -338,49 +332,19 @@
           </w:tcPr>
           <w:p>
             <w:pPr>
-              <w:pStyle w:val="TableParagraph"/>
+              <w:pStyle w:val="8"/>
               <w:ind w:left="456" w:right="463"/>
               <w:jc w:val="center"/>
               <w:rPr>
                 <w:sz w:val="24"/>
               </w:rPr>
             </w:pPr>
-            <w:proofErr w:type="spellStart"/>
             <w:r>
               <w:rPr>
                 <w:sz w:val="24"/>
               </w:rPr>
-              <w:t>Panimalar</w:t>
+              <w:t>Panimalar Institute Of Technology, Poonamallee</w:t>
             </w:r>
-            <w:proofErr w:type="spellEnd"/>
-            <w:r>
-              <w:rPr>
-                <w:sz w:val="24"/>
-              </w:rPr>
-              <w:t xml:space="preserve"> Institute </w:t>
-            </w:r>
-            <w:proofErr w:type="gramStart"/>
-            <w:r>
-              <w:rPr>
-                <w:sz w:val="24"/>
-              </w:rPr>
-              <w:t>Of</w:t>
-            </w:r>
-            <w:proofErr w:type="gramEnd"/>
-            <w:r>
-              <w:rPr>
-                <w:sz w:val="24"/>
-              </w:rPr>
-              <w:t xml:space="preserve"> Technology, </w:t>
-            </w:r>
-            <w:proofErr w:type="spellStart"/>
-            <w:r>
-              <w:rPr>
-                <w:sz w:val="24"/>
-              </w:rPr>
-              <w:t>Poonamallee</w:t>
-            </w:r>
-            <w:proofErr w:type="spellEnd"/>
           </w:p>
         </w:tc>
         <w:tc>
@@ -389,7 +353,7 @@
           </w:tcPr>
           <w:p>
             <w:pPr>
-              <w:pStyle w:val="TableParagraph"/>
+              <w:pStyle w:val="8"/>
               <w:ind w:left="715" w:right="715"/>
               <w:jc w:val="center"/>
               <w:rPr>
@@ -406,8 +370,16 @@
         </w:tc>
       </w:tr>
       <w:tr>
+        <w:tblPrEx>
+          <w:tblCellMar>
+            <w:top w:w="0" w:type="dxa"/>
+            <w:left w:w="0" w:type="dxa"/>
+            <w:bottom w:w="0" w:type="dxa"/>
+            <w:right w:w="0" w:type="dxa"/>
+          </w:tblCellMar>
+        </w:tblPrEx>
         <w:trPr>
-          <w:trHeight w:val="422"/>
+          <w:trHeight w:val="422" w:hRule="atLeast"/>
         </w:trPr>
         <w:tc>
           <w:tcPr>
@@ -415,7 +387,7 @@
           </w:tcPr>
           <w:p>
             <w:pPr>
-              <w:pStyle w:val="TableParagraph"/>
+              <w:pStyle w:val="8"/>
               <w:ind w:left="699" w:right="699"/>
               <w:jc w:val="center"/>
               <w:rPr>
@@ -436,7 +408,7 @@
           </w:tcPr>
           <w:p>
             <w:pPr>
-              <w:pStyle w:val="TableParagraph"/>
+              <w:pStyle w:val="8"/>
               <w:ind w:left="456" w:right="462"/>
               <w:jc w:val="center"/>
               <w:rPr>
@@ -447,16 +419,8 @@
               <w:rPr>
                 <w:sz w:val="24"/>
               </w:rPr>
-              <w:t xml:space="preserve">Amrita </w:t>
+              <w:t>Amrita Vidyalayam</w:t>
             </w:r>
-            <w:proofErr w:type="spellStart"/>
-            <w:r>
-              <w:rPr>
-                <w:sz w:val="24"/>
-              </w:rPr>
-              <w:t>Vidyalayam</w:t>
-            </w:r>
-            <w:proofErr w:type="spellEnd"/>
           </w:p>
         </w:tc>
         <w:tc>
@@ -465,7 +429,7 @@
           </w:tcPr>
           <w:p>
             <w:pPr>
-              <w:pStyle w:val="TableParagraph"/>
+              <w:pStyle w:val="8"/>
               <w:ind w:left="715" w:right="715"/>
               <w:jc w:val="center"/>
               <w:rPr>
@@ -482,8 +446,16 @@
         </w:tc>
       </w:tr>
       <w:tr>
+        <w:tblPrEx>
+          <w:tblCellMar>
+            <w:top w:w="0" w:type="dxa"/>
+            <w:left w:w="0" w:type="dxa"/>
+            <w:bottom w:w="0" w:type="dxa"/>
+            <w:right w:w="0" w:type="dxa"/>
+          </w:tblCellMar>
+        </w:tblPrEx>
         <w:trPr>
-          <w:trHeight w:val="424"/>
+          <w:trHeight w:val="424" w:hRule="atLeast"/>
         </w:trPr>
         <w:tc>
           <w:tcPr>
@@ -491,7 +463,7 @@
           </w:tcPr>
           <w:p>
             <w:pPr>
-              <w:pStyle w:val="TableParagraph"/>
+              <w:pStyle w:val="8"/>
               <w:spacing w:before="6"/>
               <w:ind w:left="699" w:right="699"/>
               <w:jc w:val="center"/>
@@ -513,7 +485,7 @@
           </w:tcPr>
           <w:p>
             <w:pPr>
-              <w:pStyle w:val="TableParagraph"/>
+              <w:pStyle w:val="8"/>
               <w:spacing w:before="6"/>
               <w:ind w:left="456" w:right="462"/>
               <w:jc w:val="center"/>
@@ -525,16 +497,8 @@
               <w:rPr>
                 <w:sz w:val="24"/>
               </w:rPr>
-              <w:t xml:space="preserve">Amrita </w:t>
+              <w:t>Amrita Vidyalayam</w:t>
             </w:r>
-            <w:proofErr w:type="spellStart"/>
-            <w:r>
-              <w:rPr>
-                <w:sz w:val="24"/>
-              </w:rPr>
-              <w:t>Vidyalayam</w:t>
-            </w:r>
-            <w:proofErr w:type="spellEnd"/>
           </w:p>
         </w:tc>
         <w:tc>
@@ -543,7 +507,7 @@
           </w:tcPr>
           <w:p>
             <w:pPr>
-              <w:pStyle w:val="TableParagraph"/>
+              <w:pStyle w:val="8"/>
               <w:spacing w:before="6"/>
               <w:ind w:left="715" w:right="715"/>
               <w:jc w:val="center"/>
@@ -563,7 +527,7 @@
     </w:tbl>
     <w:p>
       <w:pPr>
-        <w:pStyle w:val="BodyText"/>
+        <w:pStyle w:val="5"/>
         <w:spacing w:before="6"/>
         <w:rPr>
           <w:b/>
@@ -580,12 +544,13 @@
         </w:rPr>
       </w:pPr>
       <w:r>
-        <w:pict w14:anchorId="428920FE">
-          <v:shape id="_x0000_s1027" style="position:absolute;left:0;text-align:left;margin-left:36pt;margin-top:28.4pt;width:540.1pt;height:133.1pt;z-index:-15816192;mso-position-horizontal-relative:page" coordorigin="720,568" coordsize="10802,2662" o:spt="100" adj="0,,0" path="m730,568r-10,l720,3230r10,l730,568xm11512,568r-8802,l2700,568r,l730,568r,10l2700,578r,416l730,994r,9l2700,1003r,415l730,1418r,10l2700,1428r,530l730,1958r,10l2700,1968r,413l730,2381r,9l2700,2390r,831l730,3221r,9l2700,3230r,l2710,3230r8802,l11512,3221r-8802,l2710,2390r8802,l11512,2381r-8802,l2710,1968r8802,l11512,1958r-8802,l2710,1428r8802,l11512,1418r-8802,l2710,1003r8802,l11512,994r-8802,l2710,578r8802,l11512,568xm11522,568r-10,l11512,3230r10,l11522,568xe" fillcolor="black" stroked="f">
-            <v:stroke joinstyle="round"/>
-            <v:formulas/>
+        <w:pict>
+          <v:shape id="_x0000_s1027" o:spid="_x0000_s1027" o:spt="100" style="position:absolute;left:0pt;margin-left:36pt;margin-top:28.4pt;height:133.1pt;width:540.1pt;mso-position-horizontal-relative:page;z-index:-251656192;mso-width-relative:page;mso-height-relative:page;" fillcolor="#000000" filled="t" stroked="f" coordorigin="720,568" coordsize="10802,2662" adj=",," path="m730,568l720,568,720,3230,730,3230,730,568xm11512,568l2710,568,2700,568,2700,568,730,568,730,578,2700,578,2700,994,730,994,730,1003,2700,1003,2700,1418,730,1418,730,1428,2700,1428,2700,1958,730,1958,730,1968,2700,1968,2700,2381,730,2381,730,2390,2700,2390,2700,3221,730,3221,730,3230,2700,3230,2700,3230,2710,3230,11512,3230,11512,3221,2710,3221,2710,2390,11512,2390,11512,2381,2710,2381,2710,1968,11512,1968,11512,1958,2710,1958,2710,1428,11512,1428,11512,1418,2710,1418,2710,1003,11512,1003,11512,994,2710,994,2710,578,11512,578,11512,568xm11522,568l11512,568,11512,3230,11522,3230,11522,568xe">
             <v:path arrowok="t" o:connecttype="segments"/>
-            <w10:wrap anchorx="page"/>
+            <v:fill on="t" focussize="0,0"/>
+            <v:stroke on="f" joinstyle="round"/>
+            <v:imagedata o:title=""/>
+            <o:lock v:ext="edit"/>
           </v:shape>
         </w:pict>
       </w:r>
@@ -606,7 +571,7 @@
     </w:p>
     <w:p>
       <w:pPr>
-        <w:pStyle w:val="BodyText"/>
+        <w:pStyle w:val="5"/>
         <w:spacing w:before="10"/>
         <w:rPr>
           <w:b/>
@@ -616,22 +581,32 @@
     </w:p>
     <w:tbl>
       <w:tblPr>
+        <w:tblStyle w:val="4"/>
         <w:tblW w:w="0" w:type="auto"/>
         <w:tblInd w:w="132" w:type="dxa"/>
         <w:tblLayout w:type="fixed"/>
         <w:tblCellMar>
+          <w:top w:w="0" w:type="dxa"/>
           <w:left w:w="0" w:type="dxa"/>
+          <w:bottom w:w="0" w:type="dxa"/>
           <w:right w:w="0" w:type="dxa"/>
         </w:tblCellMar>
-        <w:tblLook w:val="01E0" w:firstRow="1" w:lastRow="1" w:firstColumn="1" w:lastColumn="1" w:noHBand="0" w:noVBand="0"/>
       </w:tblPr>
       <w:tblGrid>
         <w:gridCol w:w="1980"/>
         <w:gridCol w:w="8812"/>
       </w:tblGrid>
       <w:tr>
+        <w:tblPrEx>
+          <w:tblCellMar>
+            <w:top w:w="0" w:type="dxa"/>
+            <w:left w:w="0" w:type="dxa"/>
+            <w:bottom w:w="0" w:type="dxa"/>
+            <w:right w:w="0" w:type="dxa"/>
+          </w:tblCellMar>
+        </w:tblPrEx>
         <w:trPr>
-          <w:trHeight w:val="425"/>
+          <w:trHeight w:val="425" w:hRule="atLeast"/>
         </w:trPr>
         <w:tc>
           <w:tcPr>
@@ -639,7 +614,7 @@
           </w:tcPr>
           <w:p>
             <w:pPr>
-              <w:pStyle w:val="TableParagraph"/>
+              <w:pStyle w:val="8"/>
               <w:spacing w:before="6"/>
               <w:rPr>
                 <w:b/>
@@ -662,7 +637,7 @@
           </w:tcPr>
           <w:p>
             <w:pPr>
-              <w:pStyle w:val="TableParagraph"/>
+              <w:pStyle w:val="8"/>
               <w:spacing w:before="6"/>
               <w:rPr>
                 <w:sz w:val="24"/>
@@ -679,8 +654,16 @@
         </w:tc>
       </w:tr>
       <w:tr>
+        <w:tblPrEx>
+          <w:tblCellMar>
+            <w:top w:w="0" w:type="dxa"/>
+            <w:left w:w="0" w:type="dxa"/>
+            <w:bottom w:w="0" w:type="dxa"/>
+            <w:right w:w="0" w:type="dxa"/>
+          </w:tblCellMar>
+        </w:tblPrEx>
         <w:trPr>
-          <w:trHeight w:val="424"/>
+          <w:trHeight w:val="424" w:hRule="atLeast"/>
         </w:trPr>
         <w:tc>
           <w:tcPr>
@@ -688,7 +671,7 @@
           </w:tcPr>
           <w:p>
             <w:pPr>
-              <w:pStyle w:val="TableParagraph"/>
+              <w:pStyle w:val="8"/>
               <w:rPr>
                 <w:b/>
                 <w:sz w:val="24"/>
@@ -710,7 +693,7 @@
           </w:tcPr>
           <w:p>
             <w:pPr>
-              <w:pStyle w:val="TableParagraph"/>
+              <w:pStyle w:val="8"/>
               <w:rPr>
                 <w:sz w:val="24"/>
               </w:rPr>
@@ -720,23 +703,22 @@
                 <w:color w:val="404040"/>
                 <w:sz w:val="24"/>
               </w:rPr>
-              <w:t xml:space="preserve">Java, C++, MySQL, </w:t>
+              <w:t>Java, C++, MySQL, PhP</w:t>
             </w:r>
-            <w:proofErr w:type="spellStart"/>
-            <w:r>
-              <w:rPr>
-                <w:color w:val="404040"/>
-                <w:sz w:val="24"/>
-              </w:rPr>
-              <w:t>PhP</w:t>
-            </w:r>
-            <w:proofErr w:type="spellEnd"/>
           </w:p>
         </w:tc>
       </w:tr>
       <w:tr>
+        <w:tblPrEx>
+          <w:tblCellMar>
+            <w:top w:w="0" w:type="dxa"/>
+            <w:left w:w="0" w:type="dxa"/>
+            <w:bottom w:w="0" w:type="dxa"/>
+            <w:right w:w="0" w:type="dxa"/>
+          </w:tblCellMar>
+        </w:tblPrEx>
         <w:trPr>
-          <w:trHeight w:val="540"/>
+          <w:trHeight w:val="540" w:hRule="atLeast"/>
         </w:trPr>
         <w:tc>
           <w:tcPr>
@@ -744,7 +726,7 @@
           </w:tcPr>
           <w:p>
             <w:pPr>
-              <w:pStyle w:val="TableParagraph"/>
+              <w:pStyle w:val="8"/>
               <w:rPr>
                 <w:b/>
                 <w:sz w:val="24"/>
@@ -766,33 +748,32 @@
           </w:tcPr>
           <w:p>
             <w:pPr>
-              <w:pStyle w:val="TableParagraph"/>
+              <w:pStyle w:val="8"/>
               <w:rPr>
                 <w:sz w:val="24"/>
               </w:rPr>
             </w:pPr>
-            <w:proofErr w:type="spellStart"/>
             <w:r>
               <w:rPr>
                 <w:color w:val="404040"/>
                 <w:sz w:val="24"/>
               </w:rPr>
-              <w:t>VSCode</w:t>
-            </w:r>
-            <w:proofErr w:type="spellEnd"/>
-            <w:r>
-              <w:rPr>
-                <w:color w:val="404040"/>
-                <w:sz w:val="24"/>
-              </w:rPr>
-              <w:t>, XAMPP</w:t>
+              <w:t>VSCode, XAMPP</w:t>
             </w:r>
           </w:p>
         </w:tc>
       </w:tr>
       <w:tr>
+        <w:tblPrEx>
+          <w:tblCellMar>
+            <w:top w:w="0" w:type="dxa"/>
+            <w:left w:w="0" w:type="dxa"/>
+            <w:bottom w:w="0" w:type="dxa"/>
+            <w:right w:w="0" w:type="dxa"/>
+          </w:tblCellMar>
+        </w:tblPrEx>
         <w:trPr>
-          <w:trHeight w:val="422"/>
+          <w:trHeight w:val="422" w:hRule="atLeast"/>
         </w:trPr>
         <w:tc>
           <w:tcPr>
@@ -800,7 +781,7 @@
           </w:tcPr>
           <w:p>
             <w:pPr>
-              <w:pStyle w:val="TableParagraph"/>
+              <w:pStyle w:val="8"/>
               <w:rPr>
                 <w:b/>
                 <w:sz w:val="24"/>
@@ -822,7 +803,7 @@
           </w:tcPr>
           <w:p>
             <w:pPr>
-              <w:pStyle w:val="TableParagraph"/>
+              <w:pStyle w:val="8"/>
               <w:rPr>
                 <w:sz w:val="24"/>
               </w:rPr>
@@ -838,8 +819,16 @@
         </w:tc>
       </w:tr>
       <w:tr>
+        <w:tblPrEx>
+          <w:tblCellMar>
+            <w:top w:w="0" w:type="dxa"/>
+            <w:left w:w="0" w:type="dxa"/>
+            <w:bottom w:w="0" w:type="dxa"/>
+            <w:right w:w="0" w:type="dxa"/>
+          </w:tblCellMar>
+        </w:tblPrEx>
         <w:trPr>
-          <w:trHeight w:val="840"/>
+          <w:trHeight w:val="840" w:hRule="atLeast"/>
         </w:trPr>
         <w:tc>
           <w:tcPr>
@@ -847,7 +836,7 @@
           </w:tcPr>
           <w:p>
             <w:pPr>
-              <w:pStyle w:val="TableParagraph"/>
+              <w:pStyle w:val="8"/>
               <w:spacing w:before="6"/>
               <w:rPr>
                 <w:b/>
@@ -869,7 +858,7 @@
           </w:tcPr>
           <w:p>
             <w:pPr>
-              <w:pStyle w:val="TableParagraph"/>
+              <w:pStyle w:val="8"/>
               <w:spacing w:before="6"/>
               <w:rPr>
                 <w:sz w:val="24"/>
@@ -884,7 +873,7 @@
           </w:p>
           <w:p>
             <w:pPr>
-              <w:pStyle w:val="TableParagraph"/>
+              <w:pStyle w:val="8"/>
               <w:spacing w:before="137"/>
               <w:rPr>
                 <w:sz w:val="24"/>
@@ -902,7 +891,7 @@
     </w:tbl>
     <w:p>
       <w:pPr>
-        <w:pStyle w:val="BodyText"/>
+        <w:pStyle w:val="5"/>
         <w:spacing w:before="5"/>
         <w:rPr>
           <w:b/>
@@ -912,19 +901,19 @@
     </w:p>
     <w:p>
       <w:pPr>
-        <w:pStyle w:val="Heading1"/>
-      </w:pPr>
-      <w:r>
-        <w:pict w14:anchorId="21C38C83">
-          <v:shape id="_x0000_s1026" style="position:absolute;left:0;text-align:left;margin-left:36pt;margin-top:28.15pt;width:541.7pt;height:64.45pt;z-index:-15815680;mso-position-horizontal-relative:page" coordorigin="720,563" coordsize="10834,1289" o:spt="100" adj="0,,0" path="m730,563r-10,l720,1852r10,l730,563xm7936,563r-3598,l4328,563r,l730,563r,9l4328,572r,416l730,988r,9l4328,997r,420l730,1417r,10l4328,1427r,415l730,1842r,10l4328,1852r,l4338,1852r3598,l7936,1842r-3598,l4338,1427r3598,l7936,1417r-3598,l4338,997r3598,l7936,988r-3598,l4338,572r3598,l7936,563xm11543,563r-3598,l7936,563r,1289l7945,1852r3598,l11543,1842r-3598,l7945,1427r3598,l11543,1417r-3598,l7945,997r3598,l11543,988r-3598,l7945,572r3598,l11543,563xm11553,563r-9,l11544,1852r9,l11553,563xe" fillcolor="black" stroked="f">
-            <v:stroke joinstyle="round"/>
-            <v:formulas/>
+        <w:pStyle w:val="2"/>
+      </w:pPr>
+      <w:r>
+        <w:pict>
+          <v:shape id="_x0000_s1026" o:spid="_x0000_s1026" o:spt="100" style="position:absolute;left:0pt;margin-left:36pt;margin-top:28.15pt;height:64.45pt;width:541.7pt;mso-position-horizontal-relative:page;z-index:-251655168;mso-width-relative:page;mso-height-relative:page;" fillcolor="#000000" filled="t" stroked="f" coordorigin="720,563" coordsize="10834,1289" adj=",," path="m730,563l720,563,720,1852,730,1852,730,563xm7936,563l4338,563,4328,563,4328,563,730,563,730,572,4328,572,4328,988,730,988,730,997,4328,997,4328,1417,730,1417,730,1427,4328,1427,4328,1842,730,1842,730,1852,4328,1852,4328,1852,4338,1852,7936,1852,7936,1842,4338,1842,4338,1427,7936,1427,7936,1417,4338,1417,4338,997,7936,997,7936,988,4338,988,4338,572,7936,572,7936,563xm11543,563l7945,563,7936,563,7936,1852,7945,1852,11543,1852,11543,1842,7945,1842,7945,1427,11543,1427,11543,1417,7945,1417,7945,997,11543,997,11543,988,7945,988,7945,572,11543,572,11543,563xm11553,563l11544,563,11544,1852,11553,1852,11553,563xe">
             <v:path arrowok="t" o:connecttype="segments"/>
-            <w10:wrap anchorx="page"/>
+            <v:fill on="t" focussize="0,0"/>
+            <v:stroke on="f" joinstyle="round"/>
+            <v:imagedata o:title=""/>
+            <o:lock v:ext="edit"/>
           </v:shape>
         </w:pict>
       </w:r>
-      <w:proofErr w:type="spellStart"/>
       <w:r>
         <w:rPr>
           <w:w w:val="101"/>
@@ -956,7 +945,6 @@
         </w:rPr>
         <w:t>t</w:t>
       </w:r>
-      <w:proofErr w:type="spellEnd"/>
       <w:r>
         <w:rPr>
           <w:spacing w:val="2"/>
@@ -1093,7 +1081,7 @@
     </w:p>
     <w:p>
       <w:pPr>
-        <w:pStyle w:val="BodyText"/>
+        <w:pStyle w:val="5"/>
         <w:spacing w:before="4"/>
         <w:rPr>
           <w:b/>
@@ -1103,14 +1091,16 @@
     </w:p>
     <w:tbl>
       <w:tblPr>
+        <w:tblStyle w:val="4"/>
         <w:tblW w:w="0" w:type="auto"/>
         <w:tblInd w:w="132" w:type="dxa"/>
         <w:tblLayout w:type="fixed"/>
         <w:tblCellMar>
+          <w:top w:w="0" w:type="dxa"/>
           <w:left w:w="0" w:type="dxa"/>
+          <w:bottom w:w="0" w:type="dxa"/>
           <w:right w:w="0" w:type="dxa"/>
         </w:tblCellMar>
-        <w:tblLook w:val="01E0" w:firstRow="1" w:lastRow="1" w:firstColumn="1" w:lastColumn="1" w:noHBand="0" w:noVBand="0"/>
       </w:tblPr>
       <w:tblGrid>
         <w:gridCol w:w="3608"/>
@@ -1118,8 +1108,16 @@
         <w:gridCol w:w="3607"/>
       </w:tblGrid>
       <w:tr>
+        <w:tblPrEx>
+          <w:tblCellMar>
+            <w:top w:w="0" w:type="dxa"/>
+            <w:left w:w="0" w:type="dxa"/>
+            <w:bottom w:w="0" w:type="dxa"/>
+            <w:right w:w="0" w:type="dxa"/>
+          </w:tblCellMar>
+        </w:tblPrEx>
         <w:trPr>
-          <w:trHeight w:val="424"/>
+          <w:trHeight w:val="424" w:hRule="atLeast"/>
         </w:trPr>
         <w:tc>
           <w:tcPr>
@@ -1127,24 +1125,16 @@
           </w:tcPr>
           <w:p>
             <w:pPr>
-              <w:pStyle w:val="TableParagraph"/>
+              <w:pStyle w:val="8"/>
               <w:rPr>
                 <w:sz w:val="24"/>
               </w:rPr>
             </w:pPr>
-            <w:proofErr w:type="spellStart"/>
             <w:r>
               <w:rPr>
                 <w:sz w:val="24"/>
               </w:rPr>
-              <w:t>Ciarpro</w:t>
-            </w:r>
-            <w:proofErr w:type="spellEnd"/>
-            <w:r>
-              <w:rPr>
-                <w:sz w:val="24"/>
-              </w:rPr>
-              <w:t xml:space="preserve"> Tech Pvt Limited</w:t>
+              <w:t>Ciarpro Tech Pvt Limited</w:t>
             </w:r>
           </w:p>
         </w:tc>
@@ -1154,7 +1144,7 @@
           </w:tcPr>
           <w:p>
             <w:pPr>
-              <w:pStyle w:val="TableParagraph"/>
+              <w:pStyle w:val="8"/>
               <w:rPr>
                 <w:sz w:val="24"/>
               </w:rPr>
@@ -1173,7 +1163,7 @@
           </w:tcPr>
           <w:p>
             <w:pPr>
-              <w:pStyle w:val="TableParagraph"/>
+              <w:pStyle w:val="8"/>
               <w:rPr>
                 <w:sz w:val="24"/>
               </w:rPr>
@@ -1188,8 +1178,16 @@
         </w:tc>
       </w:tr>
       <w:tr>
+        <w:tblPrEx>
+          <w:tblCellMar>
+            <w:top w:w="0" w:type="dxa"/>
+            <w:left w:w="0" w:type="dxa"/>
+            <w:bottom w:w="0" w:type="dxa"/>
+            <w:right w:w="0" w:type="dxa"/>
+          </w:tblCellMar>
+        </w:tblPrEx>
         <w:trPr>
-          <w:trHeight w:val="429"/>
+          <w:trHeight w:val="429" w:hRule="atLeast"/>
         </w:trPr>
         <w:tc>
           <w:tcPr>
@@ -1197,24 +1195,16 @@
           </w:tcPr>
           <w:p>
             <w:pPr>
-              <w:pStyle w:val="TableParagraph"/>
+              <w:pStyle w:val="8"/>
               <w:rPr>
                 <w:sz w:val="24"/>
               </w:rPr>
             </w:pPr>
-            <w:proofErr w:type="spellStart"/>
             <w:r>
               <w:rPr>
                 <w:sz w:val="24"/>
               </w:rPr>
-              <w:t>Megam</w:t>
-            </w:r>
-            <w:proofErr w:type="spellEnd"/>
-            <w:r>
-              <w:rPr>
-                <w:sz w:val="24"/>
-              </w:rPr>
-              <w:t xml:space="preserve"> Solutions</w:t>
+              <w:t>Megam Solutions</w:t>
             </w:r>
           </w:p>
         </w:tc>
@@ -1224,7 +1214,7 @@
           </w:tcPr>
           <w:p>
             <w:pPr>
-              <w:pStyle w:val="TableParagraph"/>
+              <w:pStyle w:val="8"/>
               <w:rPr>
                 <w:sz w:val="24"/>
               </w:rPr>
@@ -1243,7 +1233,7 @@
           </w:tcPr>
           <w:p>
             <w:pPr>
-              <w:pStyle w:val="TableParagraph"/>
+              <w:pStyle w:val="8"/>
               <w:rPr>
                 <w:sz w:val="24"/>
               </w:rPr>
@@ -1258,8 +1248,16 @@
         </w:tc>
       </w:tr>
       <w:tr>
+        <w:tblPrEx>
+          <w:tblCellMar>
+            <w:top w:w="0" w:type="dxa"/>
+            <w:left w:w="0" w:type="dxa"/>
+            <w:bottom w:w="0" w:type="dxa"/>
+            <w:right w:w="0" w:type="dxa"/>
+          </w:tblCellMar>
+        </w:tblPrEx>
         <w:trPr>
-          <w:trHeight w:val="424"/>
+          <w:trHeight w:val="424" w:hRule="atLeast"/>
         </w:trPr>
         <w:tc>
           <w:tcPr>
@@ -1267,24 +1265,16 @@
           </w:tcPr>
           <w:p>
             <w:pPr>
-              <w:pStyle w:val="TableParagraph"/>
+              <w:pStyle w:val="8"/>
               <w:rPr>
                 <w:sz w:val="24"/>
               </w:rPr>
             </w:pPr>
-            <w:proofErr w:type="spellStart"/>
             <w:r>
               <w:rPr>
                 <w:sz w:val="24"/>
               </w:rPr>
-              <w:t>Oneyes</w:t>
-            </w:r>
-            <w:proofErr w:type="spellEnd"/>
-            <w:r>
-              <w:rPr>
-                <w:sz w:val="24"/>
-              </w:rPr>
-              <w:t xml:space="preserve"> Technologies</w:t>
+              <w:t>Oneyes Technologies</w:t>
             </w:r>
           </w:p>
         </w:tc>
@@ -1294,7 +1284,7 @@
           </w:tcPr>
           <w:p>
             <w:pPr>
-              <w:pStyle w:val="TableParagraph"/>
+              <w:pStyle w:val="8"/>
               <w:rPr>
                 <w:sz w:val="24"/>
               </w:rPr>
@@ -1313,7 +1303,7 @@
           </w:tcPr>
           <w:p>
             <w:pPr>
-              <w:pStyle w:val="TableParagraph"/>
+              <w:pStyle w:val="8"/>
               <w:rPr>
                 <w:sz w:val="24"/>
               </w:rPr>
@@ -1330,7 +1320,7 @@
     </w:tbl>
     <w:p>
       <w:pPr>
-        <w:pStyle w:val="BodyText"/>
+        <w:pStyle w:val="5"/>
         <w:spacing w:before="8"/>
         <w:rPr>
           <w:b/>
@@ -1371,7 +1361,7 @@
     </w:p>
     <w:p>
       <w:pPr>
-        <w:pStyle w:val="ListParagraph"/>
+        <w:pStyle w:val="7"/>
         <w:numPr>
           <w:ilvl w:val="0"/>
           <w:numId w:val="1"/>
@@ -1409,7 +1399,7 @@
     </w:p>
     <w:p>
       <w:pPr>
-        <w:pStyle w:val="ListParagraph"/>
+        <w:pStyle w:val="7"/>
         <w:numPr>
           <w:ilvl w:val="0"/>
           <w:numId w:val="1"/>
@@ -1448,7 +1438,7 @@
     </w:p>
     <w:p>
       <w:pPr>
-        <w:pStyle w:val="ListParagraph"/>
+        <w:pStyle w:val="7"/>
         <w:numPr>
           <w:ilvl w:val="0"/>
           <w:numId w:val="1"/>
@@ -1512,22 +1502,21 @@
           <w:pgSz w:w="12240" w:h="15840"/>
           <w:pgMar w:top="640" w:right="560" w:bottom="280" w:left="600" w:header="720" w:footer="720" w:gutter="0"/>
           <w:pgBorders w:offsetFrom="page">
-            <w:top w:val="single" w:sz="4" w:space="24" w:color="000000"/>
-            <w:left w:val="single" w:sz="4" w:space="24" w:color="000000"/>
-            <w:bottom w:val="single" w:sz="4" w:space="24" w:color="000000"/>
-            <w:right w:val="single" w:sz="4" w:space="24" w:color="000000"/>
+            <w:top w:val="single" w:color="000000" w:sz="4" w:space="24"/>
+            <w:left w:val="single" w:color="000000" w:sz="4" w:space="24"/>
+            <w:bottom w:val="single" w:color="000000" w:sz="4" w:space="24"/>
+            <w:right w:val="single" w:color="000000" w:sz="4" w:space="24"/>
           </w:pgBorders>
-          <w:cols w:space="720"/>
+          <w:cols w:space="720" w:num="1"/>
         </w:sectPr>
       </w:pPr>
     </w:p>
     <w:p>
       <w:pPr>
-        <w:pStyle w:val="Heading1"/>
+        <w:pStyle w:val="2"/>
         <w:spacing w:before="57"/>
       </w:pPr>
       <w:r>
-        <w:lastRenderedPageBreak/>
         <w:t>Personal Details</w:t>
       </w:r>
     </w:p>
@@ -1633,15 +1622,7 @@
           <w:b/>
           <w:sz w:val="20"/>
         </w:rPr>
-        <w:t xml:space="preserve">MARITAL </w:t>
-      </w:r>
-      <w:proofErr w:type="gramStart"/>
-      <w:r>
-        <w:rPr>
-          <w:b/>
-          <w:sz w:val="20"/>
-        </w:rPr>
-        <w:t xml:space="preserve">STATUS </w:t>
+        <w:t xml:space="preserve">MARITAL STATUS </w:t>
       </w:r>
       <w:r>
         <w:rPr>
@@ -1649,16 +1630,7 @@
           <w:color w:val="2A7A87"/>
           <w:sz w:val="28"/>
         </w:rPr>
-        <w:t>:</w:t>
-      </w:r>
-      <w:proofErr w:type="gramEnd"/>
-      <w:r>
-        <w:rPr>
-          <w:b/>
-          <w:color w:val="2A7A87"/>
-          <w:sz w:val="28"/>
-        </w:rPr>
-        <w:t xml:space="preserve"> </w:t>
+        <w:t xml:space="preserve">: </w:t>
       </w:r>
       <w:r>
         <w:rPr>
@@ -1768,36 +1740,16 @@
           <w:b/>
           <w:u w:val="single" w:color="000000"/>
         </w:rPr>
-        <w:t>Project #</w:t>
-      </w:r>
-      <w:proofErr w:type="gramStart"/>
-      <w:r>
-        <w:rPr>
-          <w:b/>
+        <w:t>Project #1</w:t>
+      </w:r>
+      <w:r>
+        <w:t xml:space="preserve"> : </w:t>
+      </w:r>
+      <w:r>
+        <w:rPr>
           <w:u w:val="single" w:color="000000"/>
         </w:rPr>
-        <w:t>1</w:t>
-      </w:r>
-      <w:r>
-        <w:t xml:space="preserve"> :</w:t>
-      </w:r>
-      <w:proofErr w:type="gramEnd"/>
-      <w:r>
-        <w:t xml:space="preserve"> </w:t>
-      </w:r>
-      <w:proofErr w:type="spellStart"/>
-      <w:r>
-        <w:rPr>
-          <w:u w:val="single" w:color="000000"/>
-        </w:rPr>
-        <w:t>Todo</w:t>
-      </w:r>
-      <w:proofErr w:type="spellEnd"/>
-      <w:r>
-        <w:rPr>
-          <w:u w:val="single" w:color="000000"/>
-        </w:rPr>
-        <w:t xml:space="preserve"> List With MVC</w:t>
+        <w:t>Todo List With MVC</w:t>
       </w:r>
       <w:r>
         <w:rPr>
@@ -1810,6 +1762,11 @@
           <w:color w:val="263238"/>
         </w:rPr>
         <w:tab/>
+      </w:r>
+      <w:r>
+        <w:rPr>
+          <w:color w:val="263238"/>
+        </w:rPr>
         <w:t xml:space="preserve">  </w:t>
       </w:r>
     </w:p>
@@ -1828,7 +1785,6 @@
         </w:tabs>
         <w:spacing w:after="105"/>
       </w:pPr>
-      <w:proofErr w:type="gramStart"/>
       <w:r>
         <w:rPr>
           <w:b/>
@@ -1842,7 +1798,6 @@
         </w:rPr>
         <w:t>:</w:t>
       </w:r>
-      <w:proofErr w:type="gramEnd"/>
       <w:r>
         <w:t>​</w:t>
       </w:r>
@@ -1857,6 +1812,8 @@
       </w:r>
       <w:r>
         <w:tab/>
+      </w:r>
+      <w:r>
         <w:t xml:space="preserve"> </w:t>
       </w:r>
     </w:p>
@@ -1870,14 +1827,12 @@
     </w:p>
     <w:p>
       <w:pPr>
-        <w:pStyle w:val="Heading1"/>
+        <w:pStyle w:val="2"/>
         <w:ind w:left="-5"/>
       </w:pPr>
-      <w:proofErr w:type="gramStart"/>
       <w:r>
         <w:t>Description :</w:t>
       </w:r>
-      <w:proofErr w:type="gramEnd"/>
       <w:r>
         <w:rPr>
           <w:b w:val="0"/>
@@ -1920,185 +1875,7 @@
           <w:color w:val="282829"/>
           <w:shd w:val="clear" w:color="auto" w:fill="FFFFFF"/>
         </w:rPr>
-        <w:t>Simple to Organize everything,</w:t>
-      </w:r>
-      <w:r>
-        <w:rPr>
-          <w:rFonts w:ascii="Segoe UI" w:hAnsi="Segoe UI" w:cs="Segoe UI"/>
-          <w:color w:val="282829"/>
-          <w:shd w:val="clear" w:color="auto" w:fill="FFFFFF"/>
-        </w:rPr>
-        <w:t xml:space="preserve"> </w:t>
-      </w:r>
-      <w:proofErr w:type="gramStart"/>
-      <w:r>
-        <w:rPr>
-          <w:rFonts w:ascii="Segoe UI" w:hAnsi="Segoe UI" w:cs="Segoe UI"/>
-          <w:color w:val="282829"/>
-          <w:shd w:val="clear" w:color="auto" w:fill="FFFFFF"/>
-        </w:rPr>
-        <w:t>It</w:t>
-      </w:r>
-      <w:proofErr w:type="gramEnd"/>
-      <w:r>
-        <w:rPr>
-          <w:rFonts w:ascii="Segoe UI" w:hAnsi="Segoe UI" w:cs="Segoe UI"/>
-          <w:color w:val="282829"/>
-          <w:shd w:val="clear" w:color="auto" w:fill="FFFFFF"/>
-        </w:rPr>
-        <w:t xml:space="preserve"> shows lists </w:t>
-      </w:r>
-      <w:r>
-        <w:rPr>
-          <w:rFonts w:ascii="Segoe UI" w:hAnsi="Segoe UI" w:cs="Segoe UI"/>
-          <w:color w:val="282829"/>
-          <w:shd w:val="clear" w:color="auto" w:fill="FFFFFF"/>
-        </w:rPr>
-        <w:t xml:space="preserve">of </w:t>
-      </w:r>
-      <w:r>
-        <w:rPr>
-          <w:rFonts w:ascii="Segoe UI" w:hAnsi="Segoe UI" w:cs="Segoe UI"/>
-          <w:color w:val="282829"/>
-          <w:shd w:val="clear" w:color="auto" w:fill="FFFFFF"/>
-        </w:rPr>
-        <w:t>Tasks you need to complete or things that you want to do, Major function can be done using this tool is we can add tasks,</w:t>
-      </w:r>
-      <w:r>
-        <w:rPr>
-          <w:rFonts w:ascii="Segoe UI" w:hAnsi="Segoe UI" w:cs="Segoe UI"/>
-          <w:color w:val="282829"/>
-          <w:shd w:val="clear" w:color="auto" w:fill="FFFFFF"/>
-        </w:rPr>
-        <w:t xml:space="preserve"> </w:t>
-      </w:r>
-      <w:r>
-        <w:rPr>
-          <w:rFonts w:ascii="Segoe UI" w:hAnsi="Segoe UI" w:cs="Segoe UI"/>
-          <w:color w:val="282829"/>
-          <w:shd w:val="clear" w:color="auto" w:fill="FFFFFF"/>
-        </w:rPr>
-        <w:t>update tasks.</w:t>
-      </w:r>
-      <w:r>
-        <w:rPr>
-          <w:rFonts w:ascii="Segoe UI" w:hAnsi="Segoe UI" w:cs="Segoe UI"/>
-          <w:color w:val="282829"/>
-          <w:shd w:val="clear" w:color="auto" w:fill="FFFFFF"/>
-        </w:rPr>
-        <w:t xml:space="preserve"> </w:t>
-      </w:r>
-      <w:r>
-        <w:rPr>
-          <w:rFonts w:ascii="Segoe UI" w:hAnsi="Segoe UI" w:cs="Segoe UI"/>
-          <w:color w:val="282829"/>
-          <w:shd w:val="clear" w:color="auto" w:fill="FFFFFF"/>
-        </w:rPr>
-        <w:t>read tasks,</w:t>
-      </w:r>
-      <w:r>
-        <w:rPr>
-          <w:rFonts w:ascii="Segoe UI" w:hAnsi="Segoe UI" w:cs="Segoe UI"/>
-          <w:color w:val="282829"/>
-          <w:shd w:val="clear" w:color="auto" w:fill="FFFFFF"/>
-        </w:rPr>
-        <w:t xml:space="preserve"> </w:t>
-      </w:r>
-      <w:r>
-        <w:rPr>
-          <w:rFonts w:ascii="Segoe UI" w:hAnsi="Segoe UI" w:cs="Segoe UI"/>
-          <w:color w:val="282829"/>
-          <w:shd w:val="clear" w:color="auto" w:fill="FFFFFF"/>
-        </w:rPr>
-        <w:t>delete tasks,</w:t>
-      </w:r>
-      <w:r>
-        <w:rPr>
-          <w:rFonts w:ascii="Segoe UI" w:hAnsi="Segoe UI" w:cs="Segoe UI"/>
-          <w:color w:val="282829"/>
-          <w:shd w:val="clear" w:color="auto" w:fill="FFFFFF"/>
-        </w:rPr>
-        <w:t xml:space="preserve"> </w:t>
-      </w:r>
-      <w:r>
-        <w:rPr>
-          <w:rFonts w:ascii="Segoe UI" w:hAnsi="Segoe UI" w:cs="Segoe UI"/>
-          <w:color w:val="282829"/>
-          <w:shd w:val="clear" w:color="auto" w:fill="FFFFFF"/>
-        </w:rPr>
-        <w:t>prioritize task</w:t>
-      </w:r>
-      <w:r>
-        <w:rPr>
-          <w:rFonts w:ascii="Segoe UI" w:hAnsi="Segoe UI" w:cs="Segoe UI"/>
-          <w:color w:val="282829"/>
-          <w:shd w:val="clear" w:color="auto" w:fill="FFFFFF"/>
-        </w:rPr>
-        <w:t>s</w:t>
-      </w:r>
-      <w:r>
-        <w:rPr>
-          <w:rFonts w:ascii="Segoe UI" w:hAnsi="Segoe UI" w:cs="Segoe UI"/>
-          <w:color w:val="282829"/>
-          <w:shd w:val="clear" w:color="auto" w:fill="FFFFFF"/>
-        </w:rPr>
-        <w:t>,</w:t>
-      </w:r>
-      <w:r>
-        <w:rPr>
-          <w:rFonts w:ascii="Segoe UI" w:hAnsi="Segoe UI" w:cs="Segoe UI"/>
-          <w:color w:val="282829"/>
-          <w:shd w:val="clear" w:color="auto" w:fill="FFFFFF"/>
-        </w:rPr>
-        <w:t xml:space="preserve"> </w:t>
-      </w:r>
-      <w:r>
-        <w:rPr>
-          <w:rFonts w:ascii="Segoe UI" w:hAnsi="Segoe UI" w:cs="Segoe UI"/>
-          <w:color w:val="282829"/>
-          <w:shd w:val="clear" w:color="auto" w:fill="FFFFFF"/>
-        </w:rPr>
-        <w:t>Completed Status tasks,</w:t>
-      </w:r>
-      <w:r>
-        <w:rPr>
-          <w:rFonts w:ascii="Segoe UI" w:hAnsi="Segoe UI" w:cs="Segoe UI"/>
-          <w:color w:val="282829"/>
-          <w:shd w:val="clear" w:color="auto" w:fill="FFFFFF"/>
-        </w:rPr>
-        <w:t xml:space="preserve"> </w:t>
-      </w:r>
-      <w:r>
-        <w:rPr>
-          <w:rFonts w:ascii="Segoe UI" w:hAnsi="Segoe UI" w:cs="Segoe UI"/>
-          <w:color w:val="282829"/>
-          <w:shd w:val="clear" w:color="auto" w:fill="FFFFFF"/>
-        </w:rPr>
-        <w:t>Mu</w:t>
-      </w:r>
-      <w:r>
-        <w:rPr>
-          <w:rFonts w:ascii="Segoe UI" w:hAnsi="Segoe UI" w:cs="Segoe UI"/>
-          <w:color w:val="282829"/>
-          <w:shd w:val="clear" w:color="auto" w:fill="FFFFFF"/>
-        </w:rPr>
-        <w:t>l</w:t>
-      </w:r>
-      <w:r>
-        <w:rPr>
-          <w:rFonts w:ascii="Segoe UI" w:hAnsi="Segoe UI" w:cs="Segoe UI"/>
-          <w:color w:val="282829"/>
-          <w:shd w:val="clear" w:color="auto" w:fill="FFFFFF"/>
-        </w:rPr>
-        <w:t>tiple tasks delete</w:t>
-      </w:r>
-      <w:r>
-        <w:rPr>
-          <w:rFonts w:ascii="Segoe UI" w:hAnsi="Segoe UI" w:cs="Segoe UI"/>
-          <w:color w:val="282829"/>
-          <w:shd w:val="clear" w:color="auto" w:fill="FFFFFF"/>
-        </w:rPr>
-        <w:t>.</w:t>
+        <w:t>Simple to Organize everything, It shows lists of Tasks you need to complete or things that you want to do, Major function can be done using this tool is we can add tasks, update tasks. read tasks, delete tasks, prioritize tasks, Completed Status tasks, Multiple tasks delete.</w:t>
       </w:r>
       <w:r>
         <w:rPr>
@@ -2116,67 +1893,7 @@
           <w:color w:val="282829"/>
           <w:shd w:val="clear" w:color="auto" w:fill="FFFFFF"/>
         </w:rPr>
-        <w:t xml:space="preserve">MVC means </w:t>
-      </w:r>
-      <w:proofErr w:type="spellStart"/>
-      <w:proofErr w:type="gramStart"/>
-      <w:r>
-        <w:rPr>
-          <w:rFonts w:ascii="Segoe UI" w:hAnsi="Segoe UI" w:cs="Segoe UI"/>
-          <w:color w:val="282829"/>
-          <w:shd w:val="clear" w:color="auto" w:fill="FFFFFF"/>
-        </w:rPr>
-        <w:t>Model,</w:t>
-      </w:r>
-      <w:r>
-        <w:rPr>
-          <w:rFonts w:ascii="Segoe UI" w:hAnsi="Segoe UI" w:cs="Segoe UI"/>
-          <w:color w:val="282829"/>
-          <w:shd w:val="clear" w:color="auto" w:fill="FFFFFF"/>
-        </w:rPr>
-        <w:t>V</w:t>
-      </w:r>
-      <w:r>
-        <w:rPr>
-          <w:rFonts w:ascii="Segoe UI" w:hAnsi="Segoe UI" w:cs="Segoe UI"/>
-          <w:color w:val="282829"/>
-          <w:shd w:val="clear" w:color="auto" w:fill="FFFFFF"/>
-        </w:rPr>
-        <w:t>iew</w:t>
-      </w:r>
-      <w:proofErr w:type="gramEnd"/>
-      <w:r>
-        <w:rPr>
-          <w:rFonts w:ascii="Segoe UI" w:hAnsi="Segoe UI" w:cs="Segoe UI"/>
-          <w:color w:val="282829"/>
-          <w:shd w:val="clear" w:color="auto" w:fill="FFFFFF"/>
-        </w:rPr>
-        <w:t>,</w:t>
-      </w:r>
-      <w:r>
-        <w:rPr>
-          <w:rFonts w:ascii="Segoe UI" w:hAnsi="Segoe UI" w:cs="Segoe UI"/>
-          <w:color w:val="282829"/>
-          <w:shd w:val="clear" w:color="auto" w:fill="FFFFFF"/>
-        </w:rPr>
-        <w:t>C</w:t>
-      </w:r>
-      <w:r>
-        <w:rPr>
-          <w:rFonts w:ascii="Segoe UI" w:hAnsi="Segoe UI" w:cs="Segoe UI"/>
-          <w:color w:val="282829"/>
-          <w:shd w:val="clear" w:color="auto" w:fill="FFFFFF"/>
-        </w:rPr>
-        <w:t>ontroller</w:t>
-      </w:r>
-      <w:proofErr w:type="spellEnd"/>
-      <w:r>
-        <w:rPr>
-          <w:rFonts w:ascii="Segoe UI" w:hAnsi="Segoe UI" w:cs="Segoe UI"/>
-          <w:color w:val="282829"/>
-          <w:shd w:val="clear" w:color="auto" w:fill="FFFFFF"/>
-        </w:rPr>
-        <w:t>.</w:t>
+        <w:t>MVC means Model,View,Controller.</w:t>
       </w:r>
     </w:p>
     <w:p>
@@ -2195,273 +1912,7 @@
           <w:color w:val="282829"/>
           <w:shd w:val="clear" w:color="auto" w:fill="FFFFFF"/>
         </w:rPr>
-        <w:t xml:space="preserve">Model component maintains data that the user works </w:t>
-      </w:r>
-      <w:proofErr w:type="spellStart"/>
-      <w:r>
-        <w:rPr>
-          <w:rFonts w:ascii="Segoe UI" w:hAnsi="Segoe UI" w:cs="Segoe UI"/>
-          <w:color w:val="282829"/>
-          <w:shd w:val="clear" w:color="auto" w:fill="FFFFFF"/>
-        </w:rPr>
-        <w:t>with.It</w:t>
-      </w:r>
-      <w:proofErr w:type="spellEnd"/>
-      <w:r>
-        <w:rPr>
-          <w:rFonts w:ascii="Segoe UI" w:hAnsi="Segoe UI" w:cs="Segoe UI"/>
-          <w:color w:val="282829"/>
-          <w:shd w:val="clear" w:color="auto" w:fill="FFFFFF"/>
-        </w:rPr>
-        <w:t xml:space="preserve"> </w:t>
-      </w:r>
-      <w:proofErr w:type="spellStart"/>
-      <w:r>
-        <w:rPr>
-          <w:rFonts w:ascii="Segoe UI" w:hAnsi="Segoe UI" w:cs="Segoe UI"/>
-          <w:color w:val="282829"/>
-          <w:shd w:val="clear" w:color="auto" w:fill="FFFFFF"/>
-        </w:rPr>
-        <w:t>tranfers</w:t>
-      </w:r>
-      <w:proofErr w:type="spellEnd"/>
-      <w:r>
-        <w:rPr>
-          <w:rFonts w:ascii="Segoe UI" w:hAnsi="Segoe UI" w:cs="Segoe UI"/>
-          <w:color w:val="282829"/>
-          <w:shd w:val="clear" w:color="auto" w:fill="FFFFFF"/>
-        </w:rPr>
-        <w:t xml:space="preserve"> data between view and </w:t>
-      </w:r>
-      <w:proofErr w:type="spellStart"/>
-      <w:r>
-        <w:rPr>
-          <w:rFonts w:ascii="Segoe UI" w:hAnsi="Segoe UI" w:cs="Segoe UI"/>
-          <w:color w:val="282829"/>
-          <w:shd w:val="clear" w:color="auto" w:fill="FFFFFF"/>
-        </w:rPr>
-        <w:t>controller.View</w:t>
-      </w:r>
-      <w:proofErr w:type="spellEnd"/>
-      <w:r>
-        <w:rPr>
-          <w:rFonts w:ascii="Segoe UI" w:hAnsi="Segoe UI" w:cs="Segoe UI"/>
-          <w:color w:val="282829"/>
-          <w:shd w:val="clear" w:color="auto" w:fill="FFFFFF"/>
-        </w:rPr>
-        <w:t xml:space="preserve"> component is used for all </w:t>
-      </w:r>
-      <w:proofErr w:type="spellStart"/>
-      <w:r>
-        <w:rPr>
-          <w:rFonts w:ascii="Segoe UI" w:hAnsi="Segoe UI" w:cs="Segoe UI"/>
-          <w:color w:val="282829"/>
-          <w:shd w:val="clear" w:color="auto" w:fill="FFFFFF"/>
-        </w:rPr>
-        <w:t>ui</w:t>
-      </w:r>
-      <w:proofErr w:type="spellEnd"/>
-      <w:r>
-        <w:rPr>
-          <w:rFonts w:ascii="Segoe UI" w:hAnsi="Segoe UI" w:cs="Segoe UI"/>
-          <w:color w:val="282829"/>
-          <w:shd w:val="clear" w:color="auto" w:fill="FFFFFF"/>
-        </w:rPr>
-        <w:t xml:space="preserve"> logic of the </w:t>
-      </w:r>
-      <w:proofErr w:type="spellStart"/>
-      <w:r>
-        <w:rPr>
-          <w:rFonts w:ascii="Segoe UI" w:hAnsi="Segoe UI" w:cs="Segoe UI"/>
-          <w:color w:val="282829"/>
-          <w:shd w:val="clear" w:color="auto" w:fill="FFFFFF"/>
-        </w:rPr>
-        <w:t>application.The</w:t>
-      </w:r>
-      <w:proofErr w:type="spellEnd"/>
-      <w:r>
-        <w:rPr>
-          <w:rFonts w:ascii="Segoe UI" w:hAnsi="Segoe UI" w:cs="Segoe UI"/>
-          <w:color w:val="282829"/>
-          <w:shd w:val="clear" w:color="auto" w:fill="FFFFFF"/>
-        </w:rPr>
-        <w:t xml:space="preserve"> elements which are displayed in the </w:t>
-      </w:r>
-      <w:proofErr w:type="spellStart"/>
-      <w:r>
-        <w:rPr>
-          <w:rFonts w:ascii="Segoe UI" w:hAnsi="Segoe UI" w:cs="Segoe UI"/>
-          <w:color w:val="282829"/>
-          <w:shd w:val="clear" w:color="auto" w:fill="FFFFFF"/>
-        </w:rPr>
-        <w:t>dom</w:t>
-      </w:r>
-      <w:proofErr w:type="spellEnd"/>
-      <w:r>
-        <w:rPr>
-          <w:rFonts w:ascii="Segoe UI" w:hAnsi="Segoe UI" w:cs="Segoe UI"/>
-          <w:color w:val="282829"/>
-          <w:shd w:val="clear" w:color="auto" w:fill="FFFFFF"/>
-        </w:rPr>
-        <w:t xml:space="preserve"> are created in </w:t>
-      </w:r>
-      <w:proofErr w:type="spellStart"/>
-      <w:r>
-        <w:rPr>
-          <w:rFonts w:ascii="Segoe UI" w:hAnsi="Segoe UI" w:cs="Segoe UI"/>
-          <w:color w:val="282829"/>
-          <w:shd w:val="clear" w:color="auto" w:fill="FFFFFF"/>
-        </w:rPr>
-        <w:t>view.Controller</w:t>
-      </w:r>
-      <w:proofErr w:type="spellEnd"/>
-      <w:r>
-        <w:rPr>
-          <w:rFonts w:ascii="Segoe UI" w:hAnsi="Segoe UI" w:cs="Segoe UI"/>
-          <w:color w:val="282829"/>
-          <w:shd w:val="clear" w:color="auto" w:fill="FFFFFF"/>
-        </w:rPr>
-        <w:t xml:space="preserve"> acts as interface between the Model and the View to process all the functions and trigger any function ,manipulate data using the Model component and interact  with views to get  final </w:t>
-      </w:r>
-      <w:proofErr w:type="spellStart"/>
-      <w:r>
-        <w:rPr>
-          <w:rFonts w:ascii="Segoe UI" w:hAnsi="Segoe UI" w:cs="Segoe UI"/>
-          <w:color w:val="282829"/>
-          <w:shd w:val="clear" w:color="auto" w:fill="FFFFFF"/>
-        </w:rPr>
-        <w:t>output.The</w:t>
-      </w:r>
-      <w:proofErr w:type="spellEnd"/>
-      <w:r>
-        <w:rPr>
-          <w:rFonts w:ascii="Segoe UI" w:hAnsi="Segoe UI" w:cs="Segoe UI"/>
-          <w:color w:val="282829"/>
-          <w:shd w:val="clear" w:color="auto" w:fill="FFFFFF"/>
-        </w:rPr>
-        <w:t xml:space="preserve"> main advantage of our project we are using </w:t>
-      </w:r>
-      <w:r>
-        <w:rPr>
-          <w:rFonts w:ascii="Segoe UI" w:hAnsi="Segoe UI" w:cs="Segoe UI"/>
-          <w:color w:val="282829"/>
-          <w:shd w:val="clear" w:color="auto" w:fill="FFFFFF"/>
-        </w:rPr>
-        <w:t xml:space="preserve">the </w:t>
-      </w:r>
-      <w:r>
-        <w:rPr>
-          <w:rFonts w:ascii="Segoe UI" w:hAnsi="Segoe UI" w:cs="Segoe UI"/>
-          <w:color w:val="282829"/>
-          <w:shd w:val="clear" w:color="auto" w:fill="FFFFFF"/>
-        </w:rPr>
-        <w:t>local storage concept.</w:t>
-      </w:r>
-      <w:r>
-        <w:rPr>
-          <w:rFonts w:ascii="Segoe UI" w:hAnsi="Segoe UI" w:cs="Segoe UI"/>
-          <w:color w:val="282829"/>
-          <w:shd w:val="clear" w:color="auto" w:fill="FFFFFF"/>
-        </w:rPr>
-        <w:t xml:space="preserve"> </w:t>
-      </w:r>
-      <w:proofErr w:type="gramStart"/>
-      <w:r>
-        <w:rPr>
-          <w:rFonts w:ascii="Segoe UI" w:hAnsi="Segoe UI" w:cs="Segoe UI"/>
-          <w:color w:val="282829"/>
-          <w:shd w:val="clear" w:color="auto" w:fill="FFFFFF"/>
-        </w:rPr>
-        <w:t>So</w:t>
-      </w:r>
-      <w:proofErr w:type="gramEnd"/>
-      <w:r>
-        <w:rPr>
-          <w:rFonts w:ascii="Segoe UI" w:hAnsi="Segoe UI" w:cs="Segoe UI"/>
-          <w:color w:val="282829"/>
-          <w:shd w:val="clear" w:color="auto" w:fill="FFFFFF"/>
-        </w:rPr>
-        <w:t xml:space="preserve"> When users accident</w:t>
-      </w:r>
-      <w:r>
-        <w:rPr>
-          <w:rFonts w:ascii="Segoe UI" w:hAnsi="Segoe UI" w:cs="Segoe UI"/>
-          <w:color w:val="282829"/>
-          <w:shd w:val="clear" w:color="auto" w:fill="FFFFFF"/>
-        </w:rPr>
-        <w:t>al</w:t>
-      </w:r>
-      <w:r>
-        <w:rPr>
-          <w:rFonts w:ascii="Segoe UI" w:hAnsi="Segoe UI" w:cs="Segoe UI"/>
-          <w:color w:val="282829"/>
-          <w:shd w:val="clear" w:color="auto" w:fill="FFFFFF"/>
-        </w:rPr>
-        <w:t xml:space="preserve">ly reload the page or closed the page data will not </w:t>
-      </w:r>
-      <w:r>
-        <w:rPr>
-          <w:rFonts w:ascii="Segoe UI" w:hAnsi="Segoe UI" w:cs="Segoe UI"/>
-          <w:color w:val="282829"/>
-          <w:shd w:val="clear" w:color="auto" w:fill="FFFFFF"/>
-        </w:rPr>
-        <w:t xml:space="preserve">be </w:t>
-      </w:r>
-      <w:r>
-        <w:rPr>
-          <w:rFonts w:ascii="Segoe UI" w:hAnsi="Segoe UI" w:cs="Segoe UI"/>
-          <w:color w:val="282829"/>
-          <w:shd w:val="clear" w:color="auto" w:fill="FFFFFF"/>
-        </w:rPr>
-        <w:t>lost.</w:t>
-      </w:r>
-      <w:r>
-        <w:rPr>
-          <w:rFonts w:ascii="Segoe UI" w:hAnsi="Segoe UI" w:cs="Segoe UI"/>
-          <w:color w:val="282829"/>
-          <w:shd w:val="clear" w:color="auto" w:fill="FFFFFF"/>
-        </w:rPr>
-        <w:t xml:space="preserve"> </w:t>
-      </w:r>
-      <w:r>
-        <w:rPr>
-          <w:rFonts w:ascii="Segoe UI" w:hAnsi="Segoe UI" w:cs="Segoe UI"/>
-          <w:color w:val="282829"/>
-          <w:shd w:val="clear" w:color="auto" w:fill="FFFFFF"/>
-        </w:rPr>
-        <w:t xml:space="preserve">It will </w:t>
-      </w:r>
-      <w:r>
-        <w:rPr>
-          <w:rFonts w:ascii="Segoe UI" w:hAnsi="Segoe UI" w:cs="Segoe UI"/>
-          <w:color w:val="282829"/>
-          <w:shd w:val="clear" w:color="auto" w:fill="FFFFFF"/>
-        </w:rPr>
-        <w:t xml:space="preserve">be </w:t>
-      </w:r>
-      <w:r>
-        <w:rPr>
-          <w:rFonts w:ascii="Segoe UI" w:hAnsi="Segoe UI" w:cs="Segoe UI"/>
-          <w:color w:val="282829"/>
-          <w:shd w:val="clear" w:color="auto" w:fill="FFFFFF"/>
-        </w:rPr>
-        <w:t>fetched from local storage.</w:t>
-      </w:r>
-      <w:r>
-        <w:rPr>
-          <w:rFonts w:ascii="Segoe UI" w:hAnsi="Segoe UI" w:cs="Segoe UI"/>
-          <w:color w:val="282829"/>
-          <w:shd w:val="clear" w:color="auto" w:fill="FFFFFF"/>
-        </w:rPr>
-        <w:t xml:space="preserve"> </w:t>
-      </w:r>
-      <w:r>
-        <w:rPr>
-          <w:rFonts w:ascii="Segoe UI" w:hAnsi="Segoe UI" w:cs="Segoe UI"/>
-          <w:color w:val="282829"/>
-          <w:shd w:val="clear" w:color="auto" w:fill="FFFFFF"/>
-        </w:rPr>
-        <w:t>Local storage means storage of the browser</w:t>
+        <w:t>Model component maintains data that the user works with.It tranfers data between view and controller.View component is used for all ui logic of the application.The elements which are displayed in the dom are created in view.Controller acts as interface between the Model and the View to process all the functions and trigger any function ,manipulate data using the Model component and interact  with views to get  final output.The main advantage of our project we are using the local storage concept. So When users accidentally reload the page or closed the page data will not be lost. It will be fetched from local storage. Local storage means storage of the browser</w:t>
       </w:r>
       <w:r>
         <w:rPr>
@@ -2491,31 +1942,11 @@
           <w:b/>
         </w:rPr>
       </w:pPr>
-      <w:proofErr w:type="gramStart"/>
-      <w:r>
-        <w:rPr>
-          <w:b/>
-        </w:rPr>
-        <w:t>Environment :</w:t>
-      </w:r>
-      <w:proofErr w:type="gramEnd"/>
-      <w:r>
-        <w:rPr>
-          <w:b/>
-        </w:rPr>
-        <w:t xml:space="preserve"> HTML5, CSS3,</w:t>
-      </w:r>
-      <w:r>
-        <w:rPr>
-          <w:b/>
-        </w:rPr>
-        <w:t>Javascript</w:t>
-      </w:r>
-      <w:r>
-        <w:rPr>
-          <w:b/>
-        </w:rPr>
-        <w:t xml:space="preserve"> </w:t>
+      <w:r>
+        <w:rPr>
+          <w:b/>
+        </w:rPr>
+        <w:t xml:space="preserve">Environment : HTML5, CSS3,Javascript </w:t>
       </w:r>
     </w:p>
     <w:p>
@@ -2540,36 +1971,16 @@
           <w:b/>
           <w:u w:val="single" w:color="000000"/>
         </w:rPr>
-        <w:t>Project #</w:t>
-      </w:r>
-      <w:proofErr w:type="gramStart"/>
-      <w:r>
-        <w:rPr>
-          <w:b/>
+        <w:t>Project #1</w:t>
+      </w:r>
+      <w:r>
+        <w:t xml:space="preserve"> : </w:t>
+      </w:r>
+      <w:r>
+        <w:rPr>
           <w:u w:val="single" w:color="000000"/>
         </w:rPr>
-        <w:t>1</w:t>
-      </w:r>
-      <w:r>
-        <w:t xml:space="preserve"> :</w:t>
-      </w:r>
-      <w:proofErr w:type="gramEnd"/>
-      <w:r>
-        <w:t xml:space="preserve"> </w:t>
-      </w:r>
-      <w:proofErr w:type="spellStart"/>
-      <w:r>
-        <w:rPr>
-          <w:u w:val="single" w:color="000000"/>
-        </w:rPr>
-        <w:t>Todo</w:t>
-      </w:r>
-      <w:proofErr w:type="spellEnd"/>
-      <w:r>
-        <w:rPr>
-          <w:u w:val="single" w:color="000000"/>
-        </w:rPr>
-        <w:t xml:space="preserve"> List With MVC</w:t>
+        <w:t>Todo List With MVC</w:t>
       </w:r>
       <w:r>
         <w:rPr>
@@ -2582,6 +1993,11 @@
           <w:color w:val="263238"/>
         </w:rPr>
         <w:tab/>
+      </w:r>
+      <w:r>
+        <w:rPr>
+          <w:color w:val="263238"/>
+        </w:rPr>
         <w:t xml:space="preserve">  </w:t>
       </w:r>
     </w:p>
@@ -2600,7 +2016,6 @@
         </w:tabs>
         <w:spacing w:after="105"/>
       </w:pPr>
-      <w:proofErr w:type="gramStart"/>
       <w:r>
         <w:rPr>
           <w:b/>
@@ -2614,7 +2029,6 @@
         </w:rPr>
         <w:t>:</w:t>
       </w:r>
-      <w:proofErr w:type="gramEnd"/>
       <w:r>
         <w:t>​</w:t>
       </w:r>
@@ -2629,6 +2043,8 @@
       </w:r>
       <w:r>
         <w:tab/>
+      </w:r>
+      <w:r>
         <w:t xml:space="preserve"> </w:t>
       </w:r>
     </w:p>
@@ -2642,14 +2058,12 @@
     </w:p>
     <w:p>
       <w:pPr>
-        <w:pStyle w:val="Heading1"/>
+        <w:pStyle w:val="2"/>
         <w:ind w:left="-5"/>
       </w:pPr>
-      <w:proofErr w:type="gramStart"/>
       <w:r>
         <w:t>Description :</w:t>
       </w:r>
-      <w:proofErr w:type="gramEnd"/>
       <w:r>
         <w:rPr>
           <w:b w:val="0"/>
@@ -2692,185 +2106,7 @@
           <w:color w:val="282829"/>
           <w:shd w:val="clear" w:color="auto" w:fill="FFFFFF"/>
         </w:rPr>
-        <w:t>Simple to Organize everything,</w:t>
-      </w:r>
-      <w:r>
-        <w:rPr>
-          <w:rFonts w:ascii="Segoe UI" w:hAnsi="Segoe UI" w:cs="Segoe UI"/>
-          <w:color w:val="282829"/>
-          <w:shd w:val="clear" w:color="auto" w:fill="FFFFFF"/>
-        </w:rPr>
-        <w:t xml:space="preserve"> </w:t>
-      </w:r>
-      <w:proofErr w:type="gramStart"/>
-      <w:r>
-        <w:rPr>
-          <w:rFonts w:ascii="Segoe UI" w:hAnsi="Segoe UI" w:cs="Segoe UI"/>
-          <w:color w:val="282829"/>
-          <w:shd w:val="clear" w:color="auto" w:fill="FFFFFF"/>
-        </w:rPr>
-        <w:t>It</w:t>
-      </w:r>
-      <w:proofErr w:type="gramEnd"/>
-      <w:r>
-        <w:rPr>
-          <w:rFonts w:ascii="Segoe UI" w:hAnsi="Segoe UI" w:cs="Segoe UI"/>
-          <w:color w:val="282829"/>
-          <w:shd w:val="clear" w:color="auto" w:fill="FFFFFF"/>
-        </w:rPr>
-        <w:t xml:space="preserve"> shows lists </w:t>
-      </w:r>
-      <w:r>
-        <w:rPr>
-          <w:rFonts w:ascii="Segoe UI" w:hAnsi="Segoe UI" w:cs="Segoe UI"/>
-          <w:color w:val="282829"/>
-          <w:shd w:val="clear" w:color="auto" w:fill="FFFFFF"/>
-        </w:rPr>
-        <w:t xml:space="preserve">of </w:t>
-      </w:r>
-      <w:r>
-        <w:rPr>
-          <w:rFonts w:ascii="Segoe UI" w:hAnsi="Segoe UI" w:cs="Segoe UI"/>
-          <w:color w:val="282829"/>
-          <w:shd w:val="clear" w:color="auto" w:fill="FFFFFF"/>
-        </w:rPr>
-        <w:t>Tasks you need to complete or things that you want to do, Major function can be done using this tool is we can add tasks,</w:t>
-      </w:r>
-      <w:r>
-        <w:rPr>
-          <w:rFonts w:ascii="Segoe UI" w:hAnsi="Segoe UI" w:cs="Segoe UI"/>
-          <w:color w:val="282829"/>
-          <w:shd w:val="clear" w:color="auto" w:fill="FFFFFF"/>
-        </w:rPr>
-        <w:t xml:space="preserve"> </w:t>
-      </w:r>
-      <w:r>
-        <w:rPr>
-          <w:rFonts w:ascii="Segoe UI" w:hAnsi="Segoe UI" w:cs="Segoe UI"/>
-          <w:color w:val="282829"/>
-          <w:shd w:val="clear" w:color="auto" w:fill="FFFFFF"/>
-        </w:rPr>
-        <w:t>update tasks.</w:t>
-      </w:r>
-      <w:r>
-        <w:rPr>
-          <w:rFonts w:ascii="Segoe UI" w:hAnsi="Segoe UI" w:cs="Segoe UI"/>
-          <w:color w:val="282829"/>
-          <w:shd w:val="clear" w:color="auto" w:fill="FFFFFF"/>
-        </w:rPr>
-        <w:t xml:space="preserve"> </w:t>
-      </w:r>
-      <w:r>
-        <w:rPr>
-          <w:rFonts w:ascii="Segoe UI" w:hAnsi="Segoe UI" w:cs="Segoe UI"/>
-          <w:color w:val="282829"/>
-          <w:shd w:val="clear" w:color="auto" w:fill="FFFFFF"/>
-        </w:rPr>
-        <w:t>read tasks,</w:t>
-      </w:r>
-      <w:r>
-        <w:rPr>
-          <w:rFonts w:ascii="Segoe UI" w:hAnsi="Segoe UI" w:cs="Segoe UI"/>
-          <w:color w:val="282829"/>
-          <w:shd w:val="clear" w:color="auto" w:fill="FFFFFF"/>
-        </w:rPr>
-        <w:t xml:space="preserve"> </w:t>
-      </w:r>
-      <w:r>
-        <w:rPr>
-          <w:rFonts w:ascii="Segoe UI" w:hAnsi="Segoe UI" w:cs="Segoe UI"/>
-          <w:color w:val="282829"/>
-          <w:shd w:val="clear" w:color="auto" w:fill="FFFFFF"/>
-        </w:rPr>
-        <w:t>delete tasks,</w:t>
-      </w:r>
-      <w:r>
-        <w:rPr>
-          <w:rFonts w:ascii="Segoe UI" w:hAnsi="Segoe UI" w:cs="Segoe UI"/>
-          <w:color w:val="282829"/>
-          <w:shd w:val="clear" w:color="auto" w:fill="FFFFFF"/>
-        </w:rPr>
-        <w:t xml:space="preserve"> </w:t>
-      </w:r>
-      <w:r>
-        <w:rPr>
-          <w:rFonts w:ascii="Segoe UI" w:hAnsi="Segoe UI" w:cs="Segoe UI"/>
-          <w:color w:val="282829"/>
-          <w:shd w:val="clear" w:color="auto" w:fill="FFFFFF"/>
-        </w:rPr>
-        <w:t>prioritize task</w:t>
-      </w:r>
-      <w:r>
-        <w:rPr>
-          <w:rFonts w:ascii="Segoe UI" w:hAnsi="Segoe UI" w:cs="Segoe UI"/>
-          <w:color w:val="282829"/>
-          <w:shd w:val="clear" w:color="auto" w:fill="FFFFFF"/>
-        </w:rPr>
-        <w:t>s</w:t>
-      </w:r>
-      <w:r>
-        <w:rPr>
-          <w:rFonts w:ascii="Segoe UI" w:hAnsi="Segoe UI" w:cs="Segoe UI"/>
-          <w:color w:val="282829"/>
-          <w:shd w:val="clear" w:color="auto" w:fill="FFFFFF"/>
-        </w:rPr>
-        <w:t>,</w:t>
-      </w:r>
-      <w:r>
-        <w:rPr>
-          <w:rFonts w:ascii="Segoe UI" w:hAnsi="Segoe UI" w:cs="Segoe UI"/>
-          <w:color w:val="282829"/>
-          <w:shd w:val="clear" w:color="auto" w:fill="FFFFFF"/>
-        </w:rPr>
-        <w:t xml:space="preserve"> </w:t>
-      </w:r>
-      <w:r>
-        <w:rPr>
-          <w:rFonts w:ascii="Segoe UI" w:hAnsi="Segoe UI" w:cs="Segoe UI"/>
-          <w:color w:val="282829"/>
-          <w:shd w:val="clear" w:color="auto" w:fill="FFFFFF"/>
-        </w:rPr>
-        <w:t>Completed Status tasks,</w:t>
-      </w:r>
-      <w:r>
-        <w:rPr>
-          <w:rFonts w:ascii="Segoe UI" w:hAnsi="Segoe UI" w:cs="Segoe UI"/>
-          <w:color w:val="282829"/>
-          <w:shd w:val="clear" w:color="auto" w:fill="FFFFFF"/>
-        </w:rPr>
-        <w:t xml:space="preserve"> </w:t>
-      </w:r>
-      <w:r>
-        <w:rPr>
-          <w:rFonts w:ascii="Segoe UI" w:hAnsi="Segoe UI" w:cs="Segoe UI"/>
-          <w:color w:val="282829"/>
-          <w:shd w:val="clear" w:color="auto" w:fill="FFFFFF"/>
-        </w:rPr>
-        <w:t>Mu</w:t>
-      </w:r>
-      <w:r>
-        <w:rPr>
-          <w:rFonts w:ascii="Segoe UI" w:hAnsi="Segoe UI" w:cs="Segoe UI"/>
-          <w:color w:val="282829"/>
-          <w:shd w:val="clear" w:color="auto" w:fill="FFFFFF"/>
-        </w:rPr>
-        <w:t>l</w:t>
-      </w:r>
-      <w:r>
-        <w:rPr>
-          <w:rFonts w:ascii="Segoe UI" w:hAnsi="Segoe UI" w:cs="Segoe UI"/>
-          <w:color w:val="282829"/>
-          <w:shd w:val="clear" w:color="auto" w:fill="FFFFFF"/>
-        </w:rPr>
-        <w:t>tiple tasks delete</w:t>
-      </w:r>
-      <w:r>
-        <w:rPr>
-          <w:rFonts w:ascii="Segoe UI" w:hAnsi="Segoe UI" w:cs="Segoe UI"/>
-          <w:color w:val="282829"/>
-          <w:shd w:val="clear" w:color="auto" w:fill="FFFFFF"/>
-        </w:rPr>
-        <w:t>.</w:t>
+        <w:t>Simple to Organize everything, It shows lists of Tasks you need to complete or things that you want to do, Major function can be done using this tool is we can add tasks, update tasks. read tasks, delete tasks, prioritize tasks, Completed Status tasks, Multiple tasks delete.</w:t>
       </w:r>
       <w:r>
         <w:rPr>
@@ -2888,67 +2124,7 @@
           <w:color w:val="282829"/>
           <w:shd w:val="clear" w:color="auto" w:fill="FFFFFF"/>
         </w:rPr>
-        <w:t xml:space="preserve">MVC means </w:t>
-      </w:r>
-      <w:proofErr w:type="spellStart"/>
-      <w:proofErr w:type="gramStart"/>
-      <w:r>
-        <w:rPr>
-          <w:rFonts w:ascii="Segoe UI" w:hAnsi="Segoe UI" w:cs="Segoe UI"/>
-          <w:color w:val="282829"/>
-          <w:shd w:val="clear" w:color="auto" w:fill="FFFFFF"/>
-        </w:rPr>
-        <w:t>Model,</w:t>
-      </w:r>
-      <w:r>
-        <w:rPr>
-          <w:rFonts w:ascii="Segoe UI" w:hAnsi="Segoe UI" w:cs="Segoe UI"/>
-          <w:color w:val="282829"/>
-          <w:shd w:val="clear" w:color="auto" w:fill="FFFFFF"/>
-        </w:rPr>
-        <w:t>V</w:t>
-      </w:r>
-      <w:r>
-        <w:rPr>
-          <w:rFonts w:ascii="Segoe UI" w:hAnsi="Segoe UI" w:cs="Segoe UI"/>
-          <w:color w:val="282829"/>
-          <w:shd w:val="clear" w:color="auto" w:fill="FFFFFF"/>
-        </w:rPr>
-        <w:t>iew</w:t>
-      </w:r>
-      <w:proofErr w:type="gramEnd"/>
-      <w:r>
-        <w:rPr>
-          <w:rFonts w:ascii="Segoe UI" w:hAnsi="Segoe UI" w:cs="Segoe UI"/>
-          <w:color w:val="282829"/>
-          <w:shd w:val="clear" w:color="auto" w:fill="FFFFFF"/>
-        </w:rPr>
-        <w:t>,</w:t>
-      </w:r>
-      <w:r>
-        <w:rPr>
-          <w:rFonts w:ascii="Segoe UI" w:hAnsi="Segoe UI" w:cs="Segoe UI"/>
-          <w:color w:val="282829"/>
-          <w:shd w:val="clear" w:color="auto" w:fill="FFFFFF"/>
-        </w:rPr>
-        <w:t>C</w:t>
-      </w:r>
-      <w:r>
-        <w:rPr>
-          <w:rFonts w:ascii="Segoe UI" w:hAnsi="Segoe UI" w:cs="Segoe UI"/>
-          <w:color w:val="282829"/>
-          <w:shd w:val="clear" w:color="auto" w:fill="FFFFFF"/>
-        </w:rPr>
-        <w:t>ontroller</w:t>
-      </w:r>
-      <w:proofErr w:type="spellEnd"/>
-      <w:r>
-        <w:rPr>
-          <w:rFonts w:ascii="Segoe UI" w:hAnsi="Segoe UI" w:cs="Segoe UI"/>
-          <w:color w:val="282829"/>
-          <w:shd w:val="clear" w:color="auto" w:fill="FFFFFF"/>
-        </w:rPr>
-        <w:t>.</w:t>
+        <w:t>MVC means Model,View,Controller.</w:t>
       </w:r>
     </w:p>
     <w:p>
@@ -2967,273 +2143,7 @@
           <w:color w:val="282829"/>
           <w:shd w:val="clear" w:color="auto" w:fill="FFFFFF"/>
         </w:rPr>
-        <w:t xml:space="preserve">Model component maintains data that the user works </w:t>
-      </w:r>
-      <w:proofErr w:type="spellStart"/>
-      <w:r>
-        <w:rPr>
-          <w:rFonts w:ascii="Segoe UI" w:hAnsi="Segoe UI" w:cs="Segoe UI"/>
-          <w:color w:val="282829"/>
-          <w:shd w:val="clear" w:color="auto" w:fill="FFFFFF"/>
-        </w:rPr>
-        <w:t>with.It</w:t>
-      </w:r>
-      <w:proofErr w:type="spellEnd"/>
-      <w:r>
-        <w:rPr>
-          <w:rFonts w:ascii="Segoe UI" w:hAnsi="Segoe UI" w:cs="Segoe UI"/>
-          <w:color w:val="282829"/>
-          <w:shd w:val="clear" w:color="auto" w:fill="FFFFFF"/>
-        </w:rPr>
-        <w:t xml:space="preserve"> </w:t>
-      </w:r>
-      <w:proofErr w:type="spellStart"/>
-      <w:r>
-        <w:rPr>
-          <w:rFonts w:ascii="Segoe UI" w:hAnsi="Segoe UI" w:cs="Segoe UI"/>
-          <w:color w:val="282829"/>
-          <w:shd w:val="clear" w:color="auto" w:fill="FFFFFF"/>
-        </w:rPr>
-        <w:t>tranfers</w:t>
-      </w:r>
-      <w:proofErr w:type="spellEnd"/>
-      <w:r>
-        <w:rPr>
-          <w:rFonts w:ascii="Segoe UI" w:hAnsi="Segoe UI" w:cs="Segoe UI"/>
-          <w:color w:val="282829"/>
-          <w:shd w:val="clear" w:color="auto" w:fill="FFFFFF"/>
-        </w:rPr>
-        <w:t xml:space="preserve"> data between view and </w:t>
-      </w:r>
-      <w:proofErr w:type="spellStart"/>
-      <w:r>
-        <w:rPr>
-          <w:rFonts w:ascii="Segoe UI" w:hAnsi="Segoe UI" w:cs="Segoe UI"/>
-          <w:color w:val="282829"/>
-          <w:shd w:val="clear" w:color="auto" w:fill="FFFFFF"/>
-        </w:rPr>
-        <w:t>controller.View</w:t>
-      </w:r>
-      <w:proofErr w:type="spellEnd"/>
-      <w:r>
-        <w:rPr>
-          <w:rFonts w:ascii="Segoe UI" w:hAnsi="Segoe UI" w:cs="Segoe UI"/>
-          <w:color w:val="282829"/>
-          <w:shd w:val="clear" w:color="auto" w:fill="FFFFFF"/>
-        </w:rPr>
-        <w:t xml:space="preserve"> component is used for all </w:t>
-      </w:r>
-      <w:proofErr w:type="spellStart"/>
-      <w:r>
-        <w:rPr>
-          <w:rFonts w:ascii="Segoe UI" w:hAnsi="Segoe UI" w:cs="Segoe UI"/>
-          <w:color w:val="282829"/>
-          <w:shd w:val="clear" w:color="auto" w:fill="FFFFFF"/>
-        </w:rPr>
-        <w:t>ui</w:t>
-      </w:r>
-      <w:proofErr w:type="spellEnd"/>
-      <w:r>
-        <w:rPr>
-          <w:rFonts w:ascii="Segoe UI" w:hAnsi="Segoe UI" w:cs="Segoe UI"/>
-          <w:color w:val="282829"/>
-          <w:shd w:val="clear" w:color="auto" w:fill="FFFFFF"/>
-        </w:rPr>
-        <w:t xml:space="preserve"> logic of the </w:t>
-      </w:r>
-      <w:proofErr w:type="spellStart"/>
-      <w:r>
-        <w:rPr>
-          <w:rFonts w:ascii="Segoe UI" w:hAnsi="Segoe UI" w:cs="Segoe UI"/>
-          <w:color w:val="282829"/>
-          <w:shd w:val="clear" w:color="auto" w:fill="FFFFFF"/>
-        </w:rPr>
-        <w:t>application.The</w:t>
-      </w:r>
-      <w:proofErr w:type="spellEnd"/>
-      <w:r>
-        <w:rPr>
-          <w:rFonts w:ascii="Segoe UI" w:hAnsi="Segoe UI" w:cs="Segoe UI"/>
-          <w:color w:val="282829"/>
-          <w:shd w:val="clear" w:color="auto" w:fill="FFFFFF"/>
-        </w:rPr>
-        <w:t xml:space="preserve"> elements which are displayed in the </w:t>
-      </w:r>
-      <w:proofErr w:type="spellStart"/>
-      <w:r>
-        <w:rPr>
-          <w:rFonts w:ascii="Segoe UI" w:hAnsi="Segoe UI" w:cs="Segoe UI"/>
-          <w:color w:val="282829"/>
-          <w:shd w:val="clear" w:color="auto" w:fill="FFFFFF"/>
-        </w:rPr>
-        <w:t>dom</w:t>
-      </w:r>
-      <w:proofErr w:type="spellEnd"/>
-      <w:r>
-        <w:rPr>
-          <w:rFonts w:ascii="Segoe UI" w:hAnsi="Segoe UI" w:cs="Segoe UI"/>
-          <w:color w:val="282829"/>
-          <w:shd w:val="clear" w:color="auto" w:fill="FFFFFF"/>
-        </w:rPr>
-        <w:t xml:space="preserve"> are created in </w:t>
-      </w:r>
-      <w:proofErr w:type="spellStart"/>
-      <w:r>
-        <w:rPr>
-          <w:rFonts w:ascii="Segoe UI" w:hAnsi="Segoe UI" w:cs="Segoe UI"/>
-          <w:color w:val="282829"/>
-          <w:shd w:val="clear" w:color="auto" w:fill="FFFFFF"/>
-        </w:rPr>
-        <w:t>view.Controller</w:t>
-      </w:r>
-      <w:proofErr w:type="spellEnd"/>
-      <w:r>
-        <w:rPr>
-          <w:rFonts w:ascii="Segoe UI" w:hAnsi="Segoe UI" w:cs="Segoe UI"/>
-          <w:color w:val="282829"/>
-          <w:shd w:val="clear" w:color="auto" w:fill="FFFFFF"/>
-        </w:rPr>
-        <w:t xml:space="preserve"> acts as interface between the Model and the View to process all the functions and trigger any function ,manipulate data using the Model component and interact  with views to get  final </w:t>
-      </w:r>
-      <w:proofErr w:type="spellStart"/>
-      <w:r>
-        <w:rPr>
-          <w:rFonts w:ascii="Segoe UI" w:hAnsi="Segoe UI" w:cs="Segoe UI"/>
-          <w:color w:val="282829"/>
-          <w:shd w:val="clear" w:color="auto" w:fill="FFFFFF"/>
-        </w:rPr>
-        <w:t>output.The</w:t>
-      </w:r>
-      <w:proofErr w:type="spellEnd"/>
-      <w:r>
-        <w:rPr>
-          <w:rFonts w:ascii="Segoe UI" w:hAnsi="Segoe UI" w:cs="Segoe UI"/>
-          <w:color w:val="282829"/>
-          <w:shd w:val="clear" w:color="auto" w:fill="FFFFFF"/>
-        </w:rPr>
-        <w:t xml:space="preserve"> main advantage of our project we are using </w:t>
-      </w:r>
-      <w:r>
-        <w:rPr>
-          <w:rFonts w:ascii="Segoe UI" w:hAnsi="Segoe UI" w:cs="Segoe UI"/>
-          <w:color w:val="282829"/>
-          <w:shd w:val="clear" w:color="auto" w:fill="FFFFFF"/>
-        </w:rPr>
-        <w:t xml:space="preserve">the </w:t>
-      </w:r>
-      <w:r>
-        <w:rPr>
-          <w:rFonts w:ascii="Segoe UI" w:hAnsi="Segoe UI" w:cs="Segoe UI"/>
-          <w:color w:val="282829"/>
-          <w:shd w:val="clear" w:color="auto" w:fill="FFFFFF"/>
-        </w:rPr>
-        <w:t>local storage concept.</w:t>
-      </w:r>
-      <w:r>
-        <w:rPr>
-          <w:rFonts w:ascii="Segoe UI" w:hAnsi="Segoe UI" w:cs="Segoe UI"/>
-          <w:color w:val="282829"/>
-          <w:shd w:val="clear" w:color="auto" w:fill="FFFFFF"/>
-        </w:rPr>
-        <w:t xml:space="preserve"> </w:t>
-      </w:r>
-      <w:proofErr w:type="gramStart"/>
-      <w:r>
-        <w:rPr>
-          <w:rFonts w:ascii="Segoe UI" w:hAnsi="Segoe UI" w:cs="Segoe UI"/>
-          <w:color w:val="282829"/>
-          <w:shd w:val="clear" w:color="auto" w:fill="FFFFFF"/>
-        </w:rPr>
-        <w:t>So</w:t>
-      </w:r>
-      <w:proofErr w:type="gramEnd"/>
-      <w:r>
-        <w:rPr>
-          <w:rFonts w:ascii="Segoe UI" w:hAnsi="Segoe UI" w:cs="Segoe UI"/>
-          <w:color w:val="282829"/>
-          <w:shd w:val="clear" w:color="auto" w:fill="FFFFFF"/>
-        </w:rPr>
-        <w:t xml:space="preserve"> When users accident</w:t>
-      </w:r>
-      <w:r>
-        <w:rPr>
-          <w:rFonts w:ascii="Segoe UI" w:hAnsi="Segoe UI" w:cs="Segoe UI"/>
-          <w:color w:val="282829"/>
-          <w:shd w:val="clear" w:color="auto" w:fill="FFFFFF"/>
-        </w:rPr>
-        <w:t>al</w:t>
-      </w:r>
-      <w:r>
-        <w:rPr>
-          <w:rFonts w:ascii="Segoe UI" w:hAnsi="Segoe UI" w:cs="Segoe UI"/>
-          <w:color w:val="282829"/>
-          <w:shd w:val="clear" w:color="auto" w:fill="FFFFFF"/>
-        </w:rPr>
-        <w:t xml:space="preserve">ly reload the page or closed the page data will not </w:t>
-      </w:r>
-      <w:r>
-        <w:rPr>
-          <w:rFonts w:ascii="Segoe UI" w:hAnsi="Segoe UI" w:cs="Segoe UI"/>
-          <w:color w:val="282829"/>
-          <w:shd w:val="clear" w:color="auto" w:fill="FFFFFF"/>
-        </w:rPr>
-        <w:t xml:space="preserve">be </w:t>
-      </w:r>
-      <w:r>
-        <w:rPr>
-          <w:rFonts w:ascii="Segoe UI" w:hAnsi="Segoe UI" w:cs="Segoe UI"/>
-          <w:color w:val="282829"/>
-          <w:shd w:val="clear" w:color="auto" w:fill="FFFFFF"/>
-        </w:rPr>
-        <w:t>lost.</w:t>
-      </w:r>
-      <w:r>
-        <w:rPr>
-          <w:rFonts w:ascii="Segoe UI" w:hAnsi="Segoe UI" w:cs="Segoe UI"/>
-          <w:color w:val="282829"/>
-          <w:shd w:val="clear" w:color="auto" w:fill="FFFFFF"/>
-        </w:rPr>
-        <w:t xml:space="preserve"> </w:t>
-      </w:r>
-      <w:r>
-        <w:rPr>
-          <w:rFonts w:ascii="Segoe UI" w:hAnsi="Segoe UI" w:cs="Segoe UI"/>
-          <w:color w:val="282829"/>
-          <w:shd w:val="clear" w:color="auto" w:fill="FFFFFF"/>
-        </w:rPr>
-        <w:t xml:space="preserve">It will </w:t>
-      </w:r>
-      <w:r>
-        <w:rPr>
-          <w:rFonts w:ascii="Segoe UI" w:hAnsi="Segoe UI" w:cs="Segoe UI"/>
-          <w:color w:val="282829"/>
-          <w:shd w:val="clear" w:color="auto" w:fill="FFFFFF"/>
-        </w:rPr>
-        <w:t xml:space="preserve">be </w:t>
-      </w:r>
-      <w:r>
-        <w:rPr>
-          <w:rFonts w:ascii="Segoe UI" w:hAnsi="Segoe UI" w:cs="Segoe UI"/>
-          <w:color w:val="282829"/>
-          <w:shd w:val="clear" w:color="auto" w:fill="FFFFFF"/>
-        </w:rPr>
-        <w:t>fetched from local storage.</w:t>
-      </w:r>
-      <w:r>
-        <w:rPr>
-          <w:rFonts w:ascii="Segoe UI" w:hAnsi="Segoe UI" w:cs="Segoe UI"/>
-          <w:color w:val="282829"/>
-          <w:shd w:val="clear" w:color="auto" w:fill="FFFFFF"/>
-        </w:rPr>
-        <w:t xml:space="preserve"> </w:t>
-      </w:r>
-      <w:r>
-        <w:rPr>
-          <w:rFonts w:ascii="Segoe UI" w:hAnsi="Segoe UI" w:cs="Segoe UI"/>
-          <w:color w:val="282829"/>
-          <w:shd w:val="clear" w:color="auto" w:fill="FFFFFF"/>
-        </w:rPr>
-        <w:t>Local storage means storage of the browser</w:t>
+        <w:t>Model component maintains data that the user works with.It tranfers data between view and controller.View component is used for all ui logic of the application.The elements which are displayed in the dom are created in view.Controller acts as interface between the Model and the View to process all the functions and trigger any function ,manipulate data using the Model component and interact  with views to get  final output.The main advantage of our project we are using the local storage concept. So When users accidentally reload the page or closed the page data will not be lost. It will be fetched from local storage. Local storage means storage of the browser</w:t>
       </w:r>
       <w:r>
         <w:rPr>
@@ -3257,26 +2167,6 @@
     </w:p>
     <w:p>
       <w:pPr>
-        <w:spacing w:line="256" w:lineRule="auto"/>
-        <w:ind w:left="-5"/>
-      </w:pPr>
-      <w:proofErr w:type="gramStart"/>
-      <w:r>
-        <w:rPr>
-          <w:b/>
-        </w:rPr>
-        <w:t>Environment :</w:t>
-      </w:r>
-      <w:proofErr w:type="gramEnd"/>
-      <w:r>
-        <w:rPr>
-          <w:b/>
-        </w:rPr>
-        <w:t xml:space="preserve"> HTML5, CSS3,Javascript </w:t>
-      </w:r>
-    </w:p>
-    <w:p>
-      <w:pPr>
         <w:tabs>
           <w:tab w:val="left" w:pos="2066"/>
         </w:tabs>
@@ -3286,6 +2176,8 @@
           <w:sz w:val="23"/>
         </w:rPr>
       </w:pPr>
+      <w:bookmarkStart w:id="0" w:name="_GoBack"/>
+      <w:bookmarkEnd w:id="0"/>
     </w:p>
     <w:p>
       <w:pPr>
@@ -3307,7 +2199,7 @@
     </w:p>
     <w:p>
       <w:pPr>
-        <w:pStyle w:val="BodyText"/>
+        <w:pStyle w:val="5"/>
         <w:spacing w:before="11"/>
         <w:rPr>
           <w:sz w:val="44"/>
@@ -3316,7 +2208,7 @@
     </w:p>
     <w:p>
       <w:pPr>
-        <w:pStyle w:val="Heading1"/>
+        <w:pStyle w:val="2"/>
       </w:pPr>
       <w:r>
         <w:t>Declaration</w:t>
@@ -3324,7 +2216,7 @@
     </w:p>
     <w:p>
       <w:pPr>
-        <w:pStyle w:val="BodyText"/>
+        <w:pStyle w:val="5"/>
         <w:spacing w:before="194" w:line="360" w:lineRule="auto"/>
         <w:ind w:left="120" w:right="430" w:firstLine="720"/>
       </w:pPr>
@@ -3334,7 +2226,7 @@
     </w:p>
     <w:p>
       <w:pPr>
-        <w:pStyle w:val="BodyText"/>
+        <w:pStyle w:val="5"/>
         <w:rPr>
           <w:sz w:val="26"/>
         </w:rPr>
@@ -3342,7 +2234,7 @@
     </w:p>
     <w:p>
       <w:pPr>
-        <w:pStyle w:val="BodyText"/>
+        <w:pStyle w:val="5"/>
         <w:rPr>
           <w:sz w:val="26"/>
         </w:rPr>
@@ -3350,7 +2242,7 @@
     </w:p>
     <w:p>
       <w:pPr>
-        <w:pStyle w:val="BodyText"/>
+        <w:pStyle w:val="5"/>
         <w:rPr>
           <w:sz w:val="26"/>
         </w:rPr>
@@ -3358,7 +2250,7 @@
     </w:p>
     <w:p>
       <w:pPr>
-        <w:pStyle w:val="BodyText"/>
+        <w:pStyle w:val="5"/>
         <w:rPr>
           <w:sz w:val="26"/>
         </w:rPr>
@@ -3366,7 +2258,7 @@
     </w:p>
     <w:p>
       <w:pPr>
-        <w:pStyle w:val="BodyText"/>
+        <w:pStyle w:val="5"/>
         <w:rPr>
           <w:sz w:val="26"/>
         </w:rPr>
@@ -3374,7 +2266,7 @@
     </w:p>
     <w:p>
       <w:pPr>
-        <w:pStyle w:val="BodyText"/>
+        <w:pStyle w:val="5"/>
         <w:rPr>
           <w:sz w:val="26"/>
         </w:rPr>
@@ -3382,7 +2274,7 @@
     </w:p>
     <w:p>
       <w:pPr>
-        <w:pStyle w:val="BodyText"/>
+        <w:pStyle w:val="5"/>
         <w:rPr>
           <w:sz w:val="26"/>
         </w:rPr>
@@ -3390,7 +2282,7 @@
     </w:p>
     <w:p>
       <w:pPr>
-        <w:pStyle w:val="BodyText"/>
+        <w:pStyle w:val="5"/>
         <w:rPr>
           <w:sz w:val="26"/>
         </w:rPr>
@@ -3398,7 +2290,7 @@
     </w:p>
     <w:p>
       <w:pPr>
-        <w:pStyle w:val="BodyText"/>
+        <w:pStyle w:val="5"/>
         <w:rPr>
           <w:sz w:val="32"/>
         </w:rPr>
@@ -3406,7 +2298,7 @@
     </w:p>
     <w:p>
       <w:pPr>
-        <w:pStyle w:val="BodyText"/>
+        <w:pStyle w:val="5"/>
         <w:tabs>
           <w:tab w:val="left" w:pos="8041"/>
         </w:tabs>
@@ -3427,6 +2319,8 @@
       </w:r>
       <w:r>
         <w:tab/>
+      </w:r>
+      <w:r>
         <w:t>R. AJAY</w:t>
       </w:r>
     </w:p>
@@ -3434,24 +2328,25 @@
       <w:pgSz w:w="12240" w:h="15840"/>
       <w:pgMar w:top="640" w:right="560" w:bottom="280" w:left="600" w:header="720" w:footer="720" w:gutter="0"/>
       <w:pgBorders w:offsetFrom="page">
-        <w:top w:val="single" w:sz="4" w:space="24" w:color="000000"/>
-        <w:left w:val="single" w:sz="4" w:space="24" w:color="000000"/>
-        <w:bottom w:val="single" w:sz="4" w:space="24" w:color="000000"/>
-        <w:right w:val="single" w:sz="4" w:space="24" w:color="000000"/>
+        <w:top w:val="single" w:color="000000" w:sz="4" w:space="24"/>
+        <w:left w:val="single" w:color="000000" w:sz="4" w:space="24"/>
+        <w:bottom w:val="single" w:color="000000" w:sz="4" w:space="24"/>
+        <w:right w:val="single" w:color="000000" w:sz="4" w:space="24"/>
       </w:pgBorders>
-      <w:cols w:space="720"/>
+      <w:cols w:space="720" w:num="1"/>
     </w:sectPr>
   </w:body>
 </w:document>
 </file>
 
 <file path=word/numbering.xml><?xml version="1.0" encoding="utf-8"?>
-<w:numbering xmlns:wpc="http://schemas.microsoft.com/office/word/2010/wordprocessingCanvas" xmlns:cx="http://schemas.microsoft.com/office/drawing/2014/chartex" xmlns:cx1="http://schemas.microsoft.com/office/drawing/2015/9/8/chartex" xmlns:cx2="http://schemas.microsoft.com/office/drawing/2015/10/21/chartex" xmlns:cx3="http://schemas.microsoft.com/office/drawing/2016/5/9/chartex" xmlns:cx4="http://schemas.microsoft.com/office/drawing/2016/5/10/chartex" xmlns:cx5="http://schemas.microsoft.com/office/drawing/2016/5/11/chartex" xmlns:cx6="http://schemas.microsoft.com/office/drawing/2016/5/12/chartex" xmlns:cx7="http://schemas.microsoft.com/office/drawing/2016/5/13/chartex" xmlns:cx8="http://schemas.microsoft.com/office/drawing/2016/5/14/chartex" xmlns:mc="http://schemas.openxmlformats.org/markup-compatibility/2006" xmlns:aink="http://schemas.microsoft.com/office/drawing/2016/ink" xmlns:am3d="http://schemas.microsoft.com/office/drawing/2017/model3d" xmlns:o="urn:schemas-microsoft-com:office:office" xmlns:r="http://schemas.openxmlformats.org/officeDocument/2006/relationships" xmlns:m="http://schemas.openxmlformats.org/officeDocument/2006/math" xmlns:v="urn:schemas-microsoft-com:vml" xmlns:wp14="http://schemas.microsoft.com/office/word/2010/wordprocessingDrawing" xmlns:wp="http://schemas.openxmlformats.org/drawingml/2006/wordprocessingDrawing" xmlns:w10="urn:schemas-microsoft-com:office:word" xmlns:w="http://schemas.openxmlformats.org/wordprocessingml/2006/main" xmlns:w14="http://schemas.microsoft.com/office/word/2010/wordml" xmlns:w15="http://schemas.microsoft.com/office/word/2012/wordml" xmlns:w16cex="http://schemas.microsoft.com/office/word/2018/wordml/cex" xmlns:w16cid="http://schemas.microsoft.com/office/word/2016/wordml/cid" xmlns:w16="http://schemas.microsoft.com/office/word/2018/wordml" xmlns:w16sdtdh="http://schemas.microsoft.com/office/word/2020/wordml/sdtdatahash" xmlns:w16se="http://schemas.microsoft.com/office/word/2015/wordml/symex" xmlns:wpg="http://schemas.microsoft.com/office/word/2010/wordprocessingGroup" xmlns:wpi="http://schemas.microsoft.com/office/word/2010/wordprocessingInk" xmlns:wne="http://schemas.microsoft.com/office/word/2006/wordml" xmlns:wps="http://schemas.microsoft.com/office/word/2010/wordprocessingShape" mc:Ignorable="w14 w15 w16se w16cid w16 w16cex w16sdtdh wp14">
-  <w:abstractNum w:abstractNumId="0" w15:restartNumberingAfterBreak="0">
+<w:numbering xmlns:wpc="http://schemas.microsoft.com/office/word/2010/wordprocessingCanvas" xmlns:mc="http://schemas.openxmlformats.org/markup-compatibility/2006" xmlns:o="urn:schemas-microsoft-com:office:office" xmlns:r="http://schemas.openxmlformats.org/officeDocument/2006/relationships" xmlns:m="http://schemas.openxmlformats.org/officeDocument/2006/math" xmlns:v="urn:schemas-microsoft-com:vml" xmlns:wp14="http://schemas.microsoft.com/office/word/2010/wordprocessingDrawing" xmlns:wp="http://schemas.openxmlformats.org/drawingml/2006/wordprocessingDrawing" xmlns:w10="urn:schemas-microsoft-com:office:word" xmlns:w="http://schemas.openxmlformats.org/wordprocessingml/2006/main" xmlns:w14="http://schemas.microsoft.com/office/word/2010/wordml" xmlns:wpg="http://schemas.microsoft.com/office/word/2010/wordprocessingGroup" xmlns:wpi="http://schemas.microsoft.com/office/word/2010/wordprocessingInk" xmlns:wne="http://schemas.microsoft.com/office/word/2006/wordml" xmlns:wps="http://schemas.microsoft.com/office/word/2010/wordprocessingShape" xmlns:wpsCustomData="http://www.wps.cn/officeDocument/2013/wpsCustomData" mc:Ignorable="w14 wp14">
+  <w:abstractNum w:abstractNumId="0">
     <w:nsid w:val="215E431D"/>
-    <w:multiLevelType w:val="hybridMultilevel"/>
-    <w:tmpl w:val="E05CA7D2"/>
-    <w:lvl w:ilvl="0" w:tplc="D6A04926">
+    <w:multiLevelType w:val="multilevel"/>
+    <w:tmpl w:val="215E431D"/>
+    <w:lvl w:ilvl="0" w:tentative="0">
+      <w:start w:val="0"/>
       <w:numFmt w:val="bullet"/>
       <w:lvlText w:val="•"/>
       <w:lvlJc w:val="left"/>
@@ -3459,7 +2354,7 @@
         <w:ind w:left="840" w:hanging="361"/>
       </w:pPr>
       <w:rPr>
-        <w:rFonts w:ascii="Arial" w:eastAsia="Arial" w:hAnsi="Arial" w:cs="Arial" w:hint="default"/>
+        <w:rFonts w:hint="default" w:ascii="Arial" w:hAnsi="Arial" w:eastAsia="Arial" w:cs="Arial"/>
         <w:color w:val="404040"/>
         <w:w w:val="100"/>
         <w:sz w:val="23"/>
@@ -3467,7 +2362,8 @@
         <w:lang w:val="en-US" w:eastAsia="en-US" w:bidi="ar-SA"/>
       </w:rPr>
     </w:lvl>
-    <w:lvl w:ilvl="1" w:tplc="C240B564">
+    <w:lvl w:ilvl="1" w:tentative="0">
+      <w:start w:val="0"/>
       <w:numFmt w:val="bullet"/>
       <w:lvlText w:val="•"/>
       <w:lvlJc w:val="left"/>
@@ -3479,7 +2375,8 @@
         <w:lang w:val="en-US" w:eastAsia="en-US" w:bidi="ar-SA"/>
       </w:rPr>
     </w:lvl>
-    <w:lvl w:ilvl="2" w:tplc="5C1C3352">
+    <w:lvl w:ilvl="2" w:tentative="0">
+      <w:start w:val="0"/>
       <w:numFmt w:val="bullet"/>
       <w:lvlText w:val="•"/>
       <w:lvlJc w:val="left"/>
@@ -3491,7 +2388,8 @@
         <w:lang w:val="en-US" w:eastAsia="en-US" w:bidi="ar-SA"/>
       </w:rPr>
     </w:lvl>
-    <w:lvl w:ilvl="3" w:tplc="35F42BCE">
+    <w:lvl w:ilvl="3" w:tentative="0">
+      <w:start w:val="0"/>
       <w:numFmt w:val="bullet"/>
       <w:lvlText w:val="•"/>
       <w:lvlJc w:val="left"/>
@@ -3503,7 +2401,8 @@
         <w:lang w:val="en-US" w:eastAsia="en-US" w:bidi="ar-SA"/>
       </w:rPr>
     </w:lvl>
-    <w:lvl w:ilvl="4" w:tplc="F96C258C">
+    <w:lvl w:ilvl="4" w:tentative="0">
+      <w:start w:val="0"/>
       <w:numFmt w:val="bullet"/>
       <w:lvlText w:val="•"/>
       <w:lvlJc w:val="left"/>
@@ -3515,7 +2414,8 @@
         <w:lang w:val="en-US" w:eastAsia="en-US" w:bidi="ar-SA"/>
       </w:rPr>
     </w:lvl>
-    <w:lvl w:ilvl="5" w:tplc="AEE4E6B6">
+    <w:lvl w:ilvl="5" w:tentative="0">
+      <w:start w:val="0"/>
       <w:numFmt w:val="bullet"/>
       <w:lvlText w:val="•"/>
       <w:lvlJc w:val="left"/>
@@ -3527,7 +2427,8 @@
         <w:lang w:val="en-US" w:eastAsia="en-US" w:bidi="ar-SA"/>
       </w:rPr>
     </w:lvl>
-    <w:lvl w:ilvl="6" w:tplc="6DA0207C">
+    <w:lvl w:ilvl="6" w:tentative="0">
+      <w:start w:val="0"/>
       <w:numFmt w:val="bullet"/>
       <w:lvlText w:val="•"/>
       <w:lvlJc w:val="left"/>
@@ -3539,7 +2440,8 @@
         <w:lang w:val="en-US" w:eastAsia="en-US" w:bidi="ar-SA"/>
       </w:rPr>
     </w:lvl>
-    <w:lvl w:ilvl="7" w:tplc="AB44C18C">
+    <w:lvl w:ilvl="7" w:tentative="0">
+      <w:start w:val="0"/>
       <w:numFmt w:val="bullet"/>
       <w:lvlText w:val="•"/>
       <w:lvlJc w:val="left"/>
@@ -3551,7 +2453,8 @@
         <w:lang w:val="en-US" w:eastAsia="en-US" w:bidi="ar-SA"/>
       </w:rPr>
     </w:lvl>
-    <w:lvl w:ilvl="8" w:tplc="9306EC9C">
+    <w:lvl w:ilvl="8" w:tentative="0">
+      <w:start w:val="0"/>
       <w:numFmt w:val="bullet"/>
       <w:lvlText w:val="•"/>
       <w:lvlJc w:val="left"/>
@@ -3571,415 +2474,289 @@
 </file>
 
 <file path=word/styles.xml><?xml version="1.0" encoding="utf-8"?>
-<w:styles xmlns:mc="http://schemas.openxmlformats.org/markup-compatibility/2006" xmlns:r="http://schemas.openxmlformats.org/officeDocument/2006/relationships" xmlns:w="http://schemas.openxmlformats.org/wordprocessingml/2006/main" xmlns:w14="http://schemas.microsoft.com/office/word/2010/wordml" xmlns:w15="http://schemas.microsoft.com/office/word/2012/wordml" xmlns:w16cex="http://schemas.microsoft.com/office/word/2018/wordml/cex" xmlns:w16cid="http://schemas.microsoft.com/office/word/2016/wordml/cid" xmlns:w16="http://schemas.microsoft.com/office/word/2018/wordml" xmlns:w16sdtdh="http://schemas.microsoft.com/office/word/2020/wordml/sdtdatahash" xmlns:w16se="http://schemas.microsoft.com/office/word/2015/wordml/symex" mc:Ignorable="w14 w15 w16se w16cid w16 w16cex w16sdtdh">
+<w:styles xmlns:mc="http://schemas.openxmlformats.org/markup-compatibility/2006" xmlns:o="urn:schemas-microsoft-com:office:office" xmlns:r="http://schemas.openxmlformats.org/officeDocument/2006/relationships" xmlns:m="http://schemas.openxmlformats.org/officeDocument/2006/math" xmlns:v="urn:schemas-microsoft-com:vml" xmlns:w="http://schemas.openxmlformats.org/wordprocessingml/2006/main" xmlns:w14="http://schemas.microsoft.com/office/word/2010/wordml" xmlns:w10="urn:schemas-microsoft-com:office:word" xmlns:sl="http://schemas.openxmlformats.org/schemaLibrary/2006/main" xmlns:wpsCustomData="http://www.wps.cn/officeDocument/2013/wpsCustomData" mc:Ignorable="w14">
   <w:docDefaults>
     <w:rPrDefault>
       <w:rPr>
-        <w:rFonts w:asciiTheme="minorHAnsi" w:eastAsiaTheme="minorHAnsi" w:hAnsiTheme="minorHAnsi" w:cstheme="minorBidi"/>
-        <w:sz w:val="22"/>
-        <w:szCs w:val="22"/>
-        <w:lang w:val="en-US" w:eastAsia="en-US" w:bidi="ar-SA"/>
+        <w:rFonts w:asciiTheme="minorHAnsi" w:hAnsiTheme="minorHAnsi" w:eastAsiaTheme="minorHAnsi" w:cstheme="minorBidi"/>
       </w:rPr>
     </w:rPrDefault>
-    <w:pPrDefault>
-      <w:pPr>
-        <w:widowControl w:val="0"/>
-        <w:autoSpaceDE w:val="0"/>
-        <w:autoSpaceDN w:val="0"/>
-      </w:pPr>
-    </w:pPrDefault>
+    <w:pPrDefault/>
   </w:docDefaults>
-  <w:latentStyles w:defLockedState="0" w:defUIPriority="99" w:defSemiHidden="0" w:defUnhideWhenUsed="0" w:defQFormat="0" w:count="376">
-    <w:lsdException w:name="Normal" w:uiPriority="0" w:qFormat="1"/>
-    <w:lsdException w:name="heading 1" w:uiPriority="9" w:qFormat="1"/>
-    <w:lsdException w:name="heading 2" w:semiHidden="1" w:uiPriority="9" w:unhideWhenUsed="1" w:qFormat="1"/>
-    <w:lsdException w:name="heading 3" w:semiHidden="1" w:uiPriority="9" w:unhideWhenUsed="1" w:qFormat="1"/>
-    <w:lsdException w:name="heading 4" w:semiHidden="1" w:uiPriority="9" w:unhideWhenUsed="1" w:qFormat="1"/>
-    <w:lsdException w:name="heading 5" w:semiHidden="1" w:uiPriority="9" w:unhideWhenUsed="1" w:qFormat="1"/>
-    <w:lsdException w:name="heading 6" w:semiHidden="1" w:uiPriority="9" w:unhideWhenUsed="1" w:qFormat="1"/>
-    <w:lsdException w:name="heading 7" w:semiHidden="1" w:uiPriority="9" w:unhideWhenUsed="1" w:qFormat="1"/>
-    <w:lsdException w:name="heading 8" w:semiHidden="1" w:uiPriority="9" w:unhideWhenUsed="1" w:qFormat="1"/>
-    <w:lsdException w:name="heading 9" w:semiHidden="1" w:uiPriority="9" w:unhideWhenUsed="1" w:qFormat="1"/>
-    <w:lsdException w:name="index 1" w:semiHidden="1" w:unhideWhenUsed="1"/>
-    <w:lsdException w:name="index 2" w:semiHidden="1" w:unhideWhenUsed="1"/>
-    <w:lsdException w:name="index 3" w:semiHidden="1" w:unhideWhenUsed="1"/>
-    <w:lsdException w:name="index 4" w:semiHidden="1" w:unhideWhenUsed="1"/>
-    <w:lsdException w:name="index 5" w:semiHidden="1" w:unhideWhenUsed="1"/>
-    <w:lsdException w:name="index 6" w:semiHidden="1" w:unhideWhenUsed="1"/>
-    <w:lsdException w:name="index 7" w:semiHidden="1" w:unhideWhenUsed="1"/>
-    <w:lsdException w:name="index 8" w:semiHidden="1" w:unhideWhenUsed="1"/>
-    <w:lsdException w:name="index 9" w:semiHidden="1" w:unhideWhenUsed="1"/>
-    <w:lsdException w:name="toc 1" w:semiHidden="1" w:uiPriority="39" w:unhideWhenUsed="1"/>
-    <w:lsdException w:name="toc 2" w:semiHidden="1" w:uiPriority="39" w:unhideWhenUsed="1"/>
-    <w:lsdException w:name="toc 3" w:semiHidden="1" w:uiPriority="39" w:unhideWhenUsed="1"/>
-    <w:lsdException w:name="toc 4" w:semiHidden="1" w:uiPriority="39" w:unhideWhenUsed="1"/>
-    <w:lsdException w:name="toc 5" w:semiHidden="1" w:uiPriority="39" w:unhideWhenUsed="1"/>
-    <w:lsdException w:name="toc 6" w:semiHidden="1" w:uiPriority="39" w:unhideWhenUsed="1"/>
-    <w:lsdException w:name="toc 7" w:semiHidden="1" w:uiPriority="39" w:unhideWhenUsed="1"/>
-    <w:lsdException w:name="toc 8" w:semiHidden="1" w:uiPriority="39" w:unhideWhenUsed="1"/>
-    <w:lsdException w:name="toc 9" w:semiHidden="1" w:uiPriority="39" w:unhideWhenUsed="1"/>
-    <w:lsdException w:name="Normal Indent" w:semiHidden="1" w:unhideWhenUsed="1"/>
-    <w:lsdException w:name="footnote text" w:semiHidden="1" w:unhideWhenUsed="1"/>
-    <w:lsdException w:name="annotation text" w:semiHidden="1" w:unhideWhenUsed="1"/>
-    <w:lsdException w:name="header" w:semiHidden="1" w:unhideWhenUsed="1"/>
-    <w:lsdException w:name="footer" w:semiHidden="1" w:unhideWhenUsed="1"/>
-    <w:lsdException w:name="index heading" w:semiHidden="1" w:unhideWhenUsed="1"/>
-    <w:lsdException w:name="caption" w:semiHidden="1" w:uiPriority="35" w:unhideWhenUsed="1" w:qFormat="1"/>
-    <w:lsdException w:name="table of figures" w:semiHidden="1" w:unhideWhenUsed="1"/>
-    <w:lsdException w:name="envelope address" w:semiHidden="1" w:unhideWhenUsed="1"/>
-    <w:lsdException w:name="envelope return" w:semiHidden="1" w:unhideWhenUsed="1"/>
-    <w:lsdException w:name="footnote reference" w:semiHidden="1" w:unhideWhenUsed="1"/>
-    <w:lsdException w:name="annotation reference" w:semiHidden="1" w:unhideWhenUsed="1"/>
-    <w:lsdException w:name="line number" w:semiHidden="1" w:unhideWhenUsed="1"/>
-    <w:lsdException w:name="page number" w:semiHidden="1" w:unhideWhenUsed="1"/>
-    <w:lsdException w:name="endnote reference" w:semiHidden="1" w:unhideWhenUsed="1"/>
-    <w:lsdException w:name="endnote text" w:semiHidden="1" w:unhideWhenUsed="1"/>
-    <w:lsdException w:name="table of authorities" w:semiHidden="1" w:unhideWhenUsed="1"/>
-    <w:lsdException w:name="macro" w:semiHidden="1" w:unhideWhenUsed="1"/>
-    <w:lsdException w:name="toa heading" w:semiHidden="1" w:unhideWhenUsed="1"/>
-    <w:lsdException w:name="List" w:semiHidden="1" w:unhideWhenUsed="1"/>
-    <w:lsdException w:name="List Bullet" w:semiHidden="1" w:unhideWhenUsed="1"/>
-    <w:lsdException w:name="List Number" w:semiHidden="1" w:unhideWhenUsed="1"/>
-    <w:lsdException w:name="List 2" w:semiHidden="1" w:unhideWhenUsed="1"/>
-    <w:lsdException w:name="List 3" w:semiHidden="1" w:unhideWhenUsed="1"/>
-    <w:lsdException w:name="List 4" w:semiHidden="1" w:unhideWhenUsed="1"/>
-    <w:lsdException w:name="List 5" w:semiHidden="1" w:unhideWhenUsed="1"/>
-    <w:lsdException w:name="List Bullet 2" w:semiHidden="1" w:unhideWhenUsed="1"/>
-    <w:lsdException w:name="List Bullet 3" w:semiHidden="1" w:unhideWhenUsed="1"/>
-    <w:lsdException w:name="List Bullet 4" w:semiHidden="1" w:unhideWhenUsed="1"/>
-    <w:lsdException w:name="List Bullet 5" w:semiHidden="1" w:unhideWhenUsed="1"/>
-    <w:lsdException w:name="List Number 2" w:semiHidden="1" w:unhideWhenUsed="1"/>
-    <w:lsdException w:name="List Number 3" w:semiHidden="1" w:unhideWhenUsed="1"/>
-    <w:lsdException w:name="List Number 4" w:semiHidden="1" w:unhideWhenUsed="1"/>
-    <w:lsdException w:name="List Number 5" w:semiHidden="1" w:unhideWhenUsed="1"/>
-    <w:lsdException w:name="Title" w:uiPriority="10" w:qFormat="1"/>
-    <w:lsdException w:name="Closing" w:semiHidden="1" w:unhideWhenUsed="1"/>
-    <w:lsdException w:name="Signature" w:semiHidden="1" w:unhideWhenUsed="1"/>
-    <w:lsdException w:name="Default Paragraph Font" w:semiHidden="1" w:uiPriority="1" w:unhideWhenUsed="1"/>
-    <w:lsdException w:name="Body Text" w:semiHidden="1" w:unhideWhenUsed="1"/>
-    <w:lsdException w:name="Body Text Indent" w:semiHidden="1" w:unhideWhenUsed="1"/>
-    <w:lsdException w:name="List Continue" w:semiHidden="1" w:unhideWhenUsed="1"/>
-    <w:lsdException w:name="List Continue 2" w:semiHidden="1" w:unhideWhenUsed="1"/>
-    <w:lsdException w:name="List Continue 3" w:semiHidden="1" w:unhideWhenUsed="1"/>
-    <w:lsdException w:name="List Continue 4" w:semiHidden="1" w:unhideWhenUsed="1"/>
-    <w:lsdException w:name="List Continue 5" w:semiHidden="1" w:unhideWhenUsed="1"/>
-    <w:lsdException w:name="Message Header" w:semiHidden="1" w:unhideWhenUsed="1"/>
-    <w:lsdException w:name="Subtitle" w:uiPriority="11" w:qFormat="1"/>
-    <w:lsdException w:name="Salutation" w:semiHidden="1" w:unhideWhenUsed="1"/>
-    <w:lsdException w:name="Date" w:semiHidden="1" w:unhideWhenUsed="1"/>
-    <w:lsdException w:name="Body Text First Indent" w:semiHidden="1" w:unhideWhenUsed="1"/>
-    <w:lsdException w:name="Body Text First Indent 2" w:semiHidden="1" w:unhideWhenUsed="1"/>
-    <w:lsdException w:name="Note Heading" w:semiHidden="1" w:unhideWhenUsed="1"/>
-    <w:lsdException w:name="Body Text 2" w:semiHidden="1" w:unhideWhenUsed="1"/>
-    <w:lsdException w:name="Body Text 3" w:semiHidden="1" w:unhideWhenUsed="1"/>
-    <w:lsdException w:name="Body Text Indent 2" w:semiHidden="1" w:unhideWhenUsed="1"/>
-    <w:lsdException w:name="Body Text Indent 3" w:semiHidden="1" w:unhideWhenUsed="1"/>
-    <w:lsdException w:name="Block Text" w:semiHidden="1" w:unhideWhenUsed="1"/>
-    <w:lsdException w:name="Hyperlink" w:semiHidden="1" w:unhideWhenUsed="1"/>
-    <w:lsdException w:name="FollowedHyperlink" w:semiHidden="1" w:unhideWhenUsed="1"/>
-    <w:lsdException w:name="Strong" w:uiPriority="22" w:qFormat="1"/>
-    <w:lsdException w:name="Emphasis" w:uiPriority="20" w:qFormat="1"/>
-    <w:lsdException w:name="Document Map" w:semiHidden="1" w:unhideWhenUsed="1"/>
-    <w:lsdException w:name="Plain Text" w:semiHidden="1" w:unhideWhenUsed="1"/>
-    <w:lsdException w:name="E-mail Signature" w:semiHidden="1" w:unhideWhenUsed="1"/>
-    <w:lsdException w:name="HTML Top of Form" w:semiHidden="1" w:unhideWhenUsed="1"/>
-    <w:lsdException w:name="HTML Bottom of Form" w:semiHidden="1" w:unhideWhenUsed="1"/>
-    <w:lsdException w:name="Normal (Web)" w:semiHidden="1" w:unhideWhenUsed="1"/>
-    <w:lsdException w:name="HTML Acronym" w:semiHidden="1" w:unhideWhenUsed="1"/>
-    <w:lsdException w:name="HTML Address" w:semiHidden="1" w:unhideWhenUsed="1"/>
-    <w:lsdException w:name="HTML Cite" w:semiHidden="1" w:unhideWhenUsed="1"/>
-    <w:lsdException w:name="HTML Code" w:semiHidden="1" w:unhideWhenUsed="1"/>
-    <w:lsdException w:name="HTML Definition" w:semiHidden="1" w:unhideWhenUsed="1"/>
-    <w:lsdException w:name="HTML Keyboard" w:semiHidden="1" w:unhideWhenUsed="1"/>
-    <w:lsdException w:name="HTML Preformatted" w:semiHidden="1" w:unhideWhenUsed="1"/>
-    <w:lsdException w:name="HTML Sample" w:semiHidden="1" w:unhideWhenUsed="1"/>
-    <w:lsdException w:name="HTML Typewriter" w:semiHidden="1" w:unhideWhenUsed="1"/>
-    <w:lsdException w:name="HTML Variable" w:semiHidden="1" w:unhideWhenUsed="1"/>
-    <w:lsdException w:name="Normal Table" w:semiHidden="1" w:unhideWhenUsed="1"/>
-    <w:lsdException w:name="annotation subject" w:semiHidden="1" w:unhideWhenUsed="1"/>
-    <w:lsdException w:name="No List" w:semiHidden="1" w:unhideWhenUsed="1"/>
-    <w:lsdException w:name="Outline List 1" w:semiHidden="1" w:unhideWhenUsed="1"/>
-    <w:lsdException w:name="Outline List 2" w:semiHidden="1" w:unhideWhenUsed="1"/>
-    <w:lsdException w:name="Outline List 3" w:semiHidden="1" w:unhideWhenUsed="1"/>
-    <w:lsdException w:name="Table Simple 1" w:semiHidden="1" w:unhideWhenUsed="1"/>
-    <w:lsdException w:name="Table Simple 2" w:semiHidden="1" w:unhideWhenUsed="1"/>
-    <w:lsdException w:name="Table Simple 3" w:semiHidden="1" w:unhideWhenUsed="1"/>
-    <w:lsdException w:name="Table Classic 1" w:semiHidden="1" w:unhideWhenUsed="1"/>
-    <w:lsdException w:name="Table Classic 2" w:semiHidden="1" w:unhideWhenUsed="1"/>
-    <w:lsdException w:name="Table Classic 3" w:semiHidden="1" w:unhideWhenUsed="1"/>
-    <w:lsdException w:name="Table Classic 4" w:semiHidden="1" w:unhideWhenUsed="1"/>
-    <w:lsdException w:name="Table Colorful 1" w:semiHidden="1" w:unhideWhenUsed="1"/>
-    <w:lsdException w:name="Table Colorful 2" w:semiHidden="1" w:unhideWhenUsed="1"/>
-    <w:lsdException w:name="Table Colorful 3" w:semiHidden="1" w:unhideWhenUsed="1"/>
-    <w:lsdException w:name="Table Columns 1" w:semiHidden="1" w:unhideWhenUsed="1"/>
-    <w:lsdException w:name="Table Columns 2" w:semiHidden="1" w:unhideWhenUsed="1"/>
-    <w:lsdException w:name="Table Columns 3" w:semiHidden="1" w:unhideWhenUsed="1"/>
-    <w:lsdException w:name="Table Columns 4" w:semiHidden="1" w:unhideWhenUsed="1"/>
-    <w:lsdException w:name="Table Columns 5" w:semiHidden="1" w:unhideWhenUsed="1"/>
-    <w:lsdException w:name="Table Grid 1" w:semiHidden="1" w:unhideWhenUsed="1"/>
-    <w:lsdException w:name="Table Grid 2" w:semiHidden="1" w:unhideWhenUsed="1"/>
-    <w:lsdException w:name="Table Grid 3" w:semiHidden="1" w:unhideWhenUsed="1"/>
-    <w:lsdException w:name="Table Grid 4" w:semiHidden="1" w:unhideWhenUsed="1"/>
-    <w:lsdException w:name="Table Grid 5" w:semiHidden="1" w:unhideWhenUsed="1"/>
-    <w:lsdException w:name="Table Grid 6" w:semiHidden="1" w:unhideWhenUsed="1"/>
-    <w:lsdException w:name="Table Grid 7" w:semiHidden="1" w:unhideWhenUsed="1"/>
-    <w:lsdException w:name="Table Grid 8" w:semiHidden="1" w:unhideWhenUsed="1"/>
-    <w:lsdException w:name="Table List 1" w:semiHidden="1" w:unhideWhenUsed="1"/>
-    <w:lsdException w:name="Table List 2" w:semiHidden="1" w:unhideWhenUsed="1"/>
-    <w:lsdException w:name="Table List 3" w:semiHidden="1" w:unhideWhenUsed="1"/>
-    <w:lsdException w:name="Table List 4" w:semiHidden="1" w:unhideWhenUsed="1"/>
-    <w:lsdException w:name="Table List 5" w:semiHidden="1" w:unhideWhenUsed="1"/>
-    <w:lsdException w:name="Table List 6" w:semiHidden="1" w:unhideWhenUsed="1"/>
-    <w:lsdException w:name="Table List 7" w:semiHidden="1" w:unhideWhenUsed="1"/>
-    <w:lsdException w:name="Table List 8" w:semiHidden="1" w:unhideWhenUsed="1"/>
-    <w:lsdException w:name="Table 3D effects 1" w:semiHidden="1" w:unhideWhenUsed="1"/>
-    <w:lsdException w:name="Table 3D effects 2" w:semiHidden="1" w:unhideWhenUsed="1"/>
-    <w:lsdException w:name="Table 3D effects 3" w:semiHidden="1" w:unhideWhenUsed="1"/>
-    <w:lsdException w:name="Table Contemporary" w:semiHidden="1" w:unhideWhenUsed="1"/>
-    <w:lsdException w:name="Table Elegant" w:semiHidden="1" w:unhideWhenUsed="1"/>
-    <w:lsdException w:name="Table Professional" w:semiHidden="1" w:unhideWhenUsed="1"/>
-    <w:lsdException w:name="Table Subtle 1" w:semiHidden="1" w:unhideWhenUsed="1"/>
-    <w:lsdException w:name="Table Subtle 2" w:semiHidden="1" w:unhideWhenUsed="1"/>
-    <w:lsdException w:name="Table Web 1" w:semiHidden="1" w:unhideWhenUsed="1"/>
-    <w:lsdException w:name="Table Web 2" w:semiHidden="1" w:unhideWhenUsed="1"/>
-    <w:lsdException w:name="Table Web 3" w:semiHidden="1" w:unhideWhenUsed="1"/>
-    <w:lsdException w:name="Balloon Text" w:semiHidden="1" w:unhideWhenUsed="1"/>
-    <w:lsdException w:name="Table Grid" w:uiPriority="39"/>
-    <w:lsdException w:name="Table Theme" w:semiHidden="1" w:unhideWhenUsed="1"/>
-    <w:lsdException w:name="Placeholder Text" w:semiHidden="1"/>
-    <w:lsdException w:name="No Spacing" w:uiPriority="1" w:qFormat="1"/>
-    <w:lsdException w:name="Light Shading" w:uiPriority="60"/>
-    <w:lsdException w:name="Light List" w:uiPriority="61"/>
-    <w:lsdException w:name="Light Grid" w:uiPriority="62"/>
-    <w:lsdException w:name="Medium Shading 1" w:uiPriority="63"/>
-    <w:lsdException w:name="Medium Shading 2" w:uiPriority="64"/>
-    <w:lsdException w:name="Medium List 1" w:uiPriority="65"/>
-    <w:lsdException w:name="Medium List 2" w:uiPriority="66"/>
-    <w:lsdException w:name="Medium Grid 1" w:uiPriority="67"/>
-    <w:lsdException w:name="Medium Grid 2" w:uiPriority="68"/>
-    <w:lsdException w:name="Medium Grid 3" w:uiPriority="69"/>
-    <w:lsdException w:name="Dark List" w:uiPriority="70"/>
-    <w:lsdException w:name="Colorful Shading" w:uiPriority="71"/>
-    <w:lsdException w:name="Colorful List" w:uiPriority="72"/>
-    <w:lsdException w:name="Colorful Grid" w:uiPriority="73"/>
-    <w:lsdException w:name="Light Shading Accent 1" w:uiPriority="60"/>
-    <w:lsdException w:name="Light List Accent 1" w:uiPriority="61"/>
-    <w:lsdException w:name="Light Grid Accent 1" w:uiPriority="62"/>
-    <w:lsdException w:name="Medium Shading 1 Accent 1" w:uiPriority="63"/>
-    <w:lsdException w:name="Medium Shading 2 Accent 1" w:uiPriority="64"/>
-    <w:lsdException w:name="Medium List 1 Accent 1" w:uiPriority="65"/>
-    <w:lsdException w:name="Revision" w:semiHidden="1"/>
-    <w:lsdException w:name="List Paragraph" w:uiPriority="34" w:qFormat="1"/>
-    <w:lsdException w:name="Quote" w:uiPriority="29" w:qFormat="1"/>
-    <w:lsdException w:name="Intense Quote" w:uiPriority="30" w:qFormat="1"/>
-    <w:lsdException w:name="Medium List 2 Accent 1" w:uiPriority="66"/>
-    <w:lsdException w:name="Medium Grid 1 Accent 1" w:uiPriority="67"/>
-    <w:lsdException w:name="Medium Grid 2 Accent 1" w:uiPriority="68"/>
-    <w:lsdException w:name="Medium Grid 3 Accent 1" w:uiPriority="69"/>
-    <w:lsdException w:name="Dark List Accent 1" w:uiPriority="70"/>
-    <w:lsdException w:name="Colorful Shading Accent 1" w:uiPriority="71"/>
-    <w:lsdException w:name="Colorful List Accent 1" w:uiPriority="72"/>
-    <w:lsdException w:name="Colorful Grid Accent 1" w:uiPriority="73"/>
-    <w:lsdException w:name="Light Shading Accent 2" w:uiPriority="60"/>
-    <w:lsdException w:name="Light List Accent 2" w:uiPriority="61"/>
-    <w:lsdException w:name="Light Grid Accent 2" w:uiPriority="62"/>
-    <w:lsdException w:name="Medium Shading 1 Accent 2" w:uiPriority="63"/>
-    <w:lsdException w:name="Medium Shading 2 Accent 2" w:uiPriority="64"/>
-    <w:lsdException w:name="Medium List 1 Accent 2" w:uiPriority="65"/>
-    <w:lsdException w:name="Medium List 2 Accent 2" w:uiPriority="66"/>
-    <w:lsdException w:name="Medium Grid 1 Accent 2" w:uiPriority="67"/>
-    <w:lsdException w:name="Medium Grid 2 Accent 2" w:uiPriority="68"/>
-    <w:lsdException w:name="Medium Grid 3 Accent 2" w:uiPriority="69"/>
-    <w:lsdException w:name="Dark List Accent 2" w:uiPriority="70"/>
-    <w:lsdException w:name="Colorful Shading Accent 2" w:uiPriority="71"/>
-    <w:lsdException w:name="Colorful List Accent 2" w:uiPriority="72"/>
-    <w:lsdException w:name="Colorful Grid Accent 2" w:uiPriority="73"/>
-    <w:lsdException w:name="Light Shading Accent 3" w:uiPriority="60"/>
-    <w:lsdException w:name="Light List Accent 3" w:uiPriority="61"/>
-    <w:lsdException w:name="Light Grid Accent 3" w:uiPriority="62"/>
-    <w:lsdException w:name="Medium Shading 1 Accent 3" w:uiPriority="63"/>
-    <w:lsdException w:name="Medium Shading 2 Accent 3" w:uiPriority="64"/>
-    <w:lsdException w:name="Medium List 1 Accent 3" w:uiPriority="65"/>
-    <w:lsdException w:name="Medium List 2 Accent 3" w:uiPriority="66"/>
-    <w:lsdException w:name="Medium Grid 1 Accent 3" w:uiPriority="67"/>
-    <w:lsdException w:name="Medium Grid 2 Accent 3" w:uiPriority="68"/>
-    <w:lsdException w:name="Medium Grid 3 Accent 3" w:uiPriority="69"/>
-    <w:lsdException w:name="Dark List Accent 3" w:uiPriority="70"/>
-    <w:lsdException w:name="Colorful Shading Accent 3" w:uiPriority="71"/>
-    <w:lsdException w:name="Colorful List Accent 3" w:uiPriority="72"/>
-    <w:lsdException w:name="Colorful Grid Accent 3" w:uiPriority="73"/>
-    <w:lsdException w:name="Light Shading Accent 4" w:uiPriority="60"/>
-    <w:lsdException w:name="Light List Accent 4" w:uiPriority="61"/>
-    <w:lsdException w:name="Light Grid Accent 4" w:uiPriority="62"/>
-    <w:lsdException w:name="Medium Shading 1 Accent 4" w:uiPriority="63"/>
-    <w:lsdException w:name="Medium Shading 2 Accent 4" w:uiPriority="64"/>
-    <w:lsdException w:name="Medium List 1 Accent 4" w:uiPriority="65"/>
-    <w:lsdException w:name="Medium List 2 Accent 4" w:uiPriority="66"/>
-    <w:lsdException w:name="Medium Grid 1 Accent 4" w:uiPriority="67"/>
-    <w:lsdException w:name="Medium Grid 2 Accent 4" w:uiPriority="68"/>
-    <w:lsdException w:name="Medium Grid 3 Accent 4" w:uiPriority="69"/>
-    <w:lsdException w:name="Dark List Accent 4" w:uiPriority="70"/>
-    <w:lsdException w:name="Colorful Shading Accent 4" w:uiPriority="71"/>
-    <w:lsdException w:name="Colorful List Accent 4" w:uiPriority="72"/>
-    <w:lsdException w:name="Colorful Grid Accent 4" w:uiPriority="73"/>
-    <w:lsdException w:name="Light Shading Accent 5" w:uiPriority="60"/>
-    <w:lsdException w:name="Light List Accent 5" w:uiPriority="61"/>
-    <w:lsdException w:name="Light Grid Accent 5" w:uiPriority="62"/>
-    <w:lsdException w:name="Medium Shading 1 Accent 5" w:uiPriority="63"/>
-    <w:lsdException w:name="Medium Shading 2 Accent 5" w:uiPriority="64"/>
-    <w:lsdException w:name="Medium List 1 Accent 5" w:uiPriority="65"/>
-    <w:lsdException w:name="Medium List 2 Accent 5" w:uiPriority="66"/>
-    <w:lsdException w:name="Medium Grid 1 Accent 5" w:uiPriority="67"/>
-    <w:lsdException w:name="Medium Grid 2 Accent 5" w:uiPriority="68"/>
-    <w:lsdException w:name="Medium Grid 3 Accent 5" w:uiPriority="69"/>
-    <w:lsdException w:name="Dark List Accent 5" w:uiPriority="70"/>
-    <w:lsdException w:name="Colorful Shading Accent 5" w:uiPriority="71"/>
-    <w:lsdException w:name="Colorful List Accent 5" w:uiPriority="72"/>
-    <w:lsdException w:name="Colorful Grid Accent 5" w:uiPriority="73"/>
-    <w:lsdException w:name="Light Shading Accent 6" w:uiPriority="60"/>
-    <w:lsdException w:name="Light List Accent 6" w:uiPriority="61"/>
-    <w:lsdException w:name="Light Grid Accent 6" w:uiPriority="62"/>
-    <w:lsdException w:name="Medium Shading 1 Accent 6" w:uiPriority="63"/>
-    <w:lsdException w:name="Medium Shading 2 Accent 6" w:uiPriority="64"/>
-    <w:lsdException w:name="Medium List 1 Accent 6" w:uiPriority="65"/>
-    <w:lsdException w:name="Medium List 2 Accent 6" w:uiPriority="66"/>
-    <w:lsdException w:name="Medium Grid 1 Accent 6" w:uiPriority="67"/>
-    <w:lsdException w:name="Medium Grid 2 Accent 6" w:uiPriority="68"/>
-    <w:lsdException w:name="Medium Grid 3 Accent 6" w:uiPriority="69"/>
-    <w:lsdException w:name="Dark List Accent 6" w:uiPriority="70"/>
-    <w:lsdException w:name="Colorful Shading Accent 6" w:uiPriority="71"/>
-    <w:lsdException w:name="Colorful List Accent 6" w:uiPriority="72"/>
-    <w:lsdException w:name="Colorful Grid Accent 6" w:uiPriority="73"/>
-    <w:lsdException w:name="Subtle Emphasis" w:uiPriority="19" w:qFormat="1"/>
-    <w:lsdException w:name="Intense Emphasis" w:uiPriority="21" w:qFormat="1"/>
-    <w:lsdException w:name="Subtle Reference" w:uiPriority="31" w:qFormat="1"/>
-    <w:lsdException w:name="Intense Reference" w:uiPriority="32" w:qFormat="1"/>
-    <w:lsdException w:name="Book Title" w:uiPriority="33" w:qFormat="1"/>
-    <w:lsdException w:name="Bibliography" w:semiHidden="1" w:uiPriority="37" w:unhideWhenUsed="1"/>
-    <w:lsdException w:name="TOC Heading" w:semiHidden="1" w:uiPriority="39" w:unhideWhenUsed="1" w:qFormat="1"/>
-    <w:lsdException w:name="Plain Table 1" w:uiPriority="41"/>
-    <w:lsdException w:name="Plain Table 2" w:uiPriority="42"/>
-    <w:lsdException w:name="Plain Table 3" w:uiPriority="43"/>
-    <w:lsdException w:name="Plain Table 4" w:uiPriority="44"/>
-    <w:lsdException w:name="Plain Table 5" w:uiPriority="45"/>
-    <w:lsdException w:name="Grid Table Light" w:uiPriority="40"/>
-    <w:lsdException w:name="Grid Table 1 Light" w:uiPriority="46"/>
-    <w:lsdException w:name="Grid Table 2" w:uiPriority="47"/>
-    <w:lsdException w:name="Grid Table 3" w:uiPriority="48"/>
-    <w:lsdException w:name="Grid Table 4" w:uiPriority="49"/>
-    <w:lsdException w:name="Grid Table 5 Dark" w:uiPriority="50"/>
-    <w:lsdException w:name="Grid Table 6 Colorful" w:uiPriority="51"/>
-    <w:lsdException w:name="Grid Table 7 Colorful" w:uiPriority="52"/>
-    <w:lsdException w:name="Grid Table 1 Light Accent 1" w:uiPriority="46"/>
-    <w:lsdException w:name="Grid Table 2 Accent 1" w:uiPriority="47"/>
-    <w:lsdException w:name="Grid Table 3 Accent 1" w:uiPriority="48"/>
-    <w:lsdException w:name="Grid Table 4 Accent 1" w:uiPriority="49"/>
-    <w:lsdException w:name="Grid Table 5 Dark Accent 1" w:uiPriority="50"/>
-    <w:lsdException w:name="Grid Table 6 Colorful Accent 1" w:uiPriority="51"/>
-    <w:lsdException w:name="Grid Table 7 Colorful Accent 1" w:uiPriority="52"/>
-    <w:lsdException w:name="Grid Table 1 Light Accent 2" w:uiPriority="46"/>
-    <w:lsdException w:name="Grid Table 2 Accent 2" w:uiPriority="47"/>
-    <w:lsdException w:name="Grid Table 3 Accent 2" w:uiPriority="48"/>
-    <w:lsdException w:name="Grid Table 4 Accent 2" w:uiPriority="49"/>
-    <w:lsdException w:name="Grid Table 5 Dark Accent 2" w:uiPriority="50"/>
-    <w:lsdException w:name="Grid Table 6 Colorful Accent 2" w:uiPriority="51"/>
-    <w:lsdException w:name="Grid Table 7 Colorful Accent 2" w:uiPriority="52"/>
-    <w:lsdException w:name="Grid Table 1 Light Accent 3" w:uiPriority="46"/>
-    <w:lsdException w:name="Grid Table 2 Accent 3" w:uiPriority="47"/>
-    <w:lsdException w:name="Grid Table 3 Accent 3" w:uiPriority="48"/>
-    <w:lsdException w:name="Grid Table 4 Accent 3" w:uiPriority="49"/>
-    <w:lsdException w:name="Grid Table 5 Dark Accent 3" w:uiPriority="50"/>
-    <w:lsdException w:name="Grid Table 6 Colorful Accent 3" w:uiPriority="51"/>
-    <w:lsdException w:name="Grid Table 7 Colorful Accent 3" w:uiPriority="52"/>
-    <w:lsdException w:name="Grid Table 1 Light Accent 4" w:uiPriority="46"/>
-    <w:lsdException w:name="Grid Table 2 Accent 4" w:uiPriority="47"/>
-    <w:lsdException w:name="Grid Table 3 Accent 4" w:uiPriority="48"/>
-    <w:lsdException w:name="Grid Table 4 Accent 4" w:uiPriority="49"/>
-    <w:lsdException w:name="Grid Table 5 Dark Accent 4" w:uiPriority="50"/>
-    <w:lsdException w:name="Grid Table 6 Colorful Accent 4" w:uiPriority="51"/>
-    <w:lsdException w:name="Grid Table 7 Colorful Accent 4" w:uiPriority="52"/>
-    <w:lsdException w:name="Grid Table 1 Light Accent 5" w:uiPriority="46"/>
-    <w:lsdException w:name="Grid Table 2 Accent 5" w:uiPriority="47"/>
-    <w:lsdException w:name="Grid Table 3 Accent 5" w:uiPriority="48"/>
-    <w:lsdException w:name="Grid Table 4 Accent 5" w:uiPriority="49"/>
-    <w:lsdException w:name="Grid Table 5 Dark Accent 5" w:uiPriority="50"/>
-    <w:lsdException w:name="Grid Table 6 Colorful Accent 5" w:uiPriority="51"/>
-    <w:lsdException w:name="Grid Table 7 Colorful Accent 5" w:uiPriority="52"/>
-    <w:lsdException w:name="Grid Table 1 Light Accent 6" w:uiPriority="46"/>
-    <w:lsdException w:name="Grid Table 2 Accent 6" w:uiPriority="47"/>
-    <w:lsdException w:name="Grid Table 3 Accent 6" w:uiPriority="48"/>
-    <w:lsdException w:name="Grid Table 4 Accent 6" w:uiPriority="49"/>
-    <w:lsdException w:name="Grid Table 5 Dark Accent 6" w:uiPriority="50"/>
-    <w:lsdException w:name="Grid Table 6 Colorful Accent 6" w:uiPriority="51"/>
-    <w:lsdException w:name="Grid Table 7 Colorful Accent 6" w:uiPriority="52"/>
-    <w:lsdException w:name="List Table 1 Light" w:uiPriority="46"/>
-    <w:lsdException w:name="List Table 2" w:uiPriority="47"/>
-    <w:lsdException w:name="List Table 3" w:uiPriority="48"/>
-    <w:lsdException w:name="List Table 4" w:uiPriority="49"/>
-    <w:lsdException w:name="List Table 5 Dark" w:uiPriority="50"/>
-    <w:lsdException w:name="List Table 6 Colorful" w:uiPriority="51"/>
-    <w:lsdException w:name="List Table 7 Colorful" w:uiPriority="52"/>
-    <w:lsdException w:name="List Table 1 Light Accent 1" w:uiPriority="46"/>
-    <w:lsdException w:name="List Table 2 Accent 1" w:uiPriority="47"/>
-    <w:lsdException w:name="List Table 3 Accent 1" w:uiPriority="48"/>
-    <w:lsdException w:name="List Table 4 Accent 1" w:uiPriority="49"/>
-    <w:lsdException w:name="List Table 5 Dark Accent 1" w:uiPriority="50"/>
-    <w:lsdException w:name="List Table 6 Colorful Accent 1" w:uiPriority="51"/>
-    <w:lsdException w:name="List Table 7 Colorful Accent 1" w:uiPriority="52"/>
-    <w:lsdException w:name="List Table 1 Light Accent 2" w:uiPriority="46"/>
-    <w:lsdException w:name="List Table 2 Accent 2" w:uiPriority="47"/>
-    <w:lsdException w:name="List Table 3 Accent 2" w:uiPriority="48"/>
-    <w:lsdException w:name="List Table 4 Accent 2" w:uiPriority="49"/>
-    <w:lsdException w:name="List Table 5 Dark Accent 2" w:uiPriority="50"/>
-    <w:lsdException w:name="List Table 6 Colorful Accent 2" w:uiPriority="51"/>
-    <w:lsdException w:name="List Table 7 Colorful Accent 2" w:uiPriority="52"/>
-    <w:lsdException w:name="List Table 1 Light Accent 3" w:uiPriority="46"/>
-    <w:lsdException w:name="List Table 2 Accent 3" w:uiPriority="47"/>
-    <w:lsdException w:name="List Table 3 Accent 3" w:uiPriority="48"/>
-    <w:lsdException w:name="List Table 4 Accent 3" w:uiPriority="49"/>
-    <w:lsdException w:name="List Table 5 Dark Accent 3" w:uiPriority="50"/>
-    <w:lsdException w:name="List Table 6 Colorful Accent 3" w:uiPriority="51"/>
-    <w:lsdException w:name="List Table 7 Colorful Accent 3" w:uiPriority="52"/>
-    <w:lsdException w:name="List Table 1 Light Accent 4" w:uiPriority="46"/>
-    <w:lsdException w:name="List Table 2 Accent 4" w:uiPriority="47"/>
-    <w:lsdException w:name="List Table 3 Accent 4" w:uiPriority="48"/>
-    <w:lsdException w:name="List Table 4 Accent 4" w:uiPriority="49"/>
-    <w:lsdException w:name="List Table 5 Dark Accent 4" w:uiPriority="50"/>
-    <w:lsdException w:name="List Table 6 Colorful Accent 4" w:uiPriority="51"/>
-    <w:lsdException w:name="List Table 7 Colorful Accent 4" w:uiPriority="52"/>
-    <w:lsdException w:name="List Table 1 Light Accent 5" w:uiPriority="46"/>
-    <w:lsdException w:name="List Table 2 Accent 5" w:uiPriority="47"/>
-    <w:lsdException w:name="List Table 3 Accent 5" w:uiPriority="48"/>
-    <w:lsdException w:name="List Table 4 Accent 5" w:uiPriority="49"/>
-    <w:lsdException w:name="List Table 5 Dark Accent 5" w:uiPriority="50"/>
-    <w:lsdException w:name="List Table 6 Colorful Accent 5" w:uiPriority="51"/>
-    <w:lsdException w:name="List Table 7 Colorful Accent 5" w:uiPriority="52"/>
-    <w:lsdException w:name="List Table 1 Light Accent 6" w:uiPriority="46"/>
-    <w:lsdException w:name="List Table 2 Accent 6" w:uiPriority="47"/>
-    <w:lsdException w:name="List Table 3 Accent 6" w:uiPriority="48"/>
-    <w:lsdException w:name="List Table 4 Accent 6" w:uiPriority="49"/>
-    <w:lsdException w:name="List Table 5 Dark Accent 6" w:uiPriority="50"/>
-    <w:lsdException w:name="List Table 6 Colorful Accent 6" w:uiPriority="51"/>
-    <w:lsdException w:name="List Table 7 Colorful Accent 6" w:uiPriority="52"/>
-    <w:lsdException w:name="Mention" w:semiHidden="1" w:unhideWhenUsed="1"/>
-    <w:lsdException w:name="Smart Hyperlink" w:semiHidden="1" w:unhideWhenUsed="1"/>
-    <w:lsdException w:name="Hashtag" w:semiHidden="1" w:unhideWhenUsed="1"/>
-    <w:lsdException w:name="Unresolved Mention" w:semiHidden="1" w:unhideWhenUsed="1"/>
-    <w:lsdException w:name="Smart Link" w:semiHidden="1" w:unhideWhenUsed="1"/>
+  <w:latentStyles w:count="260" w:defQFormat="0" w:defUnhideWhenUsed="1" w:defSemiHidden="1" w:defUIPriority="99" w:defLockedState="0">
+    <w:lsdException w:qFormat="1" w:unhideWhenUsed="0" w:uiPriority="0" w:semiHidden="0" w:name="Normal"/>
+    <w:lsdException w:qFormat="1" w:unhideWhenUsed="0" w:uiPriority="9" w:semiHidden="0" w:name="heading 1"/>
+    <w:lsdException w:qFormat="1" w:uiPriority="9" w:name="heading 2"/>
+    <w:lsdException w:qFormat="1" w:uiPriority="9" w:name="heading 3"/>
+    <w:lsdException w:qFormat="1" w:uiPriority="9" w:name="heading 4"/>
+    <w:lsdException w:qFormat="1" w:uiPriority="9" w:name="heading 5"/>
+    <w:lsdException w:qFormat="1" w:uiPriority="9" w:name="heading 6"/>
+    <w:lsdException w:qFormat="1" w:uiPriority="9" w:name="heading 7"/>
+    <w:lsdException w:qFormat="1" w:uiPriority="9" w:name="heading 8"/>
+    <w:lsdException w:qFormat="1" w:uiPriority="9" w:name="heading 9"/>
+    <w:lsdException w:uiPriority="99" w:name="index 1"/>
+    <w:lsdException w:uiPriority="99" w:name="index 2"/>
+    <w:lsdException w:uiPriority="99" w:name="index 3"/>
+    <w:lsdException w:uiPriority="99" w:name="index 4"/>
+    <w:lsdException w:uiPriority="99" w:name="index 5"/>
+    <w:lsdException w:uiPriority="99" w:name="index 6"/>
+    <w:lsdException w:uiPriority="99" w:name="index 7"/>
+    <w:lsdException w:uiPriority="99" w:name="index 8"/>
+    <w:lsdException w:uiPriority="99" w:name="index 9"/>
+    <w:lsdException w:uiPriority="39" w:name="toc 1"/>
+    <w:lsdException w:uiPriority="39" w:name="toc 2"/>
+    <w:lsdException w:uiPriority="39" w:name="toc 3"/>
+    <w:lsdException w:uiPriority="39" w:name="toc 4"/>
+    <w:lsdException w:uiPriority="39" w:name="toc 5"/>
+    <w:lsdException w:uiPriority="39" w:name="toc 6"/>
+    <w:lsdException w:uiPriority="39" w:name="toc 7"/>
+    <w:lsdException w:uiPriority="39" w:name="toc 8"/>
+    <w:lsdException w:uiPriority="39" w:name="toc 9"/>
+    <w:lsdException w:uiPriority="99" w:name="Normal Indent"/>
+    <w:lsdException w:uiPriority="99" w:name="footnote text"/>
+    <w:lsdException w:uiPriority="99" w:name="annotation text"/>
+    <w:lsdException w:uiPriority="99" w:name="header"/>
+    <w:lsdException w:uiPriority="99" w:name="footer"/>
+    <w:lsdException w:uiPriority="99" w:name="index heading"/>
+    <w:lsdException w:qFormat="1" w:uiPriority="35" w:name="caption"/>
+    <w:lsdException w:uiPriority="99" w:name="table of figures"/>
+    <w:lsdException w:uiPriority="99" w:name="envelope address"/>
+    <w:lsdException w:uiPriority="99" w:name="envelope return"/>
+    <w:lsdException w:uiPriority="99" w:name="footnote reference"/>
+    <w:lsdException w:uiPriority="99" w:name="annotation reference"/>
+    <w:lsdException w:uiPriority="99" w:name="line number"/>
+    <w:lsdException w:uiPriority="99" w:name="page number"/>
+    <w:lsdException w:uiPriority="99" w:name="endnote reference"/>
+    <w:lsdException w:uiPriority="99" w:name="endnote text"/>
+    <w:lsdException w:uiPriority="99" w:name="table of authorities"/>
+    <w:lsdException w:uiPriority="99" w:name="macro"/>
+    <w:lsdException w:uiPriority="99" w:name="toa heading"/>
+    <w:lsdException w:uiPriority="99" w:name="List"/>
+    <w:lsdException w:uiPriority="99" w:name="List Bullet"/>
+    <w:lsdException w:uiPriority="99" w:name="List Number"/>
+    <w:lsdException w:uiPriority="99" w:name="List 2"/>
+    <w:lsdException w:uiPriority="99" w:name="List 3"/>
+    <w:lsdException w:uiPriority="99" w:name="List 4"/>
+    <w:lsdException w:uiPriority="99" w:name="List 5"/>
+    <w:lsdException w:uiPriority="99" w:name="List Bullet 2"/>
+    <w:lsdException w:uiPriority="99" w:name="List Bullet 3"/>
+    <w:lsdException w:uiPriority="99" w:name="List Bullet 4"/>
+    <w:lsdException w:uiPriority="99" w:name="List Bullet 5"/>
+    <w:lsdException w:uiPriority="99" w:name="List Number 2"/>
+    <w:lsdException w:uiPriority="99" w:name="List Number 3"/>
+    <w:lsdException w:uiPriority="99" w:name="List Number 4"/>
+    <w:lsdException w:uiPriority="99" w:name="List Number 5"/>
+    <w:lsdException w:qFormat="1" w:unhideWhenUsed="0" w:uiPriority="10" w:semiHidden="0" w:name="Title"/>
+    <w:lsdException w:uiPriority="99" w:name="Closing"/>
+    <w:lsdException w:uiPriority="99" w:name="Signature"/>
+    <w:lsdException w:uiPriority="1" w:name="Default Paragraph Font"/>
+    <w:lsdException w:qFormat="1" w:unhideWhenUsed="0" w:uiPriority="1" w:semiHidden="0" w:name="Body Text"/>
+    <w:lsdException w:uiPriority="99" w:name="Body Text Indent"/>
+    <w:lsdException w:uiPriority="99" w:name="List Continue"/>
+    <w:lsdException w:uiPriority="99" w:name="List Continue 2"/>
+    <w:lsdException w:uiPriority="99" w:name="List Continue 3"/>
+    <w:lsdException w:uiPriority="99" w:name="List Continue 4"/>
+    <w:lsdException w:uiPriority="99" w:name="List Continue 5"/>
+    <w:lsdException w:uiPriority="99" w:name="Message Header"/>
+    <w:lsdException w:qFormat="1" w:unhideWhenUsed="0" w:uiPriority="11" w:semiHidden="0" w:name="Subtitle"/>
+    <w:lsdException w:uiPriority="99" w:name="Salutation"/>
+    <w:lsdException w:uiPriority="99" w:name="Date"/>
+    <w:lsdException w:uiPriority="99" w:name="Body Text First Indent"/>
+    <w:lsdException w:uiPriority="99" w:name="Body Text First Indent 2"/>
+    <w:lsdException w:uiPriority="99" w:name="Note Heading"/>
+    <w:lsdException w:uiPriority="99" w:name="Body Text 2"/>
+    <w:lsdException w:uiPriority="99" w:name="Body Text 3"/>
+    <w:lsdException w:uiPriority="99" w:name="Body Text Indent 2"/>
+    <w:lsdException w:uiPriority="99" w:name="Body Text Indent 3"/>
+    <w:lsdException w:uiPriority="99" w:name="Block Text"/>
+    <w:lsdException w:uiPriority="99" w:name="Hyperlink"/>
+    <w:lsdException w:uiPriority="99" w:name="FollowedHyperlink"/>
+    <w:lsdException w:qFormat="1" w:unhideWhenUsed="0" w:uiPriority="22" w:semiHidden="0" w:name="Strong"/>
+    <w:lsdException w:qFormat="1" w:unhideWhenUsed="0" w:uiPriority="20" w:semiHidden="0" w:name="Emphasis"/>
+    <w:lsdException w:uiPriority="99" w:name="Document Map"/>
+    <w:lsdException w:uiPriority="99" w:name="Plain Text"/>
+    <w:lsdException w:uiPriority="99" w:name="E-mail Signature"/>
+    <w:lsdException w:uiPriority="99" w:name="Normal (Web)"/>
+    <w:lsdException w:uiPriority="99" w:name="HTML Acronym"/>
+    <w:lsdException w:uiPriority="99" w:name="HTML Address"/>
+    <w:lsdException w:uiPriority="99" w:name="HTML Cite"/>
+    <w:lsdException w:uiPriority="99" w:name="HTML Code"/>
+    <w:lsdException w:uiPriority="99" w:name="HTML Definition"/>
+    <w:lsdException w:uiPriority="99" w:name="HTML Keyboard"/>
+    <w:lsdException w:uiPriority="99" w:name="HTML Preformatted"/>
+    <w:lsdException w:uiPriority="99" w:name="HTML Sample"/>
+    <w:lsdException w:uiPriority="99" w:name="HTML Typewriter"/>
+    <w:lsdException w:uiPriority="99" w:name="HTML Variable"/>
+    <w:lsdException w:uiPriority="99" w:name="Normal Table"/>
+    <w:lsdException w:uiPriority="99" w:name="annotation subject"/>
+    <w:lsdException w:uiPriority="99" w:name="Table Simple 1"/>
+    <w:lsdException w:uiPriority="99" w:name="Table Simple 2"/>
+    <w:lsdException w:uiPriority="99" w:name="Table Simple 3"/>
+    <w:lsdException w:uiPriority="99" w:name="Table Classic 1"/>
+    <w:lsdException w:uiPriority="99" w:name="Table Classic 2"/>
+    <w:lsdException w:uiPriority="99" w:name="Table Classic 3"/>
+    <w:lsdException w:uiPriority="99" w:name="Table Classic 4"/>
+    <w:lsdException w:uiPriority="99" w:name="Table Colorful 1"/>
+    <w:lsdException w:uiPriority="99" w:name="Table Colorful 2"/>
+    <w:lsdException w:uiPriority="99" w:name="Table Colorful 3"/>
+    <w:lsdException w:uiPriority="99" w:name="Table Columns 1"/>
+    <w:lsdException w:uiPriority="99" w:name="Table Columns 2"/>
+    <w:lsdException w:uiPriority="99" w:name="Table Columns 3"/>
+    <w:lsdException w:uiPriority="99" w:name="Table Columns 4"/>
+    <w:lsdException w:uiPriority="99" w:name="Table Columns 5"/>
+    <w:lsdException w:uiPriority="99" w:name="Table Grid 1"/>
+    <w:lsdException w:uiPriority="99" w:name="Table Grid 2"/>
+    <w:lsdException w:uiPriority="99" w:name="Table Grid 3"/>
+    <w:lsdException w:uiPriority="99" w:name="Table Grid 4"/>
+    <w:lsdException w:uiPriority="99" w:name="Table Grid 5"/>
+    <w:lsdException w:uiPriority="99" w:name="Table Grid 6"/>
+    <w:lsdException w:uiPriority="99" w:name="Table Grid 7"/>
+    <w:lsdException w:uiPriority="99" w:name="Table Grid 8"/>
+    <w:lsdException w:uiPriority="99" w:name="Table List 1"/>
+    <w:lsdException w:uiPriority="99" w:name="Table List 2"/>
+    <w:lsdException w:uiPriority="99" w:name="Table List 3"/>
+    <w:lsdException w:uiPriority="99" w:name="Table List 4"/>
+    <w:lsdException w:uiPriority="99" w:name="Table List 5"/>
+    <w:lsdException w:uiPriority="99" w:name="Table List 6"/>
+    <w:lsdException w:uiPriority="99" w:name="Table List 7"/>
+    <w:lsdException w:uiPriority="99" w:name="Table List 8"/>
+    <w:lsdException w:uiPriority="99" w:name="Table 3D effects 1"/>
+    <w:lsdException w:uiPriority="99" w:name="Table 3D effects 2"/>
+    <w:lsdException w:uiPriority="99" w:name="Table 3D effects 3"/>
+    <w:lsdException w:uiPriority="99" w:name="Table Contemporary"/>
+    <w:lsdException w:uiPriority="99" w:name="Table Elegant"/>
+    <w:lsdException w:uiPriority="99" w:name="Table Professional"/>
+    <w:lsdException w:uiPriority="99" w:name="Table Subtle 1"/>
+    <w:lsdException w:uiPriority="99" w:name="Table Subtle 2"/>
+    <w:lsdException w:uiPriority="99" w:name="Table Web 1"/>
+    <w:lsdException w:uiPriority="99" w:name="Table Web 2"/>
+    <w:lsdException w:uiPriority="99" w:name="Table Web 3"/>
+    <w:lsdException w:uiPriority="99" w:name="Balloon Text"/>
+    <w:lsdException w:unhideWhenUsed="0" w:uiPriority="39" w:semiHidden="0" w:name="Table Grid"/>
+    <w:lsdException w:uiPriority="99" w:name="Table Theme"/>
+    <w:lsdException w:unhideWhenUsed="0" w:uiPriority="60" w:semiHidden="0" w:name="Light Shading"/>
+    <w:lsdException w:unhideWhenUsed="0" w:uiPriority="61" w:semiHidden="0" w:name="Light List"/>
+    <w:lsdException w:unhideWhenUsed="0" w:uiPriority="62" w:semiHidden="0" w:name="Light Grid"/>
+    <w:lsdException w:unhideWhenUsed="0" w:uiPriority="63" w:semiHidden="0" w:name="Medium Shading 1"/>
+    <w:lsdException w:unhideWhenUsed="0" w:uiPriority="64" w:semiHidden="0" w:name="Medium Shading 2"/>
+    <w:lsdException w:unhideWhenUsed="0" w:uiPriority="65" w:semiHidden="0" w:name="Medium List 1"/>
+    <w:lsdException w:unhideWhenUsed="0" w:uiPriority="66" w:semiHidden="0" w:name="Medium List 2"/>
+    <w:lsdException w:unhideWhenUsed="0" w:uiPriority="67" w:semiHidden="0" w:name="Medium Grid 1"/>
+    <w:lsdException w:unhideWhenUsed="0" w:uiPriority="68" w:semiHidden="0" w:name="Medium Grid 2"/>
+    <w:lsdException w:unhideWhenUsed="0" w:uiPriority="69" w:semiHidden="0" w:name="Medium Grid 3"/>
+    <w:lsdException w:unhideWhenUsed="0" w:uiPriority="70" w:semiHidden="0" w:name="Dark List"/>
+    <w:lsdException w:unhideWhenUsed="0" w:uiPriority="71" w:semiHidden="0" w:name="Colorful Shading"/>
+    <w:lsdException w:unhideWhenUsed="0" w:uiPriority="72" w:semiHidden="0" w:name="Colorful List"/>
+    <w:lsdException w:unhideWhenUsed="0" w:uiPriority="73" w:semiHidden="0" w:name="Colorful Grid"/>
+    <w:lsdException w:unhideWhenUsed="0" w:uiPriority="60" w:semiHidden="0" w:name="Light Shading Accent 1"/>
+    <w:lsdException w:unhideWhenUsed="0" w:uiPriority="61" w:semiHidden="0" w:name="Light List Accent 1"/>
+    <w:lsdException w:unhideWhenUsed="0" w:uiPriority="62" w:semiHidden="0" w:name="Light Grid Accent 1"/>
+    <w:lsdException w:unhideWhenUsed="0" w:uiPriority="63" w:semiHidden="0" w:name="Medium Shading 1 Accent 1"/>
+    <w:lsdException w:unhideWhenUsed="0" w:uiPriority="64" w:semiHidden="0" w:name="Medium Shading 2 Accent 1"/>
+    <w:lsdException w:unhideWhenUsed="0" w:uiPriority="65" w:semiHidden="0" w:name="Medium List 1 Accent 1"/>
+    <w:lsdException w:qFormat="1" w:unhideWhenUsed="0" w:uiPriority="1" w:semiHidden="0" w:name="List Paragraph"/>
+    <w:lsdException w:unhideWhenUsed="0" w:uiPriority="66" w:semiHidden="0" w:name="Medium List 2 Accent 1"/>
+    <w:lsdException w:unhideWhenUsed="0" w:uiPriority="67" w:semiHidden="0" w:name="Medium Grid 1 Accent 1"/>
+    <w:lsdException w:unhideWhenUsed="0" w:uiPriority="68" w:semiHidden="0" w:name="Medium Grid 2 Accent 1"/>
+    <w:lsdException w:unhideWhenUsed="0" w:uiPriority="69" w:semiHidden="0" w:name="Medium Grid 3 Accent 1"/>
+    <w:lsdException w:unhideWhenUsed="0" w:uiPriority="70" w:semiHidden="0" w:name="Dark List Accent 1"/>
+    <w:lsdException w:unhideWhenUsed="0" w:uiPriority="71" w:semiHidden="0" w:name="Colorful Shading Accent 1"/>
+    <w:lsdException w:unhideWhenUsed="0" w:uiPriority="72" w:semiHidden="0" w:name="Colorful List Accent 1"/>
+    <w:lsdException w:unhideWhenUsed="0" w:uiPriority="73" w:semiHidden="0" w:name="Colorful Grid Accent 1"/>
+    <w:lsdException w:unhideWhenUsed="0" w:uiPriority="60" w:semiHidden="0" w:name="Light Shading Accent 2"/>
+    <w:lsdException w:unhideWhenUsed="0" w:uiPriority="61" w:semiHidden="0" w:name="Light List Accent 2"/>
+    <w:lsdException w:unhideWhenUsed="0" w:uiPriority="62" w:semiHidden="0" w:name="Light Grid Accent 2"/>
+    <w:lsdException w:unhideWhenUsed="0" w:uiPriority="63" w:semiHidden="0" w:name="Medium Shading 1 Accent 2"/>
+    <w:lsdException w:unhideWhenUsed="0" w:uiPriority="64" w:semiHidden="0" w:name="Medium Shading 2 Accent 2"/>
+    <w:lsdException w:unhideWhenUsed="0" w:uiPriority="65" w:semiHidden="0" w:name="Medium List 1 Accent 2"/>
+    <w:lsdException w:unhideWhenUsed="0" w:uiPriority="66" w:semiHidden="0" w:name="Medium List 2 Accent 2"/>
+    <w:lsdException w:unhideWhenUsed="0" w:uiPriority="67" w:semiHidden="0" w:name="Medium Grid 1 Accent 2"/>
+    <w:lsdException w:unhideWhenUsed="0" w:uiPriority="68" w:semiHidden="0" w:name="Medium Grid 2 Accent 2"/>
+    <w:lsdException w:unhideWhenUsed="0" w:uiPriority="69" w:semiHidden="0" w:name="Medium Grid 3 Accent 2"/>
+    <w:lsdException w:unhideWhenUsed="0" w:uiPriority="70" w:semiHidden="0" w:name="Dark List Accent 2"/>
+    <w:lsdException w:unhideWhenUsed="0" w:uiPriority="71" w:semiHidden="0" w:name="Colorful Shading Accent 2"/>
+    <w:lsdException w:unhideWhenUsed="0" w:uiPriority="72" w:semiHidden="0" w:name="Colorful List Accent 2"/>
+    <w:lsdException w:unhideWhenUsed="0" w:uiPriority="73" w:semiHidden="0" w:name="Colorful Grid Accent 2"/>
+    <w:lsdException w:unhideWhenUsed="0" w:uiPriority="60" w:semiHidden="0" w:name="Light Shading Accent 3"/>
+    <w:lsdException w:unhideWhenUsed="0" w:uiPriority="61" w:semiHidden="0" w:name="Light List Accent 3"/>
+    <w:lsdException w:unhideWhenUsed="0" w:uiPriority="62" w:semiHidden="0" w:name="Light Grid Accent 3"/>
+    <w:lsdException w:unhideWhenUsed="0" w:uiPriority="63" w:semiHidden="0" w:name="Medium Shading 1 Accent 3"/>
+    <w:lsdException w:unhideWhenUsed="0" w:uiPriority="64" w:semiHidden="0" w:name="Medium Shading 2 Accent 3"/>
+    <w:lsdException w:unhideWhenUsed="0" w:uiPriority="65" w:semiHidden="0" w:name="Medium List 1 Accent 3"/>
+    <w:lsdException w:unhideWhenUsed="0" w:uiPriority="66" w:semiHidden="0" w:name="Medium List 2 Accent 3"/>
+    <w:lsdException w:unhideWhenUsed="0" w:uiPriority="67" w:semiHidden="0" w:name="Medium Grid 1 Accent 3"/>
+    <w:lsdException w:unhideWhenUsed="0" w:uiPriority="68" w:semiHidden="0" w:name="Medium Grid 2 Accent 3"/>
+    <w:lsdException w:unhideWhenUsed="0" w:uiPriority="69" w:semiHidden="0" w:name="Medium Grid 3 Accent 3"/>
+    <w:lsdException w:unhideWhenUsed="0" w:uiPriority="70" w:semiHidden="0" w:name="Dark List Accent 3"/>
+    <w:lsdException w:unhideWhenUsed="0" w:uiPriority="71" w:semiHidden="0" w:name="Colorful Shading Accent 3"/>
+    <w:lsdException w:unhideWhenUsed="0" w:uiPriority="72" w:semiHidden="0" w:name="Colorful List Accent 3"/>
+    <w:lsdException w:unhideWhenUsed="0" w:uiPriority="73" w:semiHidden="0" w:name="Colorful Grid Accent 3"/>
+    <w:lsdException w:unhideWhenUsed="0" w:uiPriority="60" w:semiHidden="0" w:name="Light Shading Accent 4"/>
+    <w:lsdException w:unhideWhenUsed="0" w:uiPriority="61" w:semiHidden="0" w:name="Light List Accent 4"/>
+    <w:lsdException w:unhideWhenUsed="0" w:uiPriority="62" w:semiHidden="0" w:name="Light Grid Accent 4"/>
+    <w:lsdException w:unhideWhenUsed="0" w:uiPriority="63" w:semiHidden="0" w:name="Medium Shading 1 Accent 4"/>
+    <w:lsdException w:unhideWhenUsed="0" w:uiPriority="64" w:semiHidden="0" w:name="Medium Shading 2 Accent 4"/>
+    <w:lsdException w:unhideWhenUsed="0" w:uiPriority="65" w:semiHidden="0" w:name="Medium List 1 Accent 4"/>
+    <w:lsdException w:unhideWhenUsed="0" w:uiPriority="66" w:semiHidden="0" w:name="Medium List 2 Accent 4"/>
+    <w:lsdException w:unhideWhenUsed="0" w:uiPriority="67" w:semiHidden="0" w:name="Medium Grid 1 Accent 4"/>
+    <w:lsdException w:unhideWhenUsed="0" w:uiPriority="68" w:semiHidden="0" w:name="Medium Grid 2 Accent 4"/>
+    <w:lsdException w:unhideWhenUsed="0" w:uiPriority="69" w:semiHidden="0" w:name="Medium Grid 3 Accent 4"/>
+    <w:lsdException w:unhideWhenUsed="0" w:uiPriority="70" w:semiHidden="0" w:name="Dark List Accent 4"/>
+    <w:lsdException w:unhideWhenUsed="0" w:uiPriority="71" w:semiHidden="0" w:name="Colorful Shading Accent 4"/>
+    <w:lsdException w:unhideWhenUsed="0" w:uiPriority="72" w:semiHidden="0" w:name="Colorful List Accent 4"/>
+    <w:lsdException w:unhideWhenUsed="0" w:uiPriority="73" w:semiHidden="0" w:name="Colorful Grid Accent 4"/>
+    <w:lsdException w:unhideWhenUsed="0" w:uiPriority="60" w:semiHidden="0" w:name="Light Shading Accent 5"/>
+    <w:lsdException w:unhideWhenUsed="0" w:uiPriority="61" w:semiHidden="0" w:name="Light List Accent 5"/>
+    <w:lsdException w:unhideWhenUsed="0" w:uiPriority="62" w:semiHidden="0" w:name="Light Grid Accent 5"/>
+    <w:lsdException w:unhideWhenUsed="0" w:uiPriority="63" w:semiHidden="0" w:name="Medium Shading 1 Accent 5"/>
+    <w:lsdException w:unhideWhenUsed="0" w:uiPriority="64" w:semiHidden="0" w:name="Medium Shading 2 Accent 5"/>
+    <w:lsdException w:unhideWhenUsed="0" w:uiPriority="65" w:semiHidden="0" w:name="Medium List 1 Accent 5"/>
+    <w:lsdException w:unhideWhenUsed="0" w:uiPriority="66" w:semiHidden="0" w:name="Medium List 2 Accent 5"/>
+    <w:lsdException w:unhideWhenUsed="0" w:uiPriority="67" w:semiHidden="0" w:name="Medium Grid 1 Accent 5"/>
+    <w:lsdException w:unhideWhenUsed="0" w:uiPriority="68" w:semiHidden="0" w:name="Medium Grid 2 Accent 5"/>
+    <w:lsdException w:unhideWhenUsed="0" w:uiPriority="69" w:semiHidden="0" w:name="Medium Grid 3 Accent 5"/>
+    <w:lsdException w:unhideWhenUsed="0" w:uiPriority="70" w:semiHidden="0" w:name="Dark List Accent 5"/>
+    <w:lsdException w:unhideWhenUsed="0" w:uiPriority="71" w:semiHidden="0" w:name="Colorful Shading Accent 5"/>
+    <w:lsdException w:unhideWhenUsed="0" w:uiPriority="72" w:semiHidden="0" w:name="Colorful List Accent 5"/>
+    <w:lsdException w:unhideWhenUsed="0" w:uiPriority="73" w:semiHidden="0" w:name="Colorful Grid Accent 5"/>
+    <w:lsdException w:unhideWhenUsed="0" w:uiPriority="60" w:semiHidden="0" w:name="Light Shading Accent 6"/>
+    <w:lsdException w:unhideWhenUsed="0" w:uiPriority="61" w:semiHidden="0" w:name="Light List Accent 6"/>
+    <w:lsdException w:unhideWhenUsed="0" w:uiPriority="62" w:semiHidden="0" w:name="Light Grid Accent 6"/>
+    <w:lsdException w:unhideWhenUsed="0" w:uiPriority="63" w:semiHidden="0" w:name="Medium Shading 1 Accent 6"/>
+    <w:lsdException w:unhideWhenUsed="0" w:uiPriority="64" w:semiHidden="0" w:name="Medium Shading 2 Accent 6"/>
+    <w:lsdException w:unhideWhenUsed="0" w:uiPriority="65" w:semiHidden="0" w:name="Medium List 1 Accent 6"/>
+    <w:lsdException w:unhideWhenUsed="0" w:uiPriority="66" w:semiHidden="0" w:name="Medium List 2 Accent 6"/>
+    <w:lsdException w:unhideWhenUsed="0" w:uiPriority="67" w:semiHidden="0" w:name="Medium Grid 1 Accent 6"/>
+    <w:lsdException w:unhideWhenUsed="0" w:uiPriority="68" w:semiHidden="0" w:name="Medium Grid 2 Accent 6"/>
+    <w:lsdException w:unhideWhenUsed="0" w:uiPriority="69" w:semiHidden="0" w:name="Medium Grid 3 Accent 6"/>
+    <w:lsdException w:unhideWhenUsed="0" w:uiPriority="70" w:semiHidden="0" w:name="Dark List Accent 6"/>
+    <w:lsdException w:unhideWhenUsed="0" w:uiPriority="71" w:semiHidden="0" w:name="Colorful Shading Accent 6"/>
+    <w:lsdException w:unhideWhenUsed="0" w:uiPriority="72" w:semiHidden="0" w:name="Colorful List Accent 6"/>
+    <w:lsdException w:unhideWhenUsed="0" w:uiPriority="73" w:semiHidden="0" w:name="Colorful Grid Accent 6"/>
   </w:latentStyles>
-  <w:style w:type="paragraph" w:default="1" w:styleId="Normal">
+  <w:style w:type="paragraph" w:default="1" w:styleId="1">
     <w:name w:val="Normal"/>
     <w:qFormat/>
+    <w:uiPriority w:val="0"/>
+    <w:pPr>
+      <w:widowControl w:val="0"/>
+      <w:autoSpaceDE w:val="0"/>
+      <w:autoSpaceDN w:val="0"/>
+    </w:pPr>
     <w:rPr>
-      <w:rFonts w:ascii="Times New Roman" w:eastAsia="Times New Roman" w:hAnsi="Times New Roman" w:cs="Times New Roman"/>
+      <w:rFonts w:ascii="Times New Roman" w:hAnsi="Times New Roman" w:eastAsia="Times New Roman" w:cs="Times New Roman"/>
+      <w:sz w:val="22"/>
+      <w:szCs w:val="22"/>
+      <w:lang w:val="en-US" w:eastAsia="en-US" w:bidi="ar-SA"/>
     </w:rPr>
   </w:style>
-  <w:style w:type="paragraph" w:styleId="Heading1">
+  <w:style w:type="paragraph" w:styleId="2">
     <w:name w:val="heading 1"/>
-    <w:basedOn w:val="Normal"/>
-    <w:link w:val="Heading1Char"/>
+    <w:basedOn w:val="1"/>
+    <w:next w:val="1"/>
+    <w:link w:val="9"/>
+    <w:qFormat/>
     <w:uiPriority w:val="9"/>
-    <w:qFormat/>
     <w:pPr>
       <w:ind w:left="120"/>
       <w:outlineLvl w:val="0"/>
@@ -3991,19 +2768,18 @@
       <w:szCs w:val="32"/>
     </w:rPr>
   </w:style>
-  <w:style w:type="character" w:default="1" w:styleId="DefaultParagraphFont">
+  <w:style w:type="character" w:default="1" w:styleId="3">
     <w:name w:val="Default Paragraph Font"/>
-    <w:uiPriority w:val="1"/>
     <w:semiHidden/>
     <w:unhideWhenUsed/>
+    <w:uiPriority w:val="1"/>
   </w:style>
-  <w:style w:type="table" w:default="1" w:styleId="TableNormal">
+  <w:style w:type="table" w:default="1" w:styleId="4">
     <w:name w:val="Normal Table"/>
-    <w:uiPriority w:val="99"/>
     <w:semiHidden/>
     <w:unhideWhenUsed/>
+    <w:uiPriority w:val="99"/>
     <w:tblPr>
-      <w:tblInd w:w="0" w:type="dxa"/>
       <w:tblCellMar>
         <w:top w:w="0" w:type="dxa"/>
         <w:left w:w="108" w:type="dxa"/>
@@ -4012,27 +2788,21 @@
       </w:tblCellMar>
     </w:tblPr>
   </w:style>
-  <w:style w:type="numbering" w:default="1" w:styleId="NoList">
-    <w:name w:val="No List"/>
-    <w:uiPriority w:val="99"/>
-    <w:semiHidden/>
-    <w:unhideWhenUsed/>
-  </w:style>
-  <w:style w:type="paragraph" w:styleId="BodyText">
+  <w:style w:type="paragraph" w:styleId="5">
     <w:name w:val="Body Text"/>
-    <w:basedOn w:val="Normal"/>
+    <w:basedOn w:val="1"/>
+    <w:qFormat/>
     <w:uiPriority w:val="1"/>
-    <w:qFormat/>
     <w:rPr>
       <w:sz w:val="24"/>
       <w:szCs w:val="24"/>
     </w:rPr>
   </w:style>
-  <w:style w:type="paragraph" w:styleId="Title">
+  <w:style w:type="paragraph" w:styleId="6">
     <w:name w:val="Title"/>
-    <w:basedOn w:val="Normal"/>
+    <w:basedOn w:val="1"/>
+    <w:qFormat/>
     <w:uiPriority w:val="10"/>
-    <w:qFormat/>
     <w:pPr>
       <w:spacing w:before="42"/>
       <w:ind w:left="120"/>
@@ -4042,34 +2812,33 @@
       <w:szCs w:val="56"/>
     </w:rPr>
   </w:style>
-  <w:style w:type="paragraph" w:styleId="ListParagraph">
+  <w:style w:type="paragraph" w:styleId="7">
     <w:name w:val="List Paragraph"/>
-    <w:basedOn w:val="Normal"/>
+    <w:basedOn w:val="1"/>
+    <w:qFormat/>
     <w:uiPriority w:val="1"/>
-    <w:qFormat/>
     <w:pPr>
       <w:spacing w:before="15"/>
       <w:ind w:left="840" w:hanging="361"/>
     </w:pPr>
   </w:style>
-  <w:style w:type="paragraph" w:customStyle="1" w:styleId="TableParagraph">
+  <w:style w:type="paragraph" w:customStyle="1" w:styleId="8">
     <w:name w:val="Table Paragraph"/>
-    <w:basedOn w:val="Normal"/>
+    <w:basedOn w:val="1"/>
+    <w:qFormat/>
     <w:uiPriority w:val="1"/>
-    <w:qFormat/>
     <w:pPr>
       <w:spacing w:before="4"/>
       <w:ind w:left="108"/>
     </w:pPr>
   </w:style>
-  <w:style w:type="character" w:customStyle="1" w:styleId="Heading1Char">
+  <w:style w:type="character" w:customStyle="1" w:styleId="9">
     <w:name w:val="Heading 1 Char"/>
-    <w:basedOn w:val="DefaultParagraphFont"/>
-    <w:link w:val="Heading1"/>
+    <w:basedOn w:val="3"/>
+    <w:link w:val="2"/>
     <w:uiPriority w:val="9"/>
-    <w:rsid w:val="003B09A8"/>
     <w:rPr>
-      <w:rFonts w:ascii="Times New Roman" w:eastAsia="Times New Roman" w:hAnsi="Times New Roman" w:cs="Times New Roman"/>
+      <w:rFonts w:ascii="Times New Roman" w:hAnsi="Times New Roman" w:eastAsia="Times New Roman" w:cs="Times New Roman"/>
       <w:b/>
       <w:bCs/>
       <w:sz w:val="32"/>
@@ -4358,6 +3127,28 @@
     </a:fmtScheme>
   </a:themeElements>
   <a:objectDefaults/>
-  <a:extraClrSchemeLst/>
 </a:theme>
+</file>
+
+<file path=customXml/item1.xml><?xml version="1.0" encoding="utf-8"?>
+<s:customData xmlns="http://www.wps.cn/officeDocument/2013/wpsCustomData" xmlns:s="http://www.wps.cn/officeDocument/2013/wpsCustomData">
+  <customSectProps>
+    <customSectPr/>
+    <customSectPr/>
+  </customSectProps>
+  <customShpExts>
+    <customShpInfo spid="_x0000_s1029"/>
+    <customShpInfo spid="_x0000_s1028"/>
+    <customShpInfo spid="_x0000_s1027"/>
+    <customShpInfo spid="_x0000_s1026"/>
+  </customShpExts>
+</s:customData>
+</file>
+
+<file path=customXml/itemProps1.xml><?xml version="1.0" encoding="utf-8"?>
+<ds:datastoreItem xmlns:ds="http://schemas.openxmlformats.org/officeDocument/2006/customXml" ds:itemID="{B1977F7D-205B-4081-913C-38D41E755F92}">
+  <ds:schemaRefs>
+    <ds:schemaRef ds:uri="http://www.wps.cn/officeDocument/2013/wpsCustomData"/>
+  </ds:schemaRefs>
+</ds:datastoreItem>
 </file>
</xml_diff>